<commit_message>
some work on lab-pro & class diagrams
</commit_message>
<xml_diff>
--- a/lab-pro.docx
+++ b/lab-pro.docx
@@ -60,14 +60,7 @@
           <w:sz w:val="28"/>
           <w:szCs w:val="28"/>
         </w:rPr>
-        <w:t>S</w:t>
-      </w:r>
-      <w:r>
-        <w:rPr>
-          <w:sz w:val="28"/>
-          <w:szCs w:val="28"/>
-        </w:rPr>
-        <w:t>EMINAR</w:t>
+        <w:t>SEMINAR</w:t>
       </w:r>
     </w:p>
     <w:p/>
@@ -80,6 +73,14 @@
         <w:t>Tracktor</w:t>
       </w:r>
       <w:proofErr w:type="spellEnd"/>
+      <w:r>
+        <w:t xml:space="preserve"> – opis O/R </w:t>
+      </w:r>
+      <w:proofErr w:type="spellStart"/>
+      <w:r>
+        <w:t>mapiranja</w:t>
+      </w:r>
+      <w:proofErr w:type="spellEnd"/>
     </w:p>
     <w:p>
       <w:pPr>
@@ -91,24 +92,7 @@
       </w:r>
       <w:proofErr w:type="spellEnd"/>
       <w:r>
-        <w:t xml:space="preserve"> Volarić Horvat</w:t>
-      </w:r>
-      <w:r>
-        <w:rPr>
-          <w:lang w:val="en-US"/>
-        </w:rPr>
-        <w:t xml:space="preserve">, Jan Kelemen, Marko </w:t>
-      </w:r>
-      <w:proofErr w:type="spellStart"/>
-      <w:r>
-        <w:rPr>
-          <w:lang w:val="en-US"/>
-        </w:rPr>
-        <w:t>Stani</w:t>
-      </w:r>
-      <w:proofErr w:type="spellEnd"/>
-      <w:r>
-        <w:t>ć, Roko Zubčić</w:t>
+        <w:t xml:space="preserve"> Volarić Horvat, Jan Kelemen, Marko Stanić, Roko Zubčić</w:t>
       </w:r>
     </w:p>
     <w:p>
@@ -147,10 +131,13 @@
         <w:pStyle w:val="Mjestoidatum"/>
       </w:pPr>
       <w:r>
-        <w:t xml:space="preserve">Zagreb, </w:t>
-      </w:r>
-      <w:r>
-        <w:t>siječanj, 2017</w:t>
+        <w:t>Zagreb,</w:t>
+      </w:r>
+      <w:r>
+        <w:t xml:space="preserve"> veljača</w:t>
+      </w:r>
+      <w:r>
+        <w:t>, 2017</w:t>
       </w:r>
       <w:r>
         <w:br w:type="page"/>
@@ -178,6 +165,8 @@
       </w:r>
     </w:p>
     <w:p/>
+    <w:bookmarkStart w:id="0" w:name="_GoBack"/>
+    <w:bookmarkEnd w:id="0"/>
     <w:p>
       <w:pPr>
         <w:pStyle w:val="TOC1"/>
@@ -188,15 +177,24 @@
         </w:rPr>
       </w:pPr>
       <w:r>
+        <w:rPr>
+          <w:noProof w:val="0"/>
+        </w:rPr>
         <w:fldChar w:fldCharType="begin"/>
       </w:r>
       <w:r>
+        <w:rPr>
+          <w:noProof w:val="0"/>
+        </w:rPr>
         <w:instrText xml:space="preserve"> TOC \o "1-3" \h \z \u </w:instrText>
       </w:r>
       <w:r>
+        <w:rPr>
+          <w:noProof w:val="0"/>
+        </w:rPr>
         <w:fldChar w:fldCharType="separate"/>
       </w:r>
-      <w:hyperlink w:anchor="_Toc473413449" w:history="1">
+      <w:hyperlink w:anchor="_Toc473815699" w:history="1">
         <w:r>
           <w:rPr>
             <w:rStyle w:val="Hyperlink"/>
@@ -233,7 +231,7 @@
           <w:rPr>
             <w:webHidden/>
           </w:rPr>
-          <w:instrText xml:space="preserve"> PAGEREF _Toc473413449 \h </w:instrText>
+          <w:instrText xml:space="preserve"> PAGEREF _Toc473815699 \h </w:instrText>
         </w:r>
         <w:r>
           <w:rPr>
@@ -269,11 +267,10 @@
           <w:szCs w:val="22"/>
         </w:rPr>
       </w:pPr>
-      <w:hyperlink w:anchor="_Toc473413450" w:history="1">
+      <w:hyperlink w:anchor="_Toc473815700" w:history="1">
         <w:r>
           <w:rPr>
             <w:rStyle w:val="Hyperlink"/>
-            <w:lang w:val="en-US"/>
           </w:rPr>
           <w:t>2.</w:t>
         </w:r>
@@ -288,7 +285,6 @@
         <w:r>
           <w:rPr>
             <w:rStyle w:val="Hyperlink"/>
-            <w:lang w:val="en-US"/>
           </w:rPr>
           <w:t>Model domene</w:t>
         </w:r>
@@ -308,7 +304,7 @@
           <w:rPr>
             <w:webHidden/>
           </w:rPr>
-          <w:instrText xml:space="preserve"> PAGEREF _Toc473413450 \h </w:instrText>
+          <w:instrText xml:space="preserve"> PAGEREF _Toc473815700 \h </w:instrText>
         </w:r>
         <w:r>
           <w:rPr>
@@ -344,11 +340,10 @@
           <w:szCs w:val="22"/>
         </w:rPr>
       </w:pPr>
-      <w:hyperlink w:anchor="_Toc473413451" w:history="1">
+      <w:hyperlink w:anchor="_Toc473815701" w:history="1">
         <w:r>
           <w:rPr>
             <w:rStyle w:val="Hyperlink"/>
-            <w:lang w:val="en-US"/>
           </w:rPr>
           <w:t>3.</w:t>
         </w:r>
@@ -363,7 +358,6 @@
         <w:r>
           <w:rPr>
             <w:rStyle w:val="Hyperlink"/>
-            <w:lang w:val="en-US"/>
           </w:rPr>
           <w:t>Objektni model</w:t>
         </w:r>
@@ -383,7 +377,7 @@
           <w:rPr>
             <w:webHidden/>
           </w:rPr>
-          <w:instrText xml:space="preserve"> PAGEREF _Toc473413451 \h </w:instrText>
+          <w:instrText xml:space="preserve"> PAGEREF _Toc473815701 \h </w:instrText>
         </w:r>
         <w:r>
           <w:rPr>
@@ -419,11 +413,10 @@
           <w:szCs w:val="22"/>
         </w:rPr>
       </w:pPr>
-      <w:hyperlink w:anchor="_Toc473413452" w:history="1">
+      <w:hyperlink w:anchor="_Toc473815702" w:history="1">
         <w:r>
           <w:rPr>
             <w:rStyle w:val="Hyperlink"/>
-            <w:lang w:val="en-US"/>
           </w:rPr>
           <w:t>4.</w:t>
         </w:r>
@@ -438,7 +431,6 @@
         <w:r>
           <w:rPr>
             <w:rStyle w:val="Hyperlink"/>
-            <w:lang w:val="en-US"/>
           </w:rPr>
           <w:t>Relacijski model</w:t>
         </w:r>
@@ -458,7 +450,7 @@
           <w:rPr>
             <w:webHidden/>
           </w:rPr>
-          <w:instrText xml:space="preserve"> PAGEREF _Toc473413452 \h </w:instrText>
+          <w:instrText xml:space="preserve"> PAGEREF _Toc473815702 \h </w:instrText>
         </w:r>
         <w:r>
           <w:rPr>
@@ -494,11 +486,10 @@
           <w:szCs w:val="22"/>
         </w:rPr>
       </w:pPr>
-      <w:hyperlink w:anchor="_Toc473413453" w:history="1">
+      <w:hyperlink w:anchor="_Toc473815703" w:history="1">
         <w:r>
           <w:rPr>
             <w:rStyle w:val="Hyperlink"/>
-            <w:lang w:val="en-US"/>
           </w:rPr>
           <w:t>5.</w:t>
         </w:r>
@@ -513,9 +504,8 @@
         <w:r>
           <w:rPr>
             <w:rStyle w:val="Hyperlink"/>
-            <w:lang w:val="en-US"/>
-          </w:rPr>
-          <w:t>Implementacija O/R mapiranja</w:t>
+          </w:rPr>
+          <w:t>O/R mapiranje</w:t>
         </w:r>
         <w:r>
           <w:rPr>
@@ -533,7 +523,7 @@
           <w:rPr>
             <w:webHidden/>
           </w:rPr>
-          <w:instrText xml:space="preserve"> PAGEREF _Toc473413453 \h </w:instrText>
+          <w:instrText xml:space="preserve"> PAGEREF _Toc473815703 \h </w:instrText>
         </w:r>
         <w:r>
           <w:rPr>
@@ -562,31 +552,41 @@
     </w:p>
     <w:p>
       <w:pPr>
-        <w:pStyle w:val="TOC3"/>
+        <w:pStyle w:val="TOC2"/>
         <w:rPr>
           <w:rFonts w:asciiTheme="minorHAnsi" w:eastAsiaTheme="minorEastAsia" w:hAnsiTheme="minorHAnsi" w:cstheme="minorBidi"/>
+          <w:sz w:val="22"/>
+          <w:szCs w:val="22"/>
         </w:rPr>
       </w:pPr>
-      <w:hyperlink w:anchor="_Toc473413454" w:history="1">
+      <w:hyperlink w:anchor="_Toc473815704" w:history="1">
         <w:r>
           <w:rPr>
             <w:rStyle w:val="Hyperlink"/>
             <w:lang w:val="en-US"/>
           </w:rPr>
-          <w:t>5.1.1</w:t>
+          <w:t>5.1</w:t>
         </w:r>
         <w:r>
           <w:rPr>
             <w:rFonts w:asciiTheme="minorHAnsi" w:eastAsiaTheme="minorEastAsia" w:hAnsiTheme="minorHAnsi" w:cstheme="minorBidi"/>
+            <w:sz w:val="22"/>
+            <w:szCs w:val="22"/>
           </w:rPr>
           <w:tab/>
+        </w:r>
+        <w:r>
+          <w:rPr>
+            <w:rStyle w:val="Hyperlink"/>
+          </w:rPr>
+          <w:t>Problem O</w:t>
         </w:r>
         <w:r>
           <w:rPr>
             <w:rStyle w:val="Hyperlink"/>
             <w:lang w:val="en-US"/>
           </w:rPr>
-          <w:t>Mapiranje modela domene u modele sloja za pristup podacima</w:t>
+          <w:t>/R mapiranja</w:t>
         </w:r>
         <w:r>
           <w:rPr>
@@ -604,7 +604,7 @@
           <w:rPr>
             <w:webHidden/>
           </w:rPr>
-          <w:instrText xml:space="preserve"> PAGEREF _Toc473413454 \h </w:instrText>
+          <w:instrText xml:space="preserve"> PAGEREF _Toc473815704 \h </w:instrText>
         </w:r>
         <w:r>
           <w:rPr>
@@ -633,29 +633,31 @@
     </w:p>
     <w:p>
       <w:pPr>
-        <w:pStyle w:val="TOC3"/>
+        <w:pStyle w:val="TOC2"/>
         <w:rPr>
           <w:rFonts w:asciiTheme="minorHAnsi" w:eastAsiaTheme="minorEastAsia" w:hAnsiTheme="minorHAnsi" w:cstheme="minorBidi"/>
+          <w:sz w:val="22"/>
+          <w:szCs w:val="22"/>
         </w:rPr>
       </w:pPr>
-      <w:hyperlink w:anchor="_Toc473413455" w:history="1">
+      <w:hyperlink w:anchor="_Toc473815705" w:history="1">
         <w:r>
           <w:rPr>
             <w:rStyle w:val="Hyperlink"/>
-            <w:lang w:val="en-US"/>
-          </w:rPr>
-          <w:t>5.1.2</w:t>
+          </w:rPr>
+          <w:t>5.2</w:t>
         </w:r>
         <w:r>
           <w:rPr>
             <w:rFonts w:asciiTheme="minorHAnsi" w:eastAsiaTheme="minorEastAsia" w:hAnsiTheme="minorHAnsi" w:cstheme="minorBidi"/>
+            <w:sz w:val="22"/>
+            <w:szCs w:val="22"/>
           </w:rPr>
           <w:tab/>
         </w:r>
         <w:r>
           <w:rPr>
             <w:rStyle w:val="Hyperlink"/>
-            <w:lang w:val="en-US"/>
           </w:rPr>
           <w:t>Infrastruktura</w:t>
         </w:r>
@@ -675,7 +677,7 @@
           <w:rPr>
             <w:webHidden/>
           </w:rPr>
-          <w:instrText xml:space="preserve"> PAGEREF _Toc473413455 \h </w:instrText>
+          <w:instrText xml:space="preserve"> PAGEREF _Toc473815705 \h </w:instrText>
         </w:r>
         <w:r>
           <w:rPr>
@@ -704,37 +706,33 @@
     </w:p>
     <w:p>
       <w:pPr>
-        <w:pStyle w:val="TOC3"/>
+        <w:pStyle w:val="TOC2"/>
         <w:rPr>
           <w:rFonts w:asciiTheme="minorHAnsi" w:eastAsiaTheme="minorEastAsia" w:hAnsiTheme="minorHAnsi" w:cstheme="minorBidi"/>
+          <w:sz w:val="22"/>
+          <w:szCs w:val="22"/>
         </w:rPr>
       </w:pPr>
-      <w:hyperlink w:anchor="_Toc473413456" w:history="1">
+      <w:hyperlink w:anchor="_Toc473815706" w:history="1">
         <w:r>
           <w:rPr>
             <w:rStyle w:val="Hyperlink"/>
-            <w:lang w:val="en-US"/>
-          </w:rPr>
-          <w:t>5.1.3</w:t>
+          </w:rPr>
+          <w:t>5.3</w:t>
         </w:r>
         <w:r>
           <w:rPr>
             <w:rFonts w:asciiTheme="minorHAnsi" w:eastAsiaTheme="minorEastAsia" w:hAnsiTheme="minorHAnsi" w:cstheme="minorBidi"/>
+            <w:sz w:val="22"/>
+            <w:szCs w:val="22"/>
           </w:rPr>
           <w:tab/>
         </w:r>
         <w:r>
           <w:rPr>
             <w:rStyle w:val="Hyperlink"/>
-            <w:lang w:val="en-US"/>
-          </w:rPr>
-          <w:t>Kori</w:t>
-        </w:r>
-        <w:r>
-          <w:rPr>
-            <w:rStyle w:val="Hyperlink"/>
-          </w:rPr>
-          <w:t>štena tehnologija</w:t>
+          </w:rPr>
+          <w:t>Unit of Work</w:t>
         </w:r>
         <w:r>
           <w:rPr>
@@ -752,7 +750,7 @@
           <w:rPr>
             <w:webHidden/>
           </w:rPr>
-          <w:instrText xml:space="preserve"> PAGEREF _Toc473413456 \h </w:instrText>
+          <w:instrText xml:space="preserve"> PAGEREF _Toc473815706 \h </w:instrText>
         </w:r>
         <w:r>
           <w:rPr>
@@ -769,7 +767,7 @@
           <w:rPr>
             <w:webHidden/>
           </w:rPr>
-          <w:t>5</w:t>
+          <w:t>6</w:t>
         </w:r>
         <w:r>
           <w:rPr>
@@ -780,11 +778,82 @@
       </w:hyperlink>
     </w:p>
     <w:p>
+      <w:pPr>
+        <w:pStyle w:val="TOC2"/>
+        <w:rPr>
+          <w:rFonts w:asciiTheme="minorHAnsi" w:eastAsiaTheme="minorEastAsia" w:hAnsiTheme="minorHAnsi" w:cstheme="minorBidi"/>
+          <w:sz w:val="22"/>
+          <w:szCs w:val="22"/>
+        </w:rPr>
+      </w:pPr>
+      <w:hyperlink w:anchor="_Toc473815707" w:history="1">
+        <w:r>
+          <w:rPr>
+            <w:rStyle w:val="Hyperlink"/>
+          </w:rPr>
+          <w:t>5.4</w:t>
+        </w:r>
+        <w:r>
+          <w:rPr>
+            <w:rFonts w:asciiTheme="minorHAnsi" w:eastAsiaTheme="minorEastAsia" w:hAnsiTheme="minorHAnsi" w:cstheme="minorBidi"/>
+            <w:sz w:val="22"/>
+            <w:szCs w:val="22"/>
+          </w:rPr>
+          <w:tab/>
+        </w:r>
+        <w:r>
+          <w:rPr>
+            <w:rStyle w:val="Hyperlink"/>
+          </w:rPr>
+          <w:t>Entity framework</w:t>
+        </w:r>
+        <w:r>
+          <w:rPr>
+            <w:webHidden/>
+          </w:rPr>
+          <w:tab/>
+        </w:r>
+        <w:r>
+          <w:rPr>
+            <w:webHidden/>
+          </w:rPr>
+          <w:fldChar w:fldCharType="begin"/>
+        </w:r>
+        <w:r>
+          <w:rPr>
+            <w:webHidden/>
+          </w:rPr>
+          <w:instrText xml:space="preserve"> PAGEREF _Toc473815707 \h </w:instrText>
+        </w:r>
+        <w:r>
+          <w:rPr>
+            <w:webHidden/>
+          </w:rPr>
+        </w:r>
+        <w:r>
+          <w:rPr>
+            <w:webHidden/>
+          </w:rPr>
+          <w:fldChar w:fldCharType="separate"/>
+        </w:r>
+        <w:r>
+          <w:rPr>
+            <w:webHidden/>
+          </w:rPr>
+          <w:t>6</w:t>
+        </w:r>
+        <w:r>
+          <w:rPr>
+            <w:webHidden/>
+          </w:rPr>
+          <w:fldChar w:fldCharType="end"/>
+        </w:r>
+      </w:hyperlink>
+    </w:p>
+    <w:p>
       <w:r>
         <w:fldChar w:fldCharType="end"/>
       </w:r>
-      <w:bookmarkStart w:id="0" w:name="_GoBack"/>
-      <w:bookmarkEnd w:id="0"/>
     </w:p>
     <w:p/>
     <w:p>
@@ -805,7 +874,7 @@
       <w:pPr>
         <w:pStyle w:val="Heading1"/>
       </w:pPr>
-      <w:bookmarkStart w:id="1" w:name="_Toc473413449"/>
+      <w:bookmarkStart w:id="1" w:name="_Toc473815699"/>
       <w:r>
         <w:lastRenderedPageBreak/>
         <w:t>Opis domene</w:t>
@@ -813,6 +882,10 @@
       <w:bookmarkEnd w:id="1"/>
     </w:p>
     <w:p>
+      <w:pPr>
+        <w:jc w:val="both"/>
+      </w:pPr>
+      <w:commentRangeStart w:id="2"/>
       <w:r>
         <w:t xml:space="preserve">Skratiti prvo poglavlje iz seminara ?? </w:t>
       </w:r>
@@ -820,47 +893,484 @@
       <w:r>
         <w:t>O.o</w:t>
       </w:r>
+      <w:commentRangeEnd w:id="2"/>
       <w:proofErr w:type="spellEnd"/>
+      <w:r>
+        <w:rPr>
+          <w:rStyle w:val="CommentReference"/>
+        </w:rPr>
+        <w:commentReference w:id="2"/>
+      </w:r>
     </w:p>
-    <w:p/>
-    <w:p/>
     <w:p>
       <w:pPr>
+        <w:jc w:val="both"/>
+      </w:pPr>
+    </w:p>
+    <w:p>
+      <w:pPr>
+        <w:jc w:val="both"/>
+      </w:pPr>
+    </w:p>
+    <w:p>
+      <w:pPr>
         <w:pStyle w:val="Heading1"/>
+      </w:pPr>
+      <w:bookmarkStart w:id="3" w:name="_Toc473815700"/>
+      <w:r>
+        <w:lastRenderedPageBreak/>
+        <w:t>Model domene</w:t>
+      </w:r>
+      <w:bookmarkEnd w:id="3"/>
+    </w:p>
+    <w:p>
+      <w:pPr>
+        <w:ind w:firstLine="432"/>
+        <w:jc w:val="both"/>
+      </w:pPr>
+      <w:r>
+        <w:t>U modelu domene nalaze se klase koje opisuju objekte iz domene problema. To su uglavnom entiteti koji predstavljaju korisnike, informacije, mjesta, komentare i ostale relevantne objekte. Svaki od njih ima svoj jedinstveni ID, a međusobno su povezani, gdje je to potrebno, stranim ključevima.</w:t>
+      </w:r>
+    </w:p>
+    <w:p>
+      <w:pPr>
+        <w:jc w:val="both"/>
+      </w:pPr>
+      <w:r>
+        <w:rPr>
+          <w:noProof/>
+        </w:rPr>
+        <w:drawing>
+          <wp:inline distT="0" distB="0" distL="0" distR="0" wp14:anchorId="10B4726C" wp14:editId="75964776">
+            <wp:extent cx="5760085" cy="4047930"/>
+            <wp:effectExtent l="0" t="0" r="0" b="0"/>
+            <wp:docPr id="3" name="Picture 3"/>
+            <wp:cNvGraphicFramePr>
+              <a:graphicFrameLocks xmlns:a="http://schemas.openxmlformats.org/drawingml/2006/main" noChangeAspect="1"/>
+            </wp:cNvGraphicFramePr>
+            <a:graphic xmlns:a="http://schemas.openxmlformats.org/drawingml/2006/main">
+              <a:graphicData uri="http://schemas.openxmlformats.org/drawingml/2006/picture">
+                <pic:pic xmlns:pic="http://schemas.openxmlformats.org/drawingml/2006/picture">
+                  <pic:nvPicPr>
+                    <pic:cNvPr id="0" name="Picture 3"/>
+                    <pic:cNvPicPr>
+                      <a:picLocks noChangeAspect="1" noChangeArrowheads="1"/>
+                    </pic:cNvPicPr>
+                  </pic:nvPicPr>
+                  <pic:blipFill>
+                    <a:blip r:embed="rId11">
+                      <a:extLst>
+                        <a:ext uri="{28A0092B-C50C-407E-A947-70E740481C1C}">
+                          <a14:useLocalDpi xmlns:a14="http://schemas.microsoft.com/office/drawing/2010/main" val="0"/>
+                        </a:ext>
+                      </a:extLst>
+                    </a:blip>
+                    <a:srcRect/>
+                    <a:stretch>
+                      <a:fillRect/>
+                    </a:stretch>
+                  </pic:blipFill>
+                  <pic:spPr bwMode="auto">
+                    <a:xfrm>
+                      <a:off x="0" y="0"/>
+                      <a:ext cx="5760085" cy="4047930"/>
+                    </a:xfrm>
+                    <a:prstGeom prst="rect">
+                      <a:avLst/>
+                    </a:prstGeom>
+                    <a:noFill/>
+                    <a:ln>
+                      <a:noFill/>
+                    </a:ln>
+                  </pic:spPr>
+                </pic:pic>
+              </a:graphicData>
+            </a:graphic>
+          </wp:inline>
+        </w:drawing>
+      </w:r>
+    </w:p>
+    <w:p>
+      <w:pPr>
+        <w:jc w:val="both"/>
+      </w:pPr>
+      <w:r>
+        <w:t xml:space="preserve">Modeli za korisnike su </w:t>
+      </w:r>
+      <w:proofErr w:type="spellStart"/>
+      <w:r>
+        <w:t>UserEntity</w:t>
+      </w:r>
+      <w:proofErr w:type="spellEnd"/>
+      <w:r>
+        <w:t xml:space="preserve"> i </w:t>
+      </w:r>
+      <w:proofErr w:type="spellStart"/>
+      <w:r>
+        <w:t>UserTypeEntity</w:t>
+      </w:r>
+      <w:proofErr w:type="spellEnd"/>
+      <w:r>
+        <w:t xml:space="preserve">, </w:t>
+      </w:r>
+      <w:r>
+        <w:t xml:space="preserve">klasa </w:t>
+      </w:r>
+      <w:proofErr w:type="spellStart"/>
+      <w:r>
+        <w:t>UserTypeEntity</w:t>
+      </w:r>
+      <w:proofErr w:type="spellEnd"/>
+      <w:r>
+        <w:t xml:space="preserve"> služi za određivanje tipa korisnika (administrator, regularni ili </w:t>
+      </w:r>
+      <w:proofErr w:type="spellStart"/>
+      <w:r>
+        <w:t>premium</w:t>
+      </w:r>
+      <w:proofErr w:type="spellEnd"/>
+      <w:r>
+        <w:t xml:space="preserve">), a klasa </w:t>
+      </w:r>
+      <w:proofErr w:type="spellStart"/>
+      <w:r>
+        <w:t>UserEntity</w:t>
+      </w:r>
+      <w:proofErr w:type="spellEnd"/>
+      <w:r>
+        <w:t xml:space="preserve"> sadrži sve podatke o korisniku. Modeli koji se koriste za mjesta su </w:t>
+      </w:r>
+      <w:proofErr w:type="spellStart"/>
+      <w:r>
+        <w:t>PlaceEntity</w:t>
+      </w:r>
+      <w:proofErr w:type="spellEnd"/>
+      <w:r>
+        <w:t xml:space="preserve"> te </w:t>
+      </w:r>
+      <w:proofErr w:type="spellStart"/>
+      <w:r>
+        <w:t>GeoCoordinate</w:t>
+      </w:r>
+      <w:proofErr w:type="spellEnd"/>
+      <w:r>
+        <w:t xml:space="preserve">, </w:t>
+      </w:r>
+      <w:r>
+        <w:t xml:space="preserve">klasa </w:t>
+      </w:r>
+      <w:proofErr w:type="spellStart"/>
+      <w:r>
+        <w:t>PlaceEntity</w:t>
+      </w:r>
+      <w:proofErr w:type="spellEnd"/>
+      <w:r>
+        <w:t xml:space="preserve"> modelira mjesto, a klasa </w:t>
+      </w:r>
+      <w:proofErr w:type="spellStart"/>
+      <w:r>
+        <w:t>GeoCoordinate</w:t>
+      </w:r>
+      <w:proofErr w:type="spellEnd"/>
+      <w:r>
+        <w:t xml:space="preserve"> je </w:t>
+      </w:r>
+      <w:proofErr w:type="spellStart"/>
+      <w:r>
+        <w:t>value</w:t>
+      </w:r>
+      <w:proofErr w:type="spellEnd"/>
+      <w:r>
+        <w:t xml:space="preserve"> objekt koji predstavlja lokaciju mjesta kao geografske koordinate. Modeli koji se koriste za informacije su </w:t>
+      </w:r>
+      <w:proofErr w:type="spellStart"/>
+      <w:r>
+        <w:t>InfoEntity</w:t>
+      </w:r>
+      <w:proofErr w:type="spellEnd"/>
+      <w:r>
+        <w:t xml:space="preserve"> i </w:t>
+      </w:r>
+      <w:proofErr w:type="spellStart"/>
+      <w:r>
+        <w:t>CommentEntity</w:t>
+      </w:r>
+      <w:proofErr w:type="spellEnd"/>
+      <w:r>
+        <w:t xml:space="preserve"> koji modeliraju informaciju i komentare za informaciju, uz ova dva modela postoje klase </w:t>
+      </w:r>
+      <w:proofErr w:type="spellStart"/>
+      <w:r>
+        <w:t>ReputationInfoEntity</w:t>
+      </w:r>
+      <w:proofErr w:type="spellEnd"/>
+      <w:r>
+        <w:t xml:space="preserve"> i </w:t>
+      </w:r>
+      <w:proofErr w:type="spellStart"/>
+      <w:r>
+        <w:t>ReputationCommentEntity</w:t>
+      </w:r>
+      <w:proofErr w:type="spellEnd"/>
+      <w:r>
+        <w:t xml:space="preserve"> koji služe za pamćenje glasova za informaciju ili komentar na informaciju.</w:t>
+      </w:r>
+    </w:p>
+    <w:p>
+      <w:pPr>
+        <w:pStyle w:val="Heading1"/>
+      </w:pPr>
+      <w:bookmarkStart w:id="4" w:name="_Toc473815701"/>
+      <w:r>
+        <w:lastRenderedPageBreak/>
+        <w:t>Objektni model</w:t>
+      </w:r>
+      <w:bookmarkEnd w:id="4"/>
+    </w:p>
+    <w:p>
+      <w:pPr>
+        <w:ind w:firstLine="432"/>
+        <w:jc w:val="both"/>
+      </w:pPr>
+      <w:r>
+        <w:t xml:space="preserve">Objekti modela domene </w:t>
+      </w:r>
+      <w:r>
+        <w:t>stvaraju se u sloju za pristup podacima od objektnog modela baze podataka, klase tog objektnog modela prikazane su u nastavku.</w:t>
+      </w:r>
+      <w:r>
+        <w:t xml:space="preserve"> Jedna klasa ovog modela u pravilu predstavlja jednu tablicu iz baze podataka.</w:t>
+      </w:r>
+    </w:p>
+    <w:p>
+      <w:pPr>
+        <w:jc w:val="center"/>
+      </w:pPr>
+      <w:r>
+        <w:rPr>
+          <w:noProof/>
+        </w:rPr>
+        <w:drawing>
+          <wp:inline distT="0" distB="0" distL="0" distR="0" wp14:anchorId="21407CD8" wp14:editId="4202316D">
+            <wp:extent cx="5040172" cy="6141920"/>
+            <wp:effectExtent l="0" t="0" r="8255" b="0"/>
+            <wp:docPr id="2" name="Picture 2"/>
+            <wp:cNvGraphicFramePr>
+              <a:graphicFrameLocks xmlns:a="http://schemas.openxmlformats.org/drawingml/2006/main" noChangeAspect="1"/>
+            </wp:cNvGraphicFramePr>
+            <a:graphic xmlns:a="http://schemas.openxmlformats.org/drawingml/2006/main">
+              <a:graphicData uri="http://schemas.openxmlformats.org/drawingml/2006/picture">
+                <pic:pic xmlns:pic="http://schemas.openxmlformats.org/drawingml/2006/picture">
+                  <pic:nvPicPr>
+                    <pic:cNvPr id="0" name="Picture 2"/>
+                    <pic:cNvPicPr>
+                      <a:picLocks noChangeAspect="1" noChangeArrowheads="1"/>
+                    </pic:cNvPicPr>
+                  </pic:nvPicPr>
+                  <pic:blipFill>
+                    <a:blip r:embed="rId12">
+                      <a:extLst>
+                        <a:ext uri="{28A0092B-C50C-407E-A947-70E740481C1C}">
+                          <a14:useLocalDpi xmlns:a14="http://schemas.microsoft.com/office/drawing/2010/main" val="0"/>
+                        </a:ext>
+                      </a:extLst>
+                    </a:blip>
+                    <a:srcRect/>
+                    <a:stretch>
+                      <a:fillRect/>
+                    </a:stretch>
+                  </pic:blipFill>
+                  <pic:spPr bwMode="auto">
+                    <a:xfrm>
+                      <a:off x="0" y="0"/>
+                      <a:ext cx="5044311" cy="6146964"/>
+                    </a:xfrm>
+                    <a:prstGeom prst="rect">
+                      <a:avLst/>
+                    </a:prstGeom>
+                    <a:noFill/>
+                    <a:ln>
+                      <a:noFill/>
+                    </a:ln>
+                  </pic:spPr>
+                </pic:pic>
+              </a:graphicData>
+            </a:graphic>
+          </wp:inline>
+        </w:drawing>
+      </w:r>
+    </w:p>
+    <w:p>
+      <w:pPr>
+        <w:jc w:val="both"/>
+      </w:pPr>
+      <w:r>
+        <w:t xml:space="preserve">Objektni model baze podataka generiran je iz sheme baze podataka pomoću čarobnjaka. Ovaj model sličan je modelu domene uz neka manja odstupanja, na primjer ono što je u modelu domene klasa </w:t>
+      </w:r>
+      <w:proofErr w:type="spellStart"/>
+      <w:r>
+        <w:t>GeoCoordinate</w:t>
+      </w:r>
+      <w:proofErr w:type="spellEnd"/>
+      <w:r>
+        <w:t xml:space="preserve"> to je u ovom modelu jedan atribut klase Place čiji je tip </w:t>
+      </w:r>
+      <w:proofErr w:type="spellStart"/>
+      <w:r>
+        <w:t>DbGeography</w:t>
+      </w:r>
+      <w:proofErr w:type="spellEnd"/>
+      <w:r>
+        <w:t xml:space="preserve">, zbog ovakvih pojedinosti koje su vezane </w:t>
+      </w:r>
+      <w:r>
+        <w:t>u</w:t>
+      </w:r>
+      <w:r>
+        <w:t xml:space="preserve">z sam način </w:t>
+      </w:r>
+      <w:proofErr w:type="spellStart"/>
+      <w:r>
+        <w:t>perzistencije</w:t>
+      </w:r>
+      <w:proofErr w:type="spellEnd"/>
+      <w:r>
+        <w:t xml:space="preserve">, dobro je da je model domene odvojen od načina </w:t>
+      </w:r>
+      <w:proofErr w:type="spellStart"/>
+      <w:r>
+        <w:t>perzistencije</w:t>
+      </w:r>
+      <w:proofErr w:type="spellEnd"/>
+      <w:r>
+        <w:t xml:space="preserve"> jer se model domene ne opterećuje detaljima </w:t>
+      </w:r>
+      <w:proofErr w:type="spellStart"/>
+      <w:r>
+        <w:t>perzistencije</w:t>
+      </w:r>
+      <w:proofErr w:type="spellEnd"/>
+      <w:r>
+        <w:t xml:space="preserve"> podataka.</w:t>
+      </w:r>
+    </w:p>
+    <w:p>
+      <w:pPr>
+        <w:pStyle w:val="Heading1"/>
+      </w:pPr>
+      <w:bookmarkStart w:id="5" w:name="_Toc473815702"/>
+      <w:r>
+        <w:lastRenderedPageBreak/>
+        <w:t>Relacijski model</w:t>
+      </w:r>
+      <w:bookmarkEnd w:id="5"/>
+    </w:p>
+    <w:p>
+      <w:pPr>
+        <w:ind w:firstLine="432"/>
+        <w:jc w:val="both"/>
+      </w:pPr>
+      <w:r>
+        <w:t xml:space="preserve">Relacijski model podataka dobiven je analizom </w:t>
+      </w:r>
+      <w:r>
+        <w:t xml:space="preserve">modela domene, odnosno zahtjeva za sustav i iz toga je napravljena relacijska shema baze podatka. Relacijska shema baze podataka prikazana je ER dijagramom u nastavku. </w:t>
+      </w:r>
+    </w:p>
+    <w:p>
+      <w:pPr>
         <w:rPr>
           <w:lang w:val="en-US"/>
         </w:rPr>
       </w:pPr>
-      <w:bookmarkStart w:id="2" w:name="_Toc473413450"/>
+      <w:r>
+        <w:rPr>
+          <w:noProof/>
+        </w:rPr>
+        <w:drawing>
+          <wp:inline distT="0" distB="0" distL="0" distR="0" wp14:anchorId="692EFCF6" wp14:editId="4AAB4574">
+            <wp:extent cx="5760085" cy="6458585"/>
+            <wp:effectExtent l="0" t="0" r="0" b="0"/>
+            <wp:docPr id="8" name="Picture 8"/>
+            <wp:cNvGraphicFramePr>
+              <a:graphicFrameLocks xmlns:a="http://schemas.openxmlformats.org/drawingml/2006/main" noChangeAspect="1"/>
+            </wp:cNvGraphicFramePr>
+            <a:graphic xmlns:a="http://schemas.openxmlformats.org/drawingml/2006/main">
+              <a:graphicData uri="http://schemas.openxmlformats.org/drawingml/2006/picture">
+                <pic:pic xmlns:pic="http://schemas.openxmlformats.org/drawingml/2006/picture">
+                  <pic:nvPicPr>
+                    <pic:cNvPr id="8" name="relacijski.png"/>
+                    <pic:cNvPicPr/>
+                  </pic:nvPicPr>
+                  <pic:blipFill>
+                    <a:blip r:embed="rId13">
+                      <a:extLst>
+                        <a:ext uri="{28A0092B-C50C-407E-A947-70E740481C1C}">
+                          <a14:useLocalDpi xmlns:a14="http://schemas.microsoft.com/office/drawing/2010/main" val="0"/>
+                        </a:ext>
+                      </a:extLst>
+                    </a:blip>
+                    <a:stretch>
+                      <a:fillRect/>
+                    </a:stretch>
+                  </pic:blipFill>
+                  <pic:spPr>
+                    <a:xfrm>
+                      <a:off x="0" y="0"/>
+                      <a:ext cx="5760085" cy="6458585"/>
+                    </a:xfrm>
+                    <a:prstGeom prst="rect">
+                      <a:avLst/>
+                    </a:prstGeom>
+                  </pic:spPr>
+                </pic:pic>
+              </a:graphicData>
+            </a:graphic>
+          </wp:inline>
+        </w:drawing>
+      </w:r>
+    </w:p>
+    <w:p>
+      <w:pPr>
+        <w:pStyle w:val="Heading1"/>
+      </w:pPr>
+      <w:bookmarkStart w:id="6" w:name="_Toc473815703"/>
+      <w:r>
+        <w:lastRenderedPageBreak/>
+        <w:t>O</w:t>
+      </w:r>
+      <w:r>
+        <w:t xml:space="preserve">/R </w:t>
+      </w:r>
+      <w:proofErr w:type="spellStart"/>
+      <w:r>
+        <w:t>mapiranj</w:t>
+      </w:r>
+      <w:r>
+        <w:t>e</w:t>
+      </w:r>
+      <w:bookmarkEnd w:id="6"/>
+      <w:proofErr w:type="spellEnd"/>
+    </w:p>
+    <w:p>
+      <w:pPr>
+        <w:ind w:firstLine="432"/>
+      </w:pPr>
+      <w:r>
+        <w:t>O</w:t>
+      </w:r>
       <w:r>
         <w:rPr>
           <w:lang w:val="en-US"/>
         </w:rPr>
-        <w:lastRenderedPageBreak/>
-        <w:t xml:space="preserve">Model </w:t>
+        <w:t xml:space="preserve">/R </w:t>
       </w:r>
       <w:proofErr w:type="spellStart"/>
       <w:r>
         <w:rPr>
           <w:lang w:val="en-US"/>
         </w:rPr>
-        <w:t>domene</w:t>
-      </w:r>
-      <w:bookmarkEnd w:id="2"/>
-      <w:proofErr w:type="spellEnd"/>
-    </w:p>
-    <w:p>
-      <w:pPr>
-        <w:rPr>
-          <w:lang w:val="en-US"/>
-        </w:rPr>
-      </w:pPr>
-      <w:proofErr w:type="spellStart"/>
-      <w:r>
-        <w:rPr>
-          <w:lang w:val="en-US"/>
-        </w:rPr>
-        <w:t>Ubaciti</w:t>
+        <w:t>mapiranje</w:t>
       </w:r>
       <w:proofErr w:type="spellEnd"/>
       <w:r>
@@ -869,327 +1379,58 @@
         </w:rPr>
         <w:t xml:space="preserve"> </w:t>
       </w:r>
+      <w:r>
+        <w:t xml:space="preserve">implementirano je u Data Access sloju (DAL) aplikacije u ovome sloju nalazi se objektni model i popratna infrastruktura sloja za pristup podacima, odnosno repozitoriji i </w:t>
+      </w:r>
       <w:proofErr w:type="spellStart"/>
       <w:r>
+        <w:t>UnitOfWork</w:t>
+      </w:r>
+      <w:proofErr w:type="spellEnd"/>
+      <w:r>
+        <w:t xml:space="preserve"> klasa koja implementira </w:t>
+      </w:r>
+      <w:proofErr w:type="spellStart"/>
+      <w:r>
+        <w:t>Unit</w:t>
+      </w:r>
+      <w:proofErr w:type="spellEnd"/>
+      <w:r>
+        <w:t xml:space="preserve"> </w:t>
+      </w:r>
+      <w:proofErr w:type="spellStart"/>
+      <w:r>
+        <w:t>of</w:t>
+      </w:r>
+      <w:proofErr w:type="spellEnd"/>
+      <w:r>
+        <w:t xml:space="preserve"> </w:t>
+      </w:r>
+      <w:proofErr w:type="spellStart"/>
+      <w:r>
+        <w:t>Work</w:t>
+      </w:r>
+      <w:proofErr w:type="spellEnd"/>
+      <w:r>
+        <w:t xml:space="preserve"> oblikovni obrazac.</w:t>
+      </w:r>
+    </w:p>
+    <w:p>
+      <w:pPr>
+        <w:pStyle w:val="Heading2"/>
         <w:rPr>
           <w:lang w:val="en-US"/>
         </w:rPr>
-        <w:t>sliku</w:t>
-      </w:r>
-      <w:proofErr w:type="spellEnd"/>
+      </w:pPr>
+      <w:bookmarkStart w:id="7" w:name="_Toc473815704"/>
+      <w:r>
+        <w:t>Problem O</w:t>
+      </w:r>
       <w:r>
         <w:rPr>
           <w:lang w:val="en-US"/>
         </w:rPr>
-        <w:t xml:space="preserve"> </w:t>
-      </w:r>
-      <w:proofErr w:type="spellStart"/>
-      <w:r>
-        <w:rPr>
-          <w:lang w:val="en-US"/>
-        </w:rPr>
-        <w:t>modela</w:t>
-      </w:r>
-      <w:proofErr w:type="spellEnd"/>
-      <w:r>
-        <w:rPr>
-          <w:lang w:val="en-US"/>
-        </w:rPr>
-        <w:t xml:space="preserve"> </w:t>
-      </w:r>
-      <w:proofErr w:type="spellStart"/>
-      <w:r>
-        <w:rPr>
-          <w:lang w:val="en-US"/>
-        </w:rPr>
-        <w:t>domene</w:t>
-      </w:r>
-      <w:proofErr w:type="spellEnd"/>
-      <w:r>
-        <w:rPr>
-          <w:lang w:val="en-US"/>
-        </w:rPr>
-        <w:t xml:space="preserve"> I </w:t>
-      </w:r>
-      <w:proofErr w:type="spellStart"/>
-      <w:r>
-        <w:rPr>
-          <w:lang w:val="en-US"/>
-        </w:rPr>
-        <w:t>objasniti</w:t>
-      </w:r>
-      <w:proofErr w:type="spellEnd"/>
-      <w:r>
-        <w:rPr>
-          <w:lang w:val="en-US"/>
-        </w:rPr>
-        <w:t xml:space="preserve"> </w:t>
-      </w:r>
-      <w:proofErr w:type="spellStart"/>
-      <w:r>
-        <w:rPr>
-          <w:lang w:val="en-US"/>
-        </w:rPr>
-        <w:t>klase</w:t>
-      </w:r>
-      <w:proofErr w:type="spellEnd"/>
-    </w:p>
-    <w:p>
-      <w:pPr>
-        <w:pStyle w:val="Heading1"/>
-        <w:rPr>
-          <w:lang w:val="en-US"/>
-        </w:rPr>
-      </w:pPr>
-      <w:bookmarkStart w:id="3" w:name="_Toc473413451"/>
-      <w:proofErr w:type="spellStart"/>
-      <w:r>
-        <w:rPr>
-          <w:lang w:val="en-US"/>
-        </w:rPr>
-        <w:lastRenderedPageBreak/>
-        <w:t>Objektni</w:t>
-      </w:r>
-      <w:proofErr w:type="spellEnd"/>
-      <w:r>
-        <w:rPr>
-          <w:lang w:val="en-US"/>
-        </w:rPr>
-        <w:t xml:space="preserve"> model</w:t>
-      </w:r>
-      <w:bookmarkEnd w:id="3"/>
-    </w:p>
-    <w:p>
-      <w:pPr>
-        <w:rPr>
-          <w:lang w:val="en-US"/>
-        </w:rPr>
-      </w:pPr>
-      <w:proofErr w:type="spellStart"/>
-      <w:r>
-        <w:rPr>
-          <w:lang w:val="en-US"/>
-        </w:rPr>
-        <w:t>Ubaciti</w:t>
-      </w:r>
-      <w:proofErr w:type="spellEnd"/>
-      <w:r>
-        <w:rPr>
-          <w:lang w:val="en-US"/>
-        </w:rPr>
-        <w:t xml:space="preserve"> </w:t>
-      </w:r>
-      <w:proofErr w:type="spellStart"/>
-      <w:r>
-        <w:rPr>
-          <w:lang w:val="en-US"/>
-        </w:rPr>
-        <w:t>sliku</w:t>
-      </w:r>
-      <w:proofErr w:type="spellEnd"/>
-      <w:r>
-        <w:rPr>
-          <w:lang w:val="en-US"/>
-        </w:rPr>
-        <w:t xml:space="preserve"> </w:t>
-      </w:r>
-      <w:proofErr w:type="spellStart"/>
-      <w:r>
-        <w:rPr>
-          <w:lang w:val="en-US"/>
-        </w:rPr>
-        <w:t>objektnog</w:t>
-      </w:r>
-      <w:proofErr w:type="spellEnd"/>
-      <w:r>
-        <w:rPr>
-          <w:lang w:val="en-US"/>
-        </w:rPr>
-        <w:t xml:space="preserve"> </w:t>
-      </w:r>
-      <w:proofErr w:type="spellStart"/>
-      <w:r>
-        <w:rPr>
-          <w:lang w:val="en-US"/>
-        </w:rPr>
-        <w:t>modela</w:t>
-      </w:r>
-      <w:proofErr w:type="spellEnd"/>
-      <w:r>
-        <w:rPr>
-          <w:lang w:val="en-US"/>
-        </w:rPr>
-        <w:t xml:space="preserve"> I </w:t>
-      </w:r>
-      <w:proofErr w:type="spellStart"/>
-      <w:r>
-        <w:rPr>
-          <w:lang w:val="en-US"/>
-        </w:rPr>
-        <w:t>objasniti</w:t>
-      </w:r>
-      <w:proofErr w:type="spellEnd"/>
-      <w:r>
-        <w:rPr>
-          <w:lang w:val="en-US"/>
-        </w:rPr>
-        <w:t xml:space="preserve"> </w:t>
-      </w:r>
-      <w:proofErr w:type="spellStart"/>
-      <w:r>
-        <w:rPr>
-          <w:lang w:val="en-US"/>
-        </w:rPr>
-        <w:t>klase</w:t>
-      </w:r>
-      <w:proofErr w:type="spellEnd"/>
-    </w:p>
-    <w:p>
-      <w:pPr>
-        <w:pStyle w:val="Heading1"/>
-        <w:rPr>
-          <w:lang w:val="en-US"/>
-        </w:rPr>
-      </w:pPr>
-      <w:bookmarkStart w:id="4" w:name="_Toc473413452"/>
-      <w:proofErr w:type="spellStart"/>
-      <w:r>
-        <w:rPr>
-          <w:lang w:val="en-US"/>
-        </w:rPr>
-        <w:lastRenderedPageBreak/>
-        <w:t>Relacijski</w:t>
-      </w:r>
-      <w:proofErr w:type="spellEnd"/>
-      <w:r>
-        <w:rPr>
-          <w:lang w:val="en-US"/>
-        </w:rPr>
-        <w:t xml:space="preserve"> model</w:t>
-      </w:r>
-      <w:bookmarkEnd w:id="4"/>
-    </w:p>
-    <w:p>
-      <w:pPr>
-        <w:rPr>
-          <w:lang w:val="en-US"/>
-        </w:rPr>
-      </w:pPr>
-      <w:proofErr w:type="spellStart"/>
-      <w:r>
-        <w:rPr>
-          <w:lang w:val="en-US"/>
-        </w:rPr>
-        <w:t>Ubaciti</w:t>
-      </w:r>
-      <w:proofErr w:type="spellEnd"/>
-      <w:r>
-        <w:rPr>
-          <w:lang w:val="en-US"/>
-        </w:rPr>
-        <w:t xml:space="preserve"> </w:t>
-      </w:r>
-      <w:proofErr w:type="spellStart"/>
-      <w:r>
-        <w:rPr>
-          <w:lang w:val="en-US"/>
-        </w:rPr>
-        <w:t>sliku</w:t>
-      </w:r>
-      <w:proofErr w:type="spellEnd"/>
-      <w:r>
-        <w:rPr>
-          <w:lang w:val="en-US"/>
-        </w:rPr>
-        <w:t xml:space="preserve"> </w:t>
-      </w:r>
-      <w:proofErr w:type="spellStart"/>
-      <w:r>
-        <w:rPr>
-          <w:lang w:val="en-US"/>
-        </w:rPr>
-        <w:t>relacijskog</w:t>
-      </w:r>
-      <w:proofErr w:type="spellEnd"/>
-      <w:r>
-        <w:rPr>
-          <w:lang w:val="en-US"/>
-        </w:rPr>
-        <w:t xml:space="preserve"> </w:t>
-      </w:r>
-      <w:proofErr w:type="spellStart"/>
-      <w:r>
-        <w:rPr>
-          <w:lang w:val="en-US"/>
-        </w:rPr>
-        <w:t>modela</w:t>
-      </w:r>
-      <w:proofErr w:type="spellEnd"/>
-      <w:r>
-        <w:rPr>
-          <w:lang w:val="en-US"/>
-        </w:rPr>
-        <w:t xml:space="preserve"> I </w:t>
-      </w:r>
-      <w:proofErr w:type="spellStart"/>
-      <w:r>
-        <w:rPr>
-          <w:lang w:val="en-US"/>
-        </w:rPr>
-        <w:t>objasniti</w:t>
-      </w:r>
-      <w:proofErr w:type="spellEnd"/>
-      <w:r>
-        <w:rPr>
-          <w:lang w:val="en-US"/>
-        </w:rPr>
-        <w:t xml:space="preserve"> </w:t>
-      </w:r>
-      <w:proofErr w:type="spellStart"/>
-      <w:r>
-        <w:rPr>
-          <w:lang w:val="en-US"/>
-        </w:rPr>
-        <w:t>tablice</w:t>
-      </w:r>
-      <w:proofErr w:type="spellEnd"/>
-      <w:r>
-        <w:rPr>
-          <w:lang w:val="en-US"/>
-        </w:rPr>
-        <w:t xml:space="preserve"> I </w:t>
-      </w:r>
-      <w:proofErr w:type="spellStart"/>
-      <w:r>
-        <w:rPr>
-          <w:lang w:val="en-US"/>
-        </w:rPr>
-        <w:t>veze</w:t>
-      </w:r>
-      <w:proofErr w:type="spellEnd"/>
-    </w:p>
-    <w:p>
-      <w:pPr>
-        <w:pStyle w:val="Heading1"/>
-        <w:rPr>
-          <w:lang w:val="en-US"/>
-        </w:rPr>
-      </w:pPr>
-      <w:bookmarkStart w:id="5" w:name="_Toc473413453"/>
-      <w:proofErr w:type="spellStart"/>
-      <w:r>
-        <w:rPr>
-          <w:lang w:val="en-US"/>
-        </w:rPr>
-        <w:lastRenderedPageBreak/>
-        <w:t>Implementacija</w:t>
-      </w:r>
-      <w:proofErr w:type="spellEnd"/>
-      <w:r>
-        <w:rPr>
-          <w:lang w:val="en-US"/>
-        </w:rPr>
-        <w:t xml:space="preserve"> O/R </w:t>
+        <w:t xml:space="preserve">/R </w:t>
       </w:r>
       <w:proofErr w:type="spellStart"/>
       <w:r>
@@ -1198,435 +1439,361 @@
         </w:rPr>
         <w:t>mapiranja</w:t>
       </w:r>
-      <w:bookmarkEnd w:id="5"/>
-      <w:proofErr w:type="spellEnd"/>
-    </w:p>
-    <w:p>
-      <w:pPr>
-        <w:rPr>
-          <w:lang w:val="en-US"/>
-        </w:rPr>
-      </w:pPr>
-      <w:proofErr w:type="spellStart"/>
-      <w:r>
-        <w:rPr>
-          <w:lang w:val="en-US"/>
-        </w:rPr>
-        <w:t>Objasniti</w:t>
-      </w:r>
-      <w:proofErr w:type="spellEnd"/>
-      <w:r>
-        <w:rPr>
-          <w:lang w:val="en-US"/>
-        </w:rPr>
-        <w:t xml:space="preserve"> problem or </w:t>
-      </w:r>
-      <w:proofErr w:type="spellStart"/>
-      <w:r>
-        <w:rPr>
-          <w:lang w:val="en-US"/>
-        </w:rPr>
-        <w:t>mapiranja</w:t>
-      </w:r>
-      <w:proofErr w:type="spellEnd"/>
-      <w:r>
-        <w:rPr>
-          <w:lang w:val="en-US"/>
-        </w:rPr>
-        <w:t xml:space="preserve"> I </w:t>
-      </w:r>
-      <w:proofErr w:type="spellStart"/>
-      <w:r>
-        <w:rPr>
-          <w:lang w:val="en-US"/>
-        </w:rPr>
-        <w:t>opis</w:t>
-      </w:r>
-      <w:proofErr w:type="spellEnd"/>
-      <w:r>
-        <w:rPr>
-          <w:lang w:val="en-US"/>
-        </w:rPr>
-        <w:t xml:space="preserve"> </w:t>
-      </w:r>
-      <w:proofErr w:type="spellStart"/>
-      <w:r>
-        <w:rPr>
-          <w:lang w:val="en-US"/>
-        </w:rPr>
-        <w:t>daljnjih</w:t>
-      </w:r>
-      <w:proofErr w:type="spellEnd"/>
-      <w:r>
-        <w:rPr>
-          <w:lang w:val="en-US"/>
-        </w:rPr>
-        <w:t xml:space="preserve"> </w:t>
-      </w:r>
-      <w:proofErr w:type="spellStart"/>
-      <w:r>
-        <w:rPr>
-          <w:lang w:val="en-US"/>
-        </w:rPr>
-        <w:t>poglavlja</w:t>
-      </w:r>
-      <w:proofErr w:type="spellEnd"/>
-    </w:p>
-    <w:p>
-      <w:pPr>
-        <w:pStyle w:val="Heading3"/>
-        <w:rPr>
-          <w:lang w:val="en-US"/>
-        </w:rPr>
-      </w:pPr>
-      <w:bookmarkStart w:id="6" w:name="_Toc473413454"/>
-      <w:proofErr w:type="spellStart"/>
-      <w:r>
-        <w:rPr>
-          <w:lang w:val="en-US"/>
-        </w:rPr>
-        <w:t>Mapiranje</w:t>
-      </w:r>
-      <w:proofErr w:type="spellEnd"/>
-      <w:r>
-        <w:rPr>
-          <w:lang w:val="en-US"/>
-        </w:rPr>
-        <w:t xml:space="preserve"> </w:t>
-      </w:r>
-      <w:proofErr w:type="spellStart"/>
-      <w:r>
-        <w:rPr>
-          <w:lang w:val="en-US"/>
-        </w:rPr>
-        <w:t>modela</w:t>
-      </w:r>
-      <w:proofErr w:type="spellEnd"/>
-      <w:r>
-        <w:rPr>
-          <w:lang w:val="en-US"/>
-        </w:rPr>
-        <w:t xml:space="preserve"> </w:t>
-      </w:r>
-      <w:proofErr w:type="spellStart"/>
-      <w:r>
-        <w:rPr>
-          <w:lang w:val="en-US"/>
-        </w:rPr>
-        <w:t>domene</w:t>
-      </w:r>
-      <w:proofErr w:type="spellEnd"/>
-      <w:r>
-        <w:rPr>
-          <w:lang w:val="en-US"/>
-        </w:rPr>
-        <w:t xml:space="preserve"> u </w:t>
-      </w:r>
-      <w:proofErr w:type="spellStart"/>
-      <w:r>
-        <w:rPr>
-          <w:lang w:val="en-US"/>
-        </w:rPr>
-        <w:t>modele</w:t>
-      </w:r>
-      <w:proofErr w:type="spellEnd"/>
-      <w:r>
-        <w:rPr>
-          <w:lang w:val="en-US"/>
-        </w:rPr>
-        <w:t xml:space="preserve"> </w:t>
-      </w:r>
-      <w:proofErr w:type="spellStart"/>
-      <w:r>
-        <w:rPr>
-          <w:lang w:val="en-US"/>
-        </w:rPr>
-        <w:t>sloja</w:t>
-      </w:r>
-      <w:proofErr w:type="spellEnd"/>
-      <w:r>
-        <w:rPr>
-          <w:lang w:val="en-US"/>
-        </w:rPr>
-        <w:t xml:space="preserve"> </w:t>
-      </w:r>
-      <w:proofErr w:type="spellStart"/>
-      <w:r>
-        <w:rPr>
-          <w:lang w:val="en-US"/>
-        </w:rPr>
-        <w:t>za</w:t>
-      </w:r>
-      <w:proofErr w:type="spellEnd"/>
-      <w:r>
-        <w:rPr>
-          <w:lang w:val="en-US"/>
-        </w:rPr>
-        <w:t xml:space="preserve"> </w:t>
-      </w:r>
-      <w:proofErr w:type="spellStart"/>
-      <w:r>
-        <w:rPr>
-          <w:lang w:val="en-US"/>
-        </w:rPr>
-        <w:t>pristup</w:t>
-      </w:r>
-      <w:proofErr w:type="spellEnd"/>
-      <w:r>
-        <w:rPr>
-          <w:lang w:val="en-US"/>
-        </w:rPr>
-        <w:t xml:space="preserve"> </w:t>
-      </w:r>
-      <w:proofErr w:type="spellStart"/>
-      <w:r>
-        <w:rPr>
-          <w:lang w:val="en-US"/>
-        </w:rPr>
-        <w:t>podacima</w:t>
-      </w:r>
-      <w:bookmarkEnd w:id="6"/>
-      <w:proofErr w:type="spellEnd"/>
-    </w:p>
-    <w:p>
-      <w:pPr>
-        <w:rPr>
-          <w:lang w:val="en-US"/>
-        </w:rPr>
-      </w:pPr>
-      <w:proofErr w:type="spellStart"/>
-      <w:proofErr w:type="gramStart"/>
-      <w:r>
-        <w:rPr>
-          <w:lang w:val="en-US"/>
-        </w:rPr>
-        <w:t>ModelMapper</w:t>
-      </w:r>
-      <w:proofErr w:type="spellEnd"/>
-      <w:r>
-        <w:rPr>
-          <w:lang w:val="en-US"/>
-        </w:rPr>
-        <w:t xml:space="preserve"> ???</w:t>
-      </w:r>
-      <w:proofErr w:type="gramEnd"/>
-    </w:p>
-    <w:p>
-      <w:pPr>
-        <w:pStyle w:val="Heading3"/>
-        <w:rPr>
-          <w:lang w:val="en-US"/>
-        </w:rPr>
-      </w:pPr>
-      <w:bookmarkStart w:id="7" w:name="_Toc473413455"/>
-      <w:proofErr w:type="spellStart"/>
-      <w:r>
-        <w:rPr>
-          <w:lang w:val="en-US"/>
-        </w:rPr>
-        <w:t>Infrastruktura</w:t>
-      </w:r>
       <w:bookmarkEnd w:id="7"/>
       <w:proofErr w:type="spellEnd"/>
     </w:p>
     <w:p>
-      <w:pPr>
+      <w:commentRangeStart w:id="8"/>
+      <w:commentRangeStart w:id="9"/>
+      <w:r>
+        <w:t>TODO</w:t>
+      </w:r>
+      <w:commentRangeEnd w:id="8"/>
+      <w:r>
         <w:rPr>
-          <w:lang w:val="en-US"/>
+          <w:rStyle w:val="CommentReference"/>
         </w:rPr>
-      </w:pPr>
-      <w:proofErr w:type="spellStart"/>
+        <w:commentReference w:id="8"/>
+      </w:r>
+      <w:commentRangeEnd w:id="9"/>
       <w:r>
         <w:rPr>
-          <w:lang w:val="en-US"/>
+          <w:rStyle w:val="CommentReference"/>
         </w:rPr>
-        <w:t>Ubaciti</w:t>
-      </w:r>
-      <w:proofErr w:type="spellEnd"/>
-      <w:r>
-        <w:rPr>
-          <w:lang w:val="en-US"/>
-        </w:rPr>
-        <w:t xml:space="preserve"> </w:t>
-      </w:r>
-      <w:proofErr w:type="spellStart"/>
-      <w:r>
-        <w:rPr>
-          <w:lang w:val="en-US"/>
-        </w:rPr>
-        <w:t>sliku</w:t>
-      </w:r>
-      <w:proofErr w:type="spellEnd"/>
-      <w:r>
-        <w:rPr>
-          <w:lang w:val="en-US"/>
-        </w:rPr>
-        <w:t xml:space="preserve"> </w:t>
-      </w:r>
-      <w:proofErr w:type="spellStart"/>
-      <w:r>
-        <w:rPr>
-          <w:lang w:val="en-US"/>
-        </w:rPr>
-        <w:t>repozitorija</w:t>
-      </w:r>
-      <w:proofErr w:type="spellEnd"/>
-      <w:r>
-        <w:rPr>
-          <w:lang w:val="en-US"/>
-        </w:rPr>
-        <w:t xml:space="preserve">, </w:t>
-      </w:r>
-      <w:proofErr w:type="spellStart"/>
-      <w:r>
-        <w:rPr>
-          <w:lang w:val="en-US"/>
-        </w:rPr>
-        <w:t>uzeti</w:t>
-      </w:r>
-      <w:proofErr w:type="spellEnd"/>
-      <w:r>
-        <w:rPr>
-          <w:lang w:val="en-US"/>
-        </w:rPr>
-        <w:t xml:space="preserve"> </w:t>
-      </w:r>
-      <w:proofErr w:type="spellStart"/>
-      <w:r>
-        <w:rPr>
-          <w:lang w:val="en-US"/>
-        </w:rPr>
-        <w:t>primjer</w:t>
-      </w:r>
-      <w:proofErr w:type="spellEnd"/>
-      <w:r>
-        <w:rPr>
-          <w:lang w:val="en-US"/>
-        </w:rPr>
-        <w:t xml:space="preserve"> </w:t>
-      </w:r>
-      <w:proofErr w:type="spellStart"/>
-      <w:r>
-        <w:rPr>
-          <w:lang w:val="en-US"/>
-        </w:rPr>
-        <w:t>jednog</w:t>
-      </w:r>
-      <w:proofErr w:type="spellEnd"/>
-      <w:r>
-        <w:rPr>
-          <w:lang w:val="en-US"/>
-        </w:rPr>
-        <w:t xml:space="preserve"> </w:t>
-      </w:r>
-      <w:proofErr w:type="spellStart"/>
-      <w:r>
-        <w:rPr>
-          <w:lang w:val="en-US"/>
-        </w:rPr>
-        <w:t>repozitorija</w:t>
-      </w:r>
-      <w:proofErr w:type="spellEnd"/>
-      <w:r>
-        <w:rPr>
-          <w:lang w:val="en-US"/>
-        </w:rPr>
-        <w:t xml:space="preserve"> I </w:t>
-      </w:r>
-      <w:proofErr w:type="spellStart"/>
-      <w:r>
-        <w:rPr>
-          <w:lang w:val="en-US"/>
-        </w:rPr>
-        <w:t>objasniti</w:t>
-      </w:r>
-      <w:proofErr w:type="spellEnd"/>
-      <w:r>
-        <w:rPr>
-          <w:lang w:val="en-US"/>
-        </w:rPr>
-        <w:t xml:space="preserve"> par </w:t>
-      </w:r>
-      <w:proofErr w:type="spellStart"/>
-      <w:r>
-        <w:rPr>
-          <w:lang w:val="en-US"/>
-        </w:rPr>
-        <w:t>metoda</w:t>
-      </w:r>
-      <w:proofErr w:type="spellEnd"/>
-      <w:r>
-        <w:rPr>
-          <w:lang w:val="en-US"/>
-        </w:rPr>
-        <w:t xml:space="preserve">, ne </w:t>
-      </w:r>
-      <w:proofErr w:type="spellStart"/>
-      <w:r>
-        <w:rPr>
-          <w:lang w:val="en-US"/>
-        </w:rPr>
-        <w:t>ulaziti</w:t>
-      </w:r>
-      <w:proofErr w:type="spellEnd"/>
-      <w:r>
-        <w:rPr>
-          <w:lang w:val="en-US"/>
-        </w:rPr>
-        <w:t xml:space="preserve"> u </w:t>
-      </w:r>
-      <w:proofErr w:type="spellStart"/>
-      <w:r>
-        <w:rPr>
-          <w:lang w:val="en-US"/>
-        </w:rPr>
-        <w:t>detalje</w:t>
-      </w:r>
-      <w:proofErr w:type="spellEnd"/>
-      <w:r>
-        <w:rPr>
-          <w:lang w:val="en-US"/>
-        </w:rPr>
-        <w:t xml:space="preserve"> EF-a</w:t>
+        <w:commentReference w:id="9"/>
       </w:r>
     </w:p>
     <w:p>
       <w:pPr>
-        <w:pStyle w:val="Heading3"/>
-        <w:rPr>
-          <w:lang w:val="en-US"/>
-        </w:rPr>
-      </w:pPr>
-      <w:bookmarkStart w:id="8" w:name="_Toc473413456"/>
-      <w:r>
-        <w:rPr>
-          <w:lang w:val="en-US"/>
-        </w:rPr>
-        <w:t>Kori</w:t>
-      </w:r>
-      <w:r>
-        <w:t>štena tehnologija</w:t>
-      </w:r>
-      <w:bookmarkEnd w:id="8"/>
+        <w:pStyle w:val="Heading2"/>
+      </w:pPr>
+      <w:bookmarkStart w:id="10" w:name="_Toc473815705"/>
+      <w:r>
+        <w:t>Infrastruktura</w:t>
+      </w:r>
+      <w:bookmarkEnd w:id="10"/>
     </w:p>
     <w:p>
-      <w:pPr>
+      <w:commentRangeStart w:id="11"/>
+      <w:r>
+        <w:t>Uvodni tekst prije slike</w:t>
+      </w:r>
+      <w:commentRangeEnd w:id="11"/>
+      <w:r>
         <w:rPr>
-          <w:lang w:val="pl-PL"/>
+          <w:rStyle w:val="CommentReference"/>
         </w:rPr>
-      </w:pPr>
+        <w:commentReference w:id="11"/>
+      </w:r>
+    </w:p>
+    <w:p>
       <w:r>
         <w:rPr>
-          <w:lang w:val="pl-PL"/>
+          <w:noProof/>
         </w:rPr>
-        <w:t>Objasnit pojedine detalje EF-a</w:t>
+        <w:drawing>
+          <wp:inline distT="0" distB="0" distL="0" distR="0" wp14:anchorId="2794560C" wp14:editId="00B5DB36">
+            <wp:extent cx="5760085" cy="4993712"/>
+            <wp:effectExtent l="0" t="0" r="0" b="0"/>
+            <wp:docPr id="5" name="Picture 5"/>
+            <wp:cNvGraphicFramePr>
+              <a:graphicFrameLocks xmlns:a="http://schemas.openxmlformats.org/drawingml/2006/main" noChangeAspect="1"/>
+            </wp:cNvGraphicFramePr>
+            <a:graphic xmlns:a="http://schemas.openxmlformats.org/drawingml/2006/main">
+              <a:graphicData uri="http://schemas.openxmlformats.org/drawingml/2006/picture">
+                <pic:pic xmlns:pic="http://schemas.openxmlformats.org/drawingml/2006/picture">
+                  <pic:nvPicPr>
+                    <pic:cNvPr id="0" name="Picture 5"/>
+                    <pic:cNvPicPr>
+                      <a:picLocks noChangeAspect="1" noChangeArrowheads="1"/>
+                    </pic:cNvPicPr>
+                  </pic:nvPicPr>
+                  <pic:blipFill>
+                    <a:blip r:embed="rId14">
+                      <a:extLst>
+                        <a:ext uri="{28A0092B-C50C-407E-A947-70E740481C1C}">
+                          <a14:useLocalDpi xmlns:a14="http://schemas.microsoft.com/office/drawing/2010/main" val="0"/>
+                        </a:ext>
+                      </a:extLst>
+                    </a:blip>
+                    <a:srcRect/>
+                    <a:stretch>
+                      <a:fillRect/>
+                    </a:stretch>
+                  </pic:blipFill>
+                  <pic:spPr bwMode="auto">
+                    <a:xfrm>
+                      <a:off x="0" y="0"/>
+                      <a:ext cx="5760085" cy="4993712"/>
+                    </a:xfrm>
+                    <a:prstGeom prst="rect">
+                      <a:avLst/>
+                    </a:prstGeom>
+                    <a:noFill/>
+                    <a:ln>
+                      <a:noFill/>
+                    </a:ln>
+                  </pic:spPr>
+                </pic:pic>
+              </a:graphicData>
+            </a:graphic>
+          </wp:inline>
+        </w:drawing>
       </w:r>
     </w:p>
-    <w:p/>
+    <w:p>
+      <w:pPr>
+        <w:jc w:val="both"/>
+      </w:pPr>
+      <w:r>
+        <w:t xml:space="preserve">Svi repozitoriji su izvedeni iz baznog razreda </w:t>
+      </w:r>
+      <w:proofErr w:type="spellStart"/>
+      <w:r>
+        <w:t>EFRepository</w:t>
+      </w:r>
+      <w:proofErr w:type="spellEnd"/>
+      <w:r>
+        <w:tab/>
+        <w:t xml:space="preserve">i njih kreira </w:t>
+      </w:r>
+      <w:proofErr w:type="spellStart"/>
+      <w:r>
+        <w:t>UnitOfWork</w:t>
+      </w:r>
+      <w:proofErr w:type="spellEnd"/>
+      <w:r>
+        <w:t xml:space="preserve"> objekt te im kao parametar predaje </w:t>
+      </w:r>
+      <w:proofErr w:type="spellStart"/>
+      <w:r>
+        <w:t>DbContext</w:t>
+      </w:r>
+      <w:proofErr w:type="spellEnd"/>
+      <w:r>
+        <w:t xml:space="preserve"> objekt</w:t>
+      </w:r>
+      <w:r>
+        <w:t xml:space="preserve">. </w:t>
+      </w:r>
+      <w:r>
+        <w:t xml:space="preserve">Repozitoriji primaju objekte iz domenskog sloja koje pomoću </w:t>
+      </w:r>
+      <w:proofErr w:type="spellStart"/>
+      <w:r>
+        <w:t>ModelMapper</w:t>
+      </w:r>
+      <w:proofErr w:type="spellEnd"/>
+      <w:r>
+        <w:t xml:space="preserve"> objekta preslikavaju u njihove reprezentacije u DAL sloju. Preslikavanje je nužno jer razredi u domenskom sloju nisu </w:t>
+      </w:r>
+      <w:r>
+        <w:lastRenderedPageBreak/>
+        <w:t xml:space="preserve">anemični već posjeduju i nekakve metode (npr. za izračunavanje reputacije nekog događa ili komentara). Objekti razreda koji </w:t>
+      </w:r>
+      <w:proofErr w:type="spellStart"/>
+      <w:r>
+        <w:t>implemetiraju</w:t>
+      </w:r>
+      <w:proofErr w:type="spellEnd"/>
+      <w:r>
+        <w:t xml:space="preserve"> </w:t>
+      </w:r>
+      <w:proofErr w:type="spellStart"/>
+      <w:r>
+        <w:t>DbContext</w:t>
+      </w:r>
+      <w:proofErr w:type="spellEnd"/>
+      <w:r>
+        <w:t xml:space="preserve"> sučelje (a u našem je to slučaju instanca razreda </w:t>
+      </w:r>
+      <w:proofErr w:type="spellStart"/>
+      <w:r>
+        <w:t>TracktorDb</w:t>
+      </w:r>
+      <w:proofErr w:type="spellEnd"/>
+      <w:r>
+        <w:t xml:space="preserve">) prate promjene na svim objektima u </w:t>
+      </w:r>
+      <w:r>
+        <w:t>objektnom modelu</w:t>
+      </w:r>
+      <w:r>
+        <w:t xml:space="preserve"> te se prilikom poziva metode </w:t>
+      </w:r>
+      <w:proofErr w:type="spellStart"/>
+      <w:r>
+        <w:t>SaveChanges</w:t>
+      </w:r>
+      <w:proofErr w:type="spellEnd"/>
+      <w:r>
+        <w:t>() te promjene evidentiraju u bazi podataka.</w:t>
+      </w:r>
+    </w:p>
+    <w:p>
+      <w:pPr>
+        <w:jc w:val="both"/>
+      </w:pPr>
+      <w:commentRangeStart w:id="12"/>
+      <w:r>
+        <w:t>Uzeti primjer jednog repozitorija, stavit kod za 1 – 2 metode i proći kroz to.</w:t>
+      </w:r>
+      <w:commentRangeEnd w:id="12"/>
+      <w:r>
+        <w:rPr>
+          <w:rStyle w:val="CommentReference"/>
+        </w:rPr>
+        <w:commentReference w:id="12"/>
+      </w:r>
+    </w:p>
+    <w:p>
+      <w:pPr>
+        <w:pStyle w:val="Heading2"/>
+      </w:pPr>
+      <w:bookmarkStart w:id="13" w:name="_Toc473815706"/>
+      <w:proofErr w:type="spellStart"/>
+      <w:r>
+        <w:t>Unit</w:t>
+      </w:r>
+      <w:proofErr w:type="spellEnd"/>
+      <w:r>
+        <w:t xml:space="preserve"> </w:t>
+      </w:r>
+      <w:proofErr w:type="spellStart"/>
+      <w:r>
+        <w:t>of</w:t>
+      </w:r>
+      <w:proofErr w:type="spellEnd"/>
+      <w:r>
+        <w:t xml:space="preserve"> </w:t>
+      </w:r>
+      <w:proofErr w:type="spellStart"/>
+      <w:r>
+        <w:t>Work</w:t>
+      </w:r>
+      <w:bookmarkEnd w:id="13"/>
+      <w:proofErr w:type="spellEnd"/>
+    </w:p>
+    <w:p>
+      <w:pPr>
+        <w:jc w:val="both"/>
+      </w:pPr>
+      <w:commentRangeStart w:id="14"/>
+      <w:r>
+        <w:t xml:space="preserve">Ja bi tu stavio neki detaljniji opis </w:t>
+      </w:r>
+      <w:proofErr w:type="spellStart"/>
+      <w:r>
+        <w:t>Unit</w:t>
+      </w:r>
+      <w:proofErr w:type="spellEnd"/>
+      <w:r>
+        <w:t xml:space="preserve"> </w:t>
+      </w:r>
+      <w:proofErr w:type="spellStart"/>
+      <w:r>
+        <w:t>of</w:t>
+      </w:r>
+      <w:proofErr w:type="spellEnd"/>
+      <w:r>
+        <w:t xml:space="preserve"> </w:t>
+      </w:r>
+      <w:proofErr w:type="spellStart"/>
+      <w:r>
+        <w:t>Work</w:t>
+      </w:r>
+      <w:proofErr w:type="spellEnd"/>
+      <w:r>
+        <w:t xml:space="preserve"> klase i onog, odnosno kako je </w:t>
+      </w:r>
+      <w:proofErr w:type="spellStart"/>
+      <w:r>
+        <w:t>rjeseno</w:t>
+      </w:r>
+      <w:proofErr w:type="spellEnd"/>
+      <w:r>
+        <w:t xml:space="preserve"> ono s transakcijama sto nas je pito na predaji </w:t>
+      </w:r>
+      <w:commentRangeEnd w:id="14"/>
+      <w:r>
+        <w:rPr>
+          <w:rStyle w:val="CommentReference"/>
+        </w:rPr>
+        <w:commentReference w:id="14"/>
+      </w:r>
+    </w:p>
+    <w:p>
+      <w:pPr>
+        <w:pStyle w:val="Heading2"/>
+      </w:pPr>
+      <w:bookmarkStart w:id="15" w:name="_Toc473815707"/>
+      <w:proofErr w:type="spellStart"/>
+      <w:r>
+        <w:t>Entity</w:t>
+      </w:r>
+      <w:proofErr w:type="spellEnd"/>
+      <w:r>
+        <w:t xml:space="preserve"> </w:t>
+      </w:r>
+      <w:proofErr w:type="spellStart"/>
+      <w:r>
+        <w:t>framework</w:t>
+      </w:r>
+      <w:bookmarkEnd w:id="15"/>
+      <w:proofErr w:type="spellEnd"/>
+    </w:p>
+    <w:p>
+      <w:pPr>
+        <w:jc w:val="both"/>
+      </w:pPr>
+      <w:commentRangeStart w:id="16"/>
+      <w:r>
+        <w:t xml:space="preserve">Ja bi tu stavio sliku </w:t>
+      </w:r>
+      <w:proofErr w:type="spellStart"/>
+      <w:r>
+        <w:t>TracktorDb</w:t>
+      </w:r>
+      <w:proofErr w:type="spellEnd"/>
+      <w:r>
+        <w:t xml:space="preserve"> klase i objasnio par pojedinosti vezanih uz </w:t>
+      </w:r>
+      <w:proofErr w:type="spellStart"/>
+      <w:r>
+        <w:t>entity</w:t>
+      </w:r>
+      <w:proofErr w:type="spellEnd"/>
+      <w:r>
+        <w:t xml:space="preserve"> </w:t>
+      </w:r>
+      <w:proofErr w:type="spellStart"/>
+      <w:r>
+        <w:t>framework</w:t>
+      </w:r>
+      <w:proofErr w:type="spellEnd"/>
+      <w:r>
+        <w:t xml:space="preserve">, </w:t>
+      </w:r>
+      <w:proofErr w:type="spellStart"/>
+      <w:r>
+        <w:t>neznam</w:t>
+      </w:r>
+      <w:proofErr w:type="spellEnd"/>
+      <w:r>
+        <w:t xml:space="preserve"> sto bi drugo trebalo biti?</w:t>
+      </w:r>
+      <w:commentRangeEnd w:id="16"/>
+      <w:r>
+        <w:rPr>
+          <w:rStyle w:val="CommentReference"/>
+        </w:rPr>
+        <w:commentReference w:id="16"/>
+      </w:r>
+    </w:p>
     <w:sectPr>
-      <w:headerReference w:type="even" r:id="rId9"/>
-      <w:headerReference w:type="default" r:id="rId10"/>
-      <w:footerReference w:type="default" r:id="rId11"/>
+      <w:headerReference w:type="even" r:id="rId15"/>
+      <w:headerReference w:type="default" r:id="rId16"/>
+      <w:footerReference w:type="default" r:id="rId17"/>
       <w:type w:val="continuous"/>
       <w:pgSz w:w="11906" w:h="16838" w:code="9"/>
       <w:pgMar w:top="1701" w:right="1134" w:bottom="1701" w:left="1701" w:header="680" w:footer="680" w:gutter="0"/>
@@ -1636,6 +1803,135 @@
     </w:sectPr>
   </w:body>
 </w:document>
+</file>
+
+<file path=word/comments.xml><?xml version="1.0" encoding="utf-8"?>
+<w:comments xmlns:wpc="http://schemas.microsoft.com/office/word/2010/wordprocessingCanvas" xmlns:cx="http://schemas.microsoft.com/office/drawing/2014/chartex" xmlns:cx1="http://schemas.microsoft.com/office/drawing/2015/9/8/chartex" xmlns:cx2="http://schemas.microsoft.com/office/drawing/2015/10/21/chartex" xmlns:mc="http://schemas.openxmlformats.org/markup-compatibility/2006" xmlns:o="urn:schemas-microsoft-com:office:office" xmlns:r="http://schemas.openxmlformats.org/officeDocument/2006/relationships" xmlns:m="http://schemas.openxmlformats.org/officeDocument/2006/math" xmlns:v="urn:schemas-microsoft-com:vml" xmlns:wp14="http://schemas.microsoft.com/office/word/2010/wordprocessingDrawing" xmlns:wp="http://schemas.openxmlformats.org/drawingml/2006/wordprocessingDrawing" xmlns:w10="urn:schemas-microsoft-com:office:word" xmlns:w="http://schemas.openxmlformats.org/wordprocessingml/2006/main" xmlns:w14="http://schemas.microsoft.com/office/word/2010/wordml" xmlns:w15="http://schemas.microsoft.com/office/word/2012/wordml" xmlns:w16se="http://schemas.microsoft.com/office/word/2015/wordml/symex" xmlns:wpg="http://schemas.microsoft.com/office/word/2010/wordprocessingGroup" xmlns:wpi="http://schemas.microsoft.com/office/word/2010/wordprocessingInk" xmlns:wne="http://schemas.microsoft.com/office/word/2006/wordml" xmlns:wps="http://schemas.microsoft.com/office/word/2010/wordprocessingShape" mc:Ignorable="w14 w15 w16se wp14">
+  <w:comment w:id="2" w:author="Jan Kelemen" w:date="2017-02-02T16:17:00Z" w:initials="JK">
+    <w:p>
+      <w:pPr>
+        <w:pStyle w:val="CommentText"/>
+      </w:pPr>
+      <w:r>
+        <w:rPr>
+          <w:rStyle w:val="CommentReference"/>
+        </w:rPr>
+        <w:annotationRef/>
+      </w:r>
+      <w:r>
+        <w:t>TODO</w:t>
+      </w:r>
+    </w:p>
+  </w:comment>
+  <w:comment w:id="8" w:author="Jan Kelemen" w:date="2017-02-02T16:18:00Z" w:initials="JK">
+    <w:p>
+      <w:pPr>
+        <w:pStyle w:val="CommentText"/>
+      </w:pPr>
+      <w:r>
+        <w:rPr>
+          <w:rStyle w:val="CommentReference"/>
+        </w:rPr>
+        <w:annotationRef/>
+      </w:r>
+      <w:r>
+        <w:t>TODO</w:t>
+      </w:r>
+    </w:p>
+  </w:comment>
+  <w:comment w:id="9" w:author="Jan Kelemen" w:date="2017-02-02T16:18:00Z" w:initials="JK">
+    <w:p>
+      <w:pPr>
+        <w:pStyle w:val="CommentText"/>
+      </w:pPr>
+      <w:r>
+        <w:rPr>
+          <w:rStyle w:val="CommentReference"/>
+        </w:rPr>
+        <w:annotationRef/>
+      </w:r>
+      <w:r>
+        <w:t>Ovo poglavlje uzimam sam sebi :D</w:t>
+      </w:r>
+    </w:p>
+  </w:comment>
+  <w:comment w:id="11" w:author="Jan Kelemen" w:date="2017-02-02T16:18:00Z" w:initials="JK">
+    <w:p>
+      <w:pPr>
+        <w:pStyle w:val="CommentText"/>
+      </w:pPr>
+      <w:r>
+        <w:rPr>
+          <w:rStyle w:val="CommentReference"/>
+        </w:rPr>
+        <w:annotationRef/>
+      </w:r>
+      <w:r>
+        <w:t>TODO</w:t>
+      </w:r>
+    </w:p>
+  </w:comment>
+  <w:comment w:id="12" w:author="Jan Kelemen" w:date="2017-02-02T16:11:00Z" w:initials="JK">
+    <w:p>
+      <w:pPr>
+        <w:pStyle w:val="CommentText"/>
+      </w:pPr>
+      <w:r>
+        <w:rPr>
+          <w:rStyle w:val="CommentReference"/>
+        </w:rPr>
+        <w:annotationRef/>
+      </w:r>
+      <w:r>
+        <w:t>TODO</w:t>
+      </w:r>
+    </w:p>
+  </w:comment>
+  <w:comment w:id="14" w:author="Jan Kelemen" w:date="2017-02-02T16:16:00Z" w:initials="JK">
+    <w:p>
+      <w:pPr>
+        <w:pStyle w:val="CommentText"/>
+      </w:pPr>
+      <w:r>
+        <w:rPr>
+          <w:rStyle w:val="CommentReference"/>
+        </w:rPr>
+        <w:annotationRef/>
+      </w:r>
+      <w:r>
+        <w:t>TODO</w:t>
+      </w:r>
+    </w:p>
+  </w:comment>
+  <w:comment w:id="16" w:author="Jan Kelemen" w:date="2017-02-02T16:16:00Z" w:initials="JK">
+    <w:p>
+      <w:pPr>
+        <w:pStyle w:val="CommentText"/>
+      </w:pPr>
+      <w:r>
+        <w:rPr>
+          <w:rStyle w:val="CommentReference"/>
+        </w:rPr>
+        <w:annotationRef/>
+      </w:r>
+      <w:r>
+        <w:t>TODO</w:t>
+      </w:r>
+    </w:p>
+  </w:comment>
+</w:comments>
+</file>
+
+<file path=word/commentsExtended.xml><?xml version="1.0" encoding="utf-8"?>
+<w15:commentsEx xmlns:wpc="http://schemas.microsoft.com/office/word/2010/wordprocessingCanvas" xmlns:cx="http://schemas.microsoft.com/office/drawing/2014/chartex" xmlns:cx1="http://schemas.microsoft.com/office/drawing/2015/9/8/chartex" xmlns:cx2="http://schemas.microsoft.com/office/drawing/2015/10/21/chartex" xmlns:mc="http://schemas.openxmlformats.org/markup-compatibility/2006" xmlns:o="urn:schemas-microsoft-com:office:office" xmlns:r="http://schemas.openxmlformats.org/officeDocument/2006/relationships" xmlns:m="http://schemas.openxmlformats.org/officeDocument/2006/math" xmlns:v="urn:schemas-microsoft-com:vml" xmlns:wp14="http://schemas.microsoft.com/office/word/2010/wordprocessingDrawing" xmlns:wp="http://schemas.openxmlformats.org/drawingml/2006/wordprocessingDrawing" xmlns:w10="urn:schemas-microsoft-com:office:word" xmlns:w="http://schemas.openxmlformats.org/wordprocessingml/2006/main" xmlns:w14="http://schemas.microsoft.com/office/word/2010/wordml" xmlns:w15="http://schemas.microsoft.com/office/word/2012/wordml" xmlns:w16se="http://schemas.microsoft.com/office/word/2015/wordml/symex" xmlns:wpg="http://schemas.microsoft.com/office/word/2010/wordprocessingGroup" xmlns:wpi="http://schemas.microsoft.com/office/word/2010/wordprocessingInk" xmlns:wne="http://schemas.microsoft.com/office/word/2006/wordml" xmlns:wps="http://schemas.microsoft.com/office/word/2010/wordprocessingShape" mc:Ignorable="w14 w15 w16se wp14">
+  <w15:commentEx w15:paraId="5BA759B8" w15:done="0"/>
+  <w15:commentEx w15:paraId="6DB3DC99" w15:done="0"/>
+  <w15:commentEx w15:paraId="0B0BD758" w15:paraIdParent="6DB3DC99" w15:done="0"/>
+  <w15:commentEx w15:paraId="3E58F830" w15:done="0"/>
+  <w15:commentEx w15:paraId="3E29BD0A" w15:done="0"/>
+  <w15:commentEx w15:paraId="6245FBBA" w15:done="0"/>
+  <w15:commentEx w15:paraId="31D6F945" w15:done="0"/>
+</w15:commentsEx>
 </file>
 
 <file path=word/endnotes.xml><?xml version="1.0" encoding="utf-8"?>
@@ -6419,6 +6715,14 @@
     <w:abstractNumId w:val="29"/>
   </w:num>
 </w:numbering>
+</file>
+
+<file path=word/people.xml><?xml version="1.0" encoding="utf-8"?>
+<w15:people xmlns:wpc="http://schemas.microsoft.com/office/word/2010/wordprocessingCanvas" xmlns:cx="http://schemas.microsoft.com/office/drawing/2014/chartex" xmlns:cx1="http://schemas.microsoft.com/office/drawing/2015/9/8/chartex" xmlns:cx2="http://schemas.microsoft.com/office/drawing/2015/10/21/chartex" xmlns:mc="http://schemas.openxmlformats.org/markup-compatibility/2006" xmlns:o="urn:schemas-microsoft-com:office:office" xmlns:r="http://schemas.openxmlformats.org/officeDocument/2006/relationships" xmlns:m="http://schemas.openxmlformats.org/officeDocument/2006/math" xmlns:v="urn:schemas-microsoft-com:vml" xmlns:wp14="http://schemas.microsoft.com/office/word/2010/wordprocessingDrawing" xmlns:wp="http://schemas.openxmlformats.org/drawingml/2006/wordprocessingDrawing" xmlns:w10="urn:schemas-microsoft-com:office:word" xmlns:w="http://schemas.openxmlformats.org/wordprocessingml/2006/main" xmlns:w14="http://schemas.microsoft.com/office/word/2010/wordml" xmlns:w15="http://schemas.microsoft.com/office/word/2012/wordml" xmlns:w16se="http://schemas.microsoft.com/office/word/2015/wordml/symex" xmlns:wpg="http://schemas.microsoft.com/office/word/2010/wordprocessingGroup" xmlns:wpi="http://schemas.microsoft.com/office/word/2010/wordprocessingInk" xmlns:wne="http://schemas.microsoft.com/office/word/2006/wordml" xmlns:wps="http://schemas.microsoft.com/office/word/2010/wordprocessingShape" mc:Ignorable="w14 w15 w16se wp14">
+  <w15:person w15:author="Jan Kelemen">
+    <w15:presenceInfo w15:providerId="Windows Live" w15:userId="0e761d12e7acaee6"/>
+  </w15:person>
+</w15:people>
 </file>
 
 <file path=word/styles.xml><?xml version="1.0" encoding="utf-8"?>
@@ -7185,6 +7489,56 @@
       <w:szCs w:val="16"/>
     </w:rPr>
   </w:style>
+  <w:style w:type="character" w:styleId="CommentReference">
+    <w:name w:val="annotation reference"/>
+    <w:basedOn w:val="DefaultParagraphFont"/>
+    <w:rsid w:val="006410EA"/>
+    <w:rPr>
+      <w:sz w:val="16"/>
+      <w:szCs w:val="16"/>
+    </w:rPr>
+  </w:style>
+  <w:style w:type="paragraph" w:styleId="CommentText">
+    <w:name w:val="annotation text"/>
+    <w:basedOn w:val="Normal"/>
+    <w:link w:val="CommentTextChar"/>
+    <w:rsid w:val="006410EA"/>
+    <w:rPr>
+      <w:sz w:val="20"/>
+      <w:szCs w:val="20"/>
+    </w:rPr>
+  </w:style>
+  <w:style w:type="character" w:customStyle="1" w:styleId="CommentTextChar">
+    <w:name w:val="Comment Text Char"/>
+    <w:basedOn w:val="DefaultParagraphFont"/>
+    <w:link w:val="CommentText"/>
+    <w:rsid w:val="006410EA"/>
+    <w:rPr>
+      <w:rFonts w:ascii="Arial" w:hAnsi="Arial"/>
+    </w:rPr>
+  </w:style>
+  <w:style w:type="paragraph" w:styleId="CommentSubject">
+    <w:name w:val="annotation subject"/>
+    <w:basedOn w:val="CommentText"/>
+    <w:next w:val="CommentText"/>
+    <w:link w:val="CommentSubjectChar"/>
+    <w:rsid w:val="006410EA"/>
+    <w:rPr>
+      <w:b/>
+      <w:bCs/>
+    </w:rPr>
+  </w:style>
+  <w:style w:type="character" w:customStyle="1" w:styleId="CommentSubjectChar">
+    <w:name w:val="Comment Subject Char"/>
+    <w:basedOn w:val="CommentTextChar"/>
+    <w:link w:val="CommentSubject"/>
+    <w:rsid w:val="006410EA"/>
+    <w:rPr>
+      <w:rFonts w:ascii="Arial" w:hAnsi="Arial"/>
+      <w:b/>
+      <w:bCs/>
+    </w:rPr>
+  </w:style>
 </w:styles>
 </file>
 

</xml_diff>

<commit_message>
Added EF, UnitOfWork, Repositories Description to lab-pro.docx
</commit_message>
<xml_diff>
--- a/lab-pro.docx
+++ b/lab-pro.docx
@@ -1,6 +1,6 @@
 
 <file path=word/document.xml><?xml version="1.0" encoding="utf-8"?>
-<w:document xmlns:wpc="http://schemas.microsoft.com/office/word/2010/wordprocessingCanvas" xmlns:cx="http://schemas.microsoft.com/office/drawing/2014/chartex" xmlns:cx1="http://schemas.microsoft.com/office/drawing/2015/9/8/chartex" xmlns:cx2="http://schemas.microsoft.com/office/drawing/2015/10/21/chartex" xmlns:mc="http://schemas.openxmlformats.org/markup-compatibility/2006" xmlns:o="urn:schemas-microsoft-com:office:office" xmlns:r="http://schemas.openxmlformats.org/officeDocument/2006/relationships" xmlns:m="http://schemas.openxmlformats.org/officeDocument/2006/math" xmlns:v="urn:schemas-microsoft-com:vml" xmlns:wp14="http://schemas.microsoft.com/office/word/2010/wordprocessingDrawing" xmlns:wp="http://schemas.openxmlformats.org/drawingml/2006/wordprocessingDrawing" xmlns:w10="urn:schemas-microsoft-com:office:word" xmlns:w="http://schemas.openxmlformats.org/wordprocessingml/2006/main" xmlns:w14="http://schemas.microsoft.com/office/word/2010/wordml" xmlns:w15="http://schemas.microsoft.com/office/word/2012/wordml" xmlns:w16se="http://schemas.microsoft.com/office/word/2015/wordml/symex" xmlns:wpg="http://schemas.microsoft.com/office/word/2010/wordprocessingGroup" xmlns:wpi="http://schemas.microsoft.com/office/word/2010/wordprocessingInk" xmlns:wne="http://schemas.microsoft.com/office/word/2006/wordml" xmlns:wps="http://schemas.microsoft.com/office/word/2010/wordprocessingShape" mc:Ignorable="w14 w15 w16se wp14">
+<w:document xmlns:wpc="http://schemas.microsoft.com/office/word/2010/wordprocessingCanvas" xmlns:mc="http://schemas.openxmlformats.org/markup-compatibility/2006" xmlns:o="urn:schemas-microsoft-com:office:office" xmlns:r="http://schemas.openxmlformats.org/officeDocument/2006/relationships" xmlns:m="http://schemas.openxmlformats.org/officeDocument/2006/math" xmlns:v="urn:schemas-microsoft-com:vml" xmlns:wp14="http://schemas.microsoft.com/office/word/2010/wordprocessingDrawing" xmlns:wp="http://schemas.openxmlformats.org/drawingml/2006/wordprocessingDrawing" xmlns:w10="urn:schemas-microsoft-com:office:word" xmlns:w="http://schemas.openxmlformats.org/wordprocessingml/2006/main" xmlns:w14="http://schemas.microsoft.com/office/word/2010/wordml" xmlns:w15="http://schemas.microsoft.com/office/word/2012/wordml" xmlns:wpg="http://schemas.microsoft.com/office/word/2010/wordprocessingGroup" xmlns:wpi="http://schemas.microsoft.com/office/word/2010/wordprocessingInk" xmlns:wne="http://schemas.microsoft.com/office/word/2006/wordml" xmlns:wps="http://schemas.microsoft.com/office/word/2010/wordprocessingShape" mc:Ignorable="w14 w15 wp14">
   <w:body>
     <w:p>
       <w:pPr>
@@ -68,31 +68,19 @@
       <w:pPr>
         <w:pStyle w:val="Naslovdokumenta"/>
       </w:pPr>
-      <w:proofErr w:type="spellStart"/>
       <w:r>
         <w:t>Tracktor</w:t>
       </w:r>
-      <w:proofErr w:type="spellEnd"/>
-      <w:r>
-        <w:t xml:space="preserve"> – opis O/R </w:t>
-      </w:r>
-      <w:proofErr w:type="spellStart"/>
-      <w:r>
-        <w:t>mapiranja</w:t>
-      </w:r>
-      <w:proofErr w:type="spellEnd"/>
+      <w:r>
+        <w:t xml:space="preserve"> – opis O/R mapiranja</w:t>
+      </w:r>
     </w:p>
     <w:p>
       <w:pPr>
         <w:pStyle w:val="Autordokumenta"/>
       </w:pPr>
-      <w:proofErr w:type="spellStart"/>
-      <w:r>
-        <w:t>Leonard</w:t>
-      </w:r>
-      <w:proofErr w:type="spellEnd"/>
-      <w:r>
-        <w:t xml:space="preserve"> Volarić Horvat, Jan Kelemen, Marko Stanić, Roko Zubčić</w:t>
+      <w:r>
+        <w:t>Leonard Volarić Horvat, Jan Kelemen, Marko Stanić, Roko Zubčić</w:t>
       </w:r>
     </w:p>
     <w:p>
@@ -165,8 +153,6 @@
       </w:r>
     </w:p>
     <w:p/>
-    <w:bookmarkStart w:id="0" w:name="_GoBack"/>
-    <w:bookmarkEnd w:id="0"/>
     <w:p>
       <w:pPr>
         <w:pStyle w:val="TOC1"/>
@@ -874,12 +860,12 @@
       <w:pPr>
         <w:pStyle w:val="Heading1"/>
       </w:pPr>
-      <w:bookmarkStart w:id="1" w:name="_Toc473895873"/>
+      <w:bookmarkStart w:id="0" w:name="_Toc473895873"/>
       <w:r>
         <w:lastRenderedPageBreak/>
         <w:t>Opis domene</w:t>
       </w:r>
-      <w:bookmarkEnd w:id="1"/>
+      <w:bookmarkEnd w:id="0"/>
     </w:p>
     <w:p>
       <w:pPr>
@@ -902,7 +888,6 @@
         </w:rPr>
         <w:t xml:space="preserve"> podržava dvije vrste korisnika: regularne i </w:t>
       </w:r>
-      <w:proofErr w:type="spellStart"/>
       <w:r>
         <w:rPr>
           <w:rFonts w:cs="Arial"/>
@@ -910,7 +895,6 @@
         </w:rPr>
         <w:t>premium</w:t>
       </w:r>
-      <w:proofErr w:type="spellEnd"/>
       <w:r>
         <w:rPr>
           <w:rFonts w:cs="Arial"/>
@@ -933,7 +917,6 @@
         </w:rPr>
         <w:t xml:space="preserve">Regularni korisnici aplikaciju koriste preko web i mobilnog sučelja. Za korištenje je nužna </w:t>
       </w:r>
-      <w:proofErr w:type="spellStart"/>
       <w:r>
         <w:rPr>
           <w:rFonts w:cs="Arial"/>
@@ -944,86 +927,103 @@
         <w:rPr>
           <w:rFonts w:cs="Arial"/>
         </w:rPr>
-        <w:t>cija</w:t>
-      </w:r>
-      <w:proofErr w:type="spellEnd"/>
+        <w:t>cija korisničkim imenom i lozinkom. Regularni korisnici mogu unositi podatke o trenutnim događajima na njihovim lokacijama. Događaji mogu pripadati jednoj od kategorija koje su definirane u sustavu. Za svaki</w:t>
+      </w:r>
       <w:r>
         <w:rPr>
           <w:rFonts w:cs="Arial"/>
         </w:rPr>
-        <w:t xml:space="preserve"> korisničkim imenom i lozinkom. Regularni korisnici mogu unositi podatke o trenutnim događajima na njihovim lokacijama. Događaji mogu pripadati jednoj od kategorija koje su definirane u sustavu. Za svaki</w:t>
+        <w:t xml:space="preserve"> se</w:t>
       </w:r>
       <w:r>
         <w:rPr>
           <w:rFonts w:cs="Arial"/>
         </w:rPr>
-        <w:t xml:space="preserve"> se</w:t>
+        <w:t xml:space="preserve"> događaj bilježi lokacija u obliku koordinata </w:t>
       </w:r>
       <w:r>
         <w:rPr>
           <w:rFonts w:cs="Arial"/>
         </w:rPr>
-        <w:t xml:space="preserve"> događaj bilježi lokacija u obliku koordinata </w:t>
+        <w:t>- zemljopisna širina i dužina - te naziv</w:t>
       </w:r>
       <w:r>
         <w:rPr>
           <w:rFonts w:cs="Arial"/>
         </w:rPr>
-        <w:t>- zemljopisna širina i dužina - te naziv</w:t>
+        <w:t xml:space="preserve"> mjesta ili objekta u kojem se događaj zbiva. Također, za svaki </w:t>
       </w:r>
       <w:r>
         <w:rPr>
           <w:rFonts w:cs="Arial"/>
         </w:rPr>
-        <w:t xml:space="preserve"> mjesta ili objekta u kojem se događaj zbiva. Također, za svaki </w:t>
+        <w:t xml:space="preserve">se </w:t>
       </w:r>
       <w:r>
         <w:rPr>
           <w:rFonts w:cs="Arial"/>
         </w:rPr>
-        <w:t xml:space="preserve">se </w:t>
+        <w:t xml:space="preserve">događaj </w:t>
       </w:r>
       <w:r>
         <w:rPr>
           <w:rFonts w:cs="Arial"/>
         </w:rPr>
-        <w:t xml:space="preserve">događaj </w:t>
+        <w:t xml:space="preserve">bilježi </w:t>
       </w:r>
       <w:r>
         <w:rPr>
           <w:rFonts w:cs="Arial"/>
         </w:rPr>
-        <w:t xml:space="preserve">bilježi </w:t>
+        <w:t>preostalo vrijeme trajanja</w:t>
       </w:r>
       <w:r>
         <w:rPr>
           <w:rFonts w:cs="Arial"/>
         </w:rPr>
-        <w:t>preostalo vrijeme trajanja</w:t>
+        <w:t>,</w:t>
       </w:r>
       <w:r>
         <w:rPr>
           <w:rFonts w:cs="Arial"/>
         </w:rPr>
+        <w:t xml:space="preserve"> kao i informacija u obliku teksta koja pobliže opisuje isti. Korisnici mogu pretraživati događaje za odabranu lokacij</w:t>
+      </w:r>
+      <w:r>
+        <w:rPr>
+          <w:rFonts w:cs="Arial"/>
+        </w:rPr>
+        <w:t>u te</w:t>
+      </w:r>
+      <w:r>
+        <w:rPr>
+          <w:rFonts w:cs="Arial"/>
+        </w:rPr>
+        <w:t xml:space="preserve"> mogu koristiti uvjete pretrage za filtriranje sadržaja u vidu odabira jedne ili više kategorija kojima mogu pripadati događaji koji ih zanimaju. Također mogu komentirati i ocjenjivati događaje te mogu ocjenjivati i komentare ostalih korisnika. U nekom trenutku korisniku su vidljivi isključivo podaci o događajima koje su unijeli drugi regularni korisnici, a koji su aktivni, odnosno</w:t>
+      </w:r>
+      <w:r>
+        <w:rPr>
+          <w:rFonts w:cs="Arial"/>
+        </w:rPr>
         <w:t>,</w:t>
       </w:r>
       <w:r>
         <w:rPr>
           <w:rFonts w:cs="Arial"/>
         </w:rPr>
-        <w:t xml:space="preserve"> kao i informacija u obliku teksta koja pobliže opisuje isti. Korisnici mogu pretraživati događaje za odabranu lokacij</w:t>
+        <w:t xml:space="preserve"> kojima nije isteklo vrijeme trajanja</w:t>
       </w:r>
       <w:r>
         <w:rPr>
           <w:rFonts w:cs="Arial"/>
         </w:rPr>
-        <w:t>u te</w:t>
+        <w:t>,</w:t>
       </w:r>
       <w:r>
         <w:rPr>
           <w:rFonts w:cs="Arial"/>
         </w:rPr>
-        <w:t xml:space="preserve"> mogu koristiti uvjete pretrage za filtriranje sadržaja u vidu odabira jedne ili više kategorija kojima mogu pripadati događaji koji ih zanimaju. Također mogu komentirati i ocjenjivati događaje te mogu ocjenjivati i komentare ostalih korisnika. U nekom trenutku korisniku su vidljivi isključivo podaci o događajima koje su unijeli drugi regularni korisnici, a koji su aktivni, odnosno</w:t>
+        <w:t xml:space="preserve"> te podaci o onim događajima koji još nisu aktivni</w:t>
       </w:r>
       <w:r>
         <w:rPr>
@@ -1035,45 +1035,7 @@
         <w:rPr>
           <w:rFonts w:cs="Arial"/>
         </w:rPr>
-        <w:t xml:space="preserve"> kojima nije isteklo vrijeme trajanja</w:t>
-      </w:r>
-      <w:r>
-        <w:rPr>
-          <w:rFonts w:cs="Arial"/>
-        </w:rPr>
-        <w:t>,</w:t>
-      </w:r>
-      <w:r>
-        <w:rPr>
-          <w:rFonts w:cs="Arial"/>
-        </w:rPr>
-        <w:t xml:space="preserve"> te podaci o onim događajima koji još nisu aktivni</w:t>
-      </w:r>
-      <w:r>
-        <w:rPr>
-          <w:rFonts w:cs="Arial"/>
-        </w:rPr>
-        <w:t>,</w:t>
-      </w:r>
-      <w:r>
-        <w:rPr>
-          <w:rFonts w:cs="Arial"/>
-        </w:rPr>
-        <w:t xml:space="preserve"> ali su ih unijeli </w:t>
-      </w:r>
-      <w:proofErr w:type="spellStart"/>
-      <w:r>
-        <w:rPr>
-          <w:rFonts w:cs="Arial"/>
-        </w:rPr>
-        <w:t>premium</w:t>
-      </w:r>
-      <w:proofErr w:type="spellEnd"/>
-      <w:r>
-        <w:rPr>
-          <w:rFonts w:cs="Arial"/>
-        </w:rPr>
-        <w:t xml:space="preserve"> korisnici te su kao takvi u najavi. Korisniku se geografski, na karti, prikazuju lokacije događaja koji zadovoljavaju zadani uvjet pretrage. Korisnik ima mogućnost kreiranja liste svojih najdražih mjesta.</w:t>
+        <w:t xml:space="preserve"> ali su ih unijeli premium korisnici te su kao takvi u najavi. Korisniku se geografski, na karti, prikazuju lokacije događaja koji zadovoljavaju zadani uvjet pretrage. Korisnik ima mogućnost kreiranja liste svojih najdražih mjesta.</w:t>
       </w:r>
     </w:p>
     <w:p>
@@ -1110,7 +1072,6 @@
         </w:rPr>
         <w:t xml:space="preserve"> </w:t>
       </w:r>
-      <w:proofErr w:type="spellStart"/>
       <w:r>
         <w:rPr>
           <w:rFonts w:cs="Arial"/>
@@ -1121,54 +1082,32 @@
         <w:rPr>
           <w:rFonts w:cs="Arial"/>
         </w:rPr>
-        <w:t>cirati</w:t>
-      </w:r>
-      <w:proofErr w:type="spellEnd"/>
+        <w:t xml:space="preserve">cirati korisničkim imenom i lozinkom. Po uspješnoj prijavi na sustav, premium korisnik može aplikaciju koristiti na način </w:t>
+      </w:r>
       <w:r>
         <w:rPr>
           <w:rFonts w:cs="Arial"/>
         </w:rPr>
-        <w:t xml:space="preserve"> korisničkim imenom i lozinkom. Po uspješnoj prijavi na sustav, </w:t>
-      </w:r>
-      <w:proofErr w:type="spellStart"/>
+        <w:t>koji</w:t>
+      </w:r>
       <w:r>
         <w:rPr>
           <w:rFonts w:cs="Arial"/>
         </w:rPr>
-        <w:t>premium</w:t>
-      </w:r>
-      <w:proofErr w:type="spellEnd"/>
+        <w:t xml:space="preserve"> je koristi i regularni</w:t>
+      </w:r>
       <w:r>
         <w:rPr>
           <w:rFonts w:cs="Arial"/>
         </w:rPr>
-        <w:t xml:space="preserve"> korisnik može aplikaciju koristiti na način </w:t>
+        <w:t xml:space="preserve"> korisnik uz dodatne mogućnosti -</w:t>
       </w:r>
       <w:r>
         <w:rPr>
           <w:rFonts w:cs="Arial"/>
         </w:rPr>
-        <w:t>koji</w:t>
-      </w:r>
-      <w:r>
-        <w:rPr>
-          <w:rFonts w:cs="Arial"/>
-        </w:rPr>
-        <w:t xml:space="preserve"> je koristi i regularni</w:t>
-      </w:r>
-      <w:r>
-        <w:rPr>
-          <w:rFonts w:cs="Arial"/>
-        </w:rPr>
-        <w:t xml:space="preserve"> korisnik uz dodatne mogućnosti -</w:t>
-      </w:r>
-      <w:r>
-        <w:rPr>
-          <w:rFonts w:cs="Arial"/>
-        </w:rPr>
         <w:t xml:space="preserve"> </w:t>
       </w:r>
-      <w:proofErr w:type="spellStart"/>
       <w:r>
         <w:rPr>
           <w:rFonts w:cs="Arial"/>
@@ -1176,7 +1115,6 @@
         </w:rPr>
         <w:t>premium</w:t>
       </w:r>
-      <w:proofErr w:type="spellEnd"/>
       <w:r>
         <w:rPr>
           <w:rFonts w:cs="Arial"/>
@@ -1270,7 +1208,6 @@
         <w:lastRenderedPageBreak/>
         <w:t xml:space="preserve">Administrator aplikaciju koristi isključivo preko desktop sučelja. Za uspješno korištenje aplikacije treba se </w:t>
       </w:r>
-      <w:proofErr w:type="spellStart"/>
       <w:r>
         <w:rPr>
           <w:rFonts w:cs="Arial"/>
@@ -1281,14 +1218,7 @@
         <w:rPr>
           <w:rFonts w:cs="Arial"/>
         </w:rPr>
-        <w:t>cirati</w:t>
-      </w:r>
-      <w:proofErr w:type="spellEnd"/>
-      <w:r>
-        <w:rPr>
-          <w:rFonts w:cs="Arial"/>
-        </w:rPr>
-        <w:t xml:space="preserve"> korisničkim imenom i lozinkom. Administrator može</w:t>
+        <w:t>cirati korisničkim imenom i lozinkom. Administrator može</w:t>
       </w:r>
       <w:r>
         <w:rPr>
@@ -1447,12 +1377,12 @@
       <w:pPr>
         <w:pStyle w:val="Heading1"/>
       </w:pPr>
-      <w:bookmarkStart w:id="2" w:name="_Toc473895874"/>
+      <w:bookmarkStart w:id="1" w:name="_Toc473895874"/>
       <w:r>
         <w:lastRenderedPageBreak/>
         <w:t>Model domene</w:t>
       </w:r>
-      <w:bookmarkEnd w:id="2"/>
+      <w:bookmarkEnd w:id="1"/>
     </w:p>
     <w:p>
       <w:pPr>
@@ -1470,6 +1400,7 @@
       <w:r>
         <w:rPr>
           <w:noProof/>
+          <w:lang w:val="en-US" w:eastAsia="en-US"/>
         </w:rPr>
         <w:drawing>
           <wp:inline distT="0" distB="0" distL="0" distR="0" wp14:anchorId="10B4726C" wp14:editId="75964776">
@@ -1526,137 +1457,25 @@
         <w:jc w:val="both"/>
       </w:pPr>
       <w:r>
-        <w:t xml:space="preserve">Modeli za korisnike su </w:t>
-      </w:r>
-      <w:proofErr w:type="spellStart"/>
-      <w:r>
-        <w:t>UserEntity</w:t>
-      </w:r>
-      <w:proofErr w:type="spellEnd"/>
-      <w:r>
-        <w:t xml:space="preserve"> i </w:t>
-      </w:r>
-      <w:proofErr w:type="spellStart"/>
-      <w:r>
-        <w:t>UserTypeEntity</w:t>
-      </w:r>
-      <w:proofErr w:type="spellEnd"/>
-      <w:r>
-        <w:t xml:space="preserve">, </w:t>
-      </w:r>
-      <w:r>
-        <w:t xml:space="preserve">klasa </w:t>
-      </w:r>
-      <w:proofErr w:type="spellStart"/>
-      <w:r>
-        <w:t>UserTypeEntity</w:t>
-      </w:r>
-      <w:proofErr w:type="spellEnd"/>
-      <w:r>
-        <w:t xml:space="preserve"> služi za određivanje tipa korisnika (administrator, regularni ili </w:t>
-      </w:r>
-      <w:proofErr w:type="spellStart"/>
-      <w:r>
-        <w:t>premium</w:t>
-      </w:r>
-      <w:proofErr w:type="spellEnd"/>
-      <w:r>
-        <w:t xml:space="preserve">), a klasa </w:t>
-      </w:r>
-      <w:proofErr w:type="spellStart"/>
-      <w:r>
-        <w:t>UserEntity</w:t>
-      </w:r>
-      <w:proofErr w:type="spellEnd"/>
-      <w:r>
-        <w:t xml:space="preserve"> sadrži sve podatke o korisniku. Modeli koji se koriste za mjesta su </w:t>
-      </w:r>
-      <w:proofErr w:type="spellStart"/>
-      <w:r>
-        <w:t>PlaceEntity</w:t>
-      </w:r>
-      <w:proofErr w:type="spellEnd"/>
-      <w:r>
-        <w:t xml:space="preserve"> te </w:t>
-      </w:r>
-      <w:proofErr w:type="spellStart"/>
-      <w:r>
-        <w:t>GeoCoordinate</w:t>
-      </w:r>
-      <w:proofErr w:type="spellEnd"/>
-      <w:r>
-        <w:t xml:space="preserve">, </w:t>
-      </w:r>
-      <w:r>
-        <w:t xml:space="preserve">klasa </w:t>
-      </w:r>
-      <w:proofErr w:type="spellStart"/>
-      <w:r>
-        <w:t>PlaceEntity</w:t>
-      </w:r>
-      <w:proofErr w:type="spellEnd"/>
-      <w:r>
-        <w:t xml:space="preserve"> modelira mjesto, a klasa </w:t>
-      </w:r>
-      <w:proofErr w:type="spellStart"/>
-      <w:r>
-        <w:t>GeoCoordinate</w:t>
-      </w:r>
-      <w:proofErr w:type="spellEnd"/>
-      <w:r>
-        <w:t xml:space="preserve"> je </w:t>
-      </w:r>
-      <w:proofErr w:type="spellStart"/>
-      <w:r>
-        <w:t>value</w:t>
-      </w:r>
-      <w:proofErr w:type="spellEnd"/>
-      <w:r>
-        <w:t xml:space="preserve"> objekt koji predstavlja lokaciju mjesta kao geografske koordinate. Modeli koji se koriste za informacije su </w:t>
-      </w:r>
-      <w:proofErr w:type="spellStart"/>
-      <w:r>
-        <w:t>InfoEntity</w:t>
-      </w:r>
-      <w:proofErr w:type="spellEnd"/>
-      <w:r>
-        <w:t xml:space="preserve"> i </w:t>
-      </w:r>
-      <w:proofErr w:type="spellStart"/>
-      <w:r>
-        <w:t>CommentEntity</w:t>
-      </w:r>
-      <w:proofErr w:type="spellEnd"/>
-      <w:r>
-        <w:t xml:space="preserve"> koji modeliraju informaciju i komentare za informaciju, uz ova dva modela postoje klase </w:t>
-      </w:r>
-      <w:proofErr w:type="spellStart"/>
-      <w:r>
-        <w:t>ReputationInfoEntity</w:t>
-      </w:r>
-      <w:proofErr w:type="spellEnd"/>
-      <w:r>
-        <w:t xml:space="preserve"> i </w:t>
-      </w:r>
-      <w:proofErr w:type="spellStart"/>
-      <w:r>
-        <w:t>ReputationCommentEntity</w:t>
-      </w:r>
-      <w:proofErr w:type="spellEnd"/>
-      <w:r>
-        <w:t xml:space="preserve"> koji služe za pamćenje glasova za informaciju ili komentar na informaciju.</w:t>
+        <w:t xml:space="preserve">Modeli za korisnike su UserEntity i UserTypeEntity, </w:t>
+      </w:r>
+      <w:r>
+        <w:t xml:space="preserve">klasa UserTypeEntity služi za određivanje tipa korisnika (administrator, regularni ili premium), a klasa UserEntity sadrži sve podatke o korisniku. Modeli koji se koriste za mjesta su PlaceEntity te GeoCoordinate, </w:t>
+      </w:r>
+      <w:r>
+        <w:t>klasa PlaceEntity modelira mjesto, a klasa GeoCoordinate je value objekt koji predstavlja lokaciju mjesta kao geografske koordinate. Modeli koji se koriste za informacije su InfoEntity i CommentEntity koji modeliraju informaciju i komentare za informaciju, uz ova dva modela postoje klase ReputationInfoEntity i ReputationCommentEntity koji služe za pamćenje glasova za informaciju ili komentar na informaciju.</w:t>
       </w:r>
     </w:p>
     <w:p>
       <w:pPr>
         <w:pStyle w:val="Heading1"/>
       </w:pPr>
-      <w:bookmarkStart w:id="3" w:name="_Toc473895875"/>
+      <w:bookmarkStart w:id="2" w:name="_Toc473895875"/>
       <w:r>
         <w:lastRenderedPageBreak/>
         <w:t>Objektni model</w:t>
       </w:r>
-      <w:bookmarkEnd w:id="3"/>
+      <w:bookmarkEnd w:id="2"/>
     </w:p>
     <w:p>
       <w:pPr>
@@ -1680,6 +1499,7 @@
       <w:r>
         <w:rPr>
           <w:noProof/>
+          <w:lang w:val="en-US" w:eastAsia="en-US"/>
         </w:rPr>
         <w:drawing>
           <wp:inline distT="0" distB="0" distL="0" distR="0" wp14:anchorId="21407CD8" wp14:editId="4202316D">
@@ -1736,65 +1556,25 @@
         <w:jc w:val="both"/>
       </w:pPr>
       <w:r>
-        <w:t xml:space="preserve">Objektni model baze podataka generiran je iz sheme baze podataka pomoću čarobnjaka. Ovaj model sličan je modelu domene uz neka manja odstupanja, na primjer ono što je u modelu domene klasa </w:t>
-      </w:r>
-      <w:proofErr w:type="spellStart"/>
-      <w:r>
-        <w:t>GeoCoordinate</w:t>
-      </w:r>
-      <w:proofErr w:type="spellEnd"/>
-      <w:r>
-        <w:t xml:space="preserve"> to je u ovom modelu jedan atribut klase Place čiji je tip </w:t>
-      </w:r>
-      <w:proofErr w:type="spellStart"/>
-      <w:r>
-        <w:t>DbGeography</w:t>
-      </w:r>
-      <w:proofErr w:type="spellEnd"/>
-      <w:r>
-        <w:t xml:space="preserve">, zbog ovakvih pojedinosti koje su vezane </w:t>
+        <w:t xml:space="preserve">Objektni model baze podataka generiran je iz sheme baze podataka pomoću čarobnjaka. Ovaj model sličan je modelu domene uz neka manja odstupanja, na primjer ono što je u modelu domene klasa GeoCoordinate to je u ovom modelu jedan atribut klase Place čiji je tip DbGeography, zbog ovakvih pojedinosti koje su vezane </w:t>
       </w:r>
       <w:r>
         <w:t>u</w:t>
       </w:r>
       <w:r>
-        <w:t xml:space="preserve">z sam način </w:t>
-      </w:r>
-      <w:proofErr w:type="spellStart"/>
-      <w:r>
-        <w:t>perzistencije</w:t>
-      </w:r>
-      <w:proofErr w:type="spellEnd"/>
-      <w:r>
-        <w:t xml:space="preserve">, dobro je da je model domene odvojen od načina </w:t>
-      </w:r>
-      <w:proofErr w:type="spellStart"/>
-      <w:r>
-        <w:t>perzistencije</w:t>
-      </w:r>
-      <w:proofErr w:type="spellEnd"/>
-      <w:r>
-        <w:t xml:space="preserve"> jer se model domene ne opterećuje detaljima </w:t>
-      </w:r>
-      <w:proofErr w:type="spellStart"/>
-      <w:r>
-        <w:t>perzistencije</w:t>
-      </w:r>
-      <w:proofErr w:type="spellEnd"/>
-      <w:r>
-        <w:t xml:space="preserve"> podataka.</w:t>
+        <w:t>z sam način perzistencije, dobro je da je model domene odvojen od načina perzistencije jer se model domene ne opterećuje detaljima perzistencije podataka.</w:t>
       </w:r>
     </w:p>
     <w:p>
       <w:pPr>
         <w:pStyle w:val="Heading1"/>
       </w:pPr>
-      <w:bookmarkStart w:id="4" w:name="_Toc473895876"/>
+      <w:bookmarkStart w:id="3" w:name="_Toc473895876"/>
       <w:r>
         <w:lastRenderedPageBreak/>
         <w:t>Relacijski model</w:t>
       </w:r>
-      <w:bookmarkEnd w:id="4"/>
+      <w:bookmarkEnd w:id="3"/>
     </w:p>
     <w:p>
       <w:pPr>
@@ -1814,6 +1594,7 @@
       <w:r>
         <w:rPr>
           <w:noProof/>
+          <w:lang w:val="en-US" w:eastAsia="en-US"/>
         </w:rPr>
         <w:drawing>
           <wp:inline distT="0" distB="0" distL="0" distR="0" wp14:anchorId="692EFCF6" wp14:editId="4AAB4574">
@@ -1862,188 +1643,81 @@
       <w:pPr>
         <w:pStyle w:val="Heading1"/>
       </w:pPr>
-      <w:bookmarkStart w:id="5" w:name="_Toc473895877"/>
+      <w:bookmarkStart w:id="4" w:name="_Toc473895877"/>
       <w:r>
         <w:lastRenderedPageBreak/>
         <w:t>O</w:t>
       </w:r>
       <w:r>
-        <w:t xml:space="preserve">/R </w:t>
-      </w:r>
-      <w:proofErr w:type="spellStart"/>
-      <w:r>
-        <w:t>mapiranj</w:t>
+        <w:t>/R mapiranj</w:t>
       </w:r>
       <w:r>
         <w:t>e</w:t>
       </w:r>
+      <w:bookmarkEnd w:id="4"/>
+    </w:p>
+    <w:p>
+      <w:pPr>
+        <w:ind w:firstLine="432"/>
+      </w:pPr>
+      <w:r>
+        <w:t>O</w:t>
+      </w:r>
+      <w:r>
+        <w:rPr>
+          <w:lang w:val="en-US"/>
+        </w:rPr>
+        <w:t xml:space="preserve">/R mapiranje </w:t>
+      </w:r>
+      <w:r>
+        <w:t>implementirano je u Data Access sloju (DAL) aplikacije u ovome sloju nalazi se objektni model i popratna infrastruktura sloja za pristup podacima, odnosno repozitoriji i UnitOfWork klasa koja implementira Unit of Work oblikovni obrazac.</w:t>
+      </w:r>
+    </w:p>
+    <w:p>
+      <w:pPr>
+        <w:pStyle w:val="Heading2"/>
+        <w:rPr>
+          <w:lang w:val="en-US"/>
+        </w:rPr>
+      </w:pPr>
+      <w:bookmarkStart w:id="5" w:name="_Toc473895878"/>
+      <w:r>
+        <w:t>Problem O</w:t>
+      </w:r>
+      <w:r>
+        <w:rPr>
+          <w:lang w:val="en-US"/>
+        </w:rPr>
+        <w:t>/R mapiranja</w:t>
+      </w:r>
       <w:bookmarkEnd w:id="5"/>
-      <w:proofErr w:type="spellEnd"/>
-    </w:p>
-    <w:p>
-      <w:pPr>
-        <w:ind w:firstLine="432"/>
-      </w:pPr>
-      <w:r>
-        <w:t>O</w:t>
-      </w:r>
-      <w:r>
-        <w:rPr>
-          <w:lang w:val="en-US"/>
-        </w:rPr>
-        <w:t xml:space="preserve">/R </w:t>
-      </w:r>
-      <w:proofErr w:type="spellStart"/>
-      <w:r>
-        <w:rPr>
-          <w:lang w:val="en-US"/>
-        </w:rPr>
-        <w:t>mapiranje</w:t>
-      </w:r>
-      <w:proofErr w:type="spellEnd"/>
-      <w:r>
-        <w:rPr>
-          <w:lang w:val="en-US"/>
-        </w:rPr>
-        <w:t xml:space="preserve"> </w:t>
-      </w:r>
-      <w:r>
-        <w:t xml:space="preserve">implementirano je u Data Access sloju (DAL) aplikacije u ovome sloju nalazi se objektni model i popratna infrastruktura sloja za pristup podacima, odnosno repozitoriji i </w:t>
-      </w:r>
-      <w:proofErr w:type="spellStart"/>
-      <w:r>
-        <w:t>UnitOfWork</w:t>
-      </w:r>
-      <w:proofErr w:type="spellEnd"/>
-      <w:r>
-        <w:t xml:space="preserve"> klasa koja implementira </w:t>
-      </w:r>
-      <w:proofErr w:type="spellStart"/>
-      <w:r>
-        <w:t>Unit</w:t>
-      </w:r>
-      <w:proofErr w:type="spellEnd"/>
-      <w:r>
-        <w:t xml:space="preserve"> </w:t>
-      </w:r>
-      <w:proofErr w:type="spellStart"/>
-      <w:r>
-        <w:t>of</w:t>
-      </w:r>
-      <w:proofErr w:type="spellEnd"/>
-      <w:r>
-        <w:t xml:space="preserve"> </w:t>
-      </w:r>
-      <w:proofErr w:type="spellStart"/>
-      <w:r>
-        <w:t>Work</w:t>
-      </w:r>
-      <w:proofErr w:type="spellEnd"/>
-      <w:r>
-        <w:t xml:space="preserve"> oblikovni obrazac.</w:t>
+    </w:p>
+    <w:p>
+      <w:pPr>
+        <w:jc w:val="both"/>
+      </w:pPr>
+      <w:r>
+        <w:t>Problemi s O/R mapiranjem uglavnom proizlaze iz različitih teorijskih temelja objektne i relacijske paradigme. Neki od problema su problem granularnosti, problem mapiranja hijerarhije klasa, problem identiteta. Kako bi izbjegli neke od ovih problema i olakšali rad s bazom podataka koristimo neki od O/R mapping frameworka, u ovome projektu korišten je Entity Framework</w:t>
+      </w:r>
+      <w:r>
+        <w:t>.</w:t>
       </w:r>
     </w:p>
     <w:p>
       <w:pPr>
         <w:pStyle w:val="Heading2"/>
-        <w:rPr>
-          <w:lang w:val="en-US"/>
-        </w:rPr>
-      </w:pPr>
-      <w:bookmarkStart w:id="6" w:name="_Toc473895878"/>
-      <w:r>
-        <w:t>Problem O</w:t>
-      </w:r>
-      <w:r>
-        <w:rPr>
-          <w:lang w:val="en-US"/>
-        </w:rPr>
-        <w:t xml:space="preserve">/R </w:t>
-      </w:r>
-      <w:proofErr w:type="spellStart"/>
-      <w:r>
-        <w:rPr>
-          <w:lang w:val="en-US"/>
-        </w:rPr>
-        <w:t>mapiranja</w:t>
+      </w:pPr>
+      <w:bookmarkStart w:id="6" w:name="_Toc473895879"/>
+      <w:r>
+        <w:t>Infrastruktura</w:t>
       </w:r>
       <w:bookmarkEnd w:id="6"/>
-      <w:proofErr w:type="spellEnd"/>
     </w:p>
     <w:p>
       <w:pPr>
         <w:jc w:val="both"/>
       </w:pPr>
       <w:r>
-        <w:t xml:space="preserve">Problemi s O/R </w:t>
-      </w:r>
-      <w:proofErr w:type="spellStart"/>
-      <w:r>
-        <w:t>mapiranjem</w:t>
-      </w:r>
-      <w:proofErr w:type="spellEnd"/>
-      <w:r>
-        <w:t xml:space="preserve"> uglavnom proizlaze iz različitih teorijskih temelja objektne i relacijske paradigme. Neki od problema su problem </w:t>
-      </w:r>
-      <w:proofErr w:type="spellStart"/>
-      <w:r>
-        <w:t>granularnosti</w:t>
-      </w:r>
-      <w:proofErr w:type="spellEnd"/>
-      <w:r>
-        <w:t xml:space="preserve">, problem </w:t>
-      </w:r>
-      <w:proofErr w:type="spellStart"/>
-      <w:r>
-        <w:t>mapiranja</w:t>
-      </w:r>
-      <w:proofErr w:type="spellEnd"/>
-      <w:r>
-        <w:t xml:space="preserve"> hijerarhije klasa, problem identiteta. Kako bi izbjegli neke od ovih problema i olakšali rad s bazom podataka koristimo neki od O/R </w:t>
-      </w:r>
-      <w:proofErr w:type="spellStart"/>
-      <w:r>
-        <w:t>mapping</w:t>
-      </w:r>
-      <w:proofErr w:type="spellEnd"/>
-      <w:r>
-        <w:t xml:space="preserve"> </w:t>
-      </w:r>
-      <w:proofErr w:type="spellStart"/>
-      <w:r>
-        <w:t>frameworka</w:t>
-      </w:r>
-      <w:proofErr w:type="spellEnd"/>
-      <w:r>
-        <w:t xml:space="preserve">, u ovome projektu korišten je </w:t>
-      </w:r>
-      <w:proofErr w:type="spellStart"/>
-      <w:r>
-        <w:t>Entity</w:t>
-      </w:r>
-      <w:proofErr w:type="spellEnd"/>
-      <w:r>
-        <w:t xml:space="preserve"> Framework</w:t>
-      </w:r>
-      <w:r>
-        <w:t>.</w:t>
-      </w:r>
-    </w:p>
-    <w:p>
-      <w:pPr>
-        <w:pStyle w:val="Heading2"/>
-      </w:pPr>
-      <w:bookmarkStart w:id="7" w:name="_Toc473895879"/>
-      <w:r>
-        <w:t>Infrastruktura</w:t>
-      </w:r>
-      <w:bookmarkEnd w:id="7"/>
-    </w:p>
-    <w:p>
-      <w:pPr>
-        <w:jc w:val="both"/>
-      </w:pPr>
-      <w:r>
         <w:t>Kako bi se višim slojevima aplikacije omogućilo da rade isključivo s modelima domene, u sloju za pristup podacima postoje repozitoriji koji u svojem sučelju rade samo s modelima domene.</w:t>
       </w:r>
     </w:p>
@@ -2051,6 +1725,7 @@
       <w:r>
         <w:rPr>
           <w:noProof/>
+          <w:lang w:val="en-US" w:eastAsia="en-US"/>
         </w:rPr>
         <w:lastRenderedPageBreak/>
         <w:drawing>
@@ -2110,28 +1785,31 @@
       <w:r>
         <w:t xml:space="preserve">Svi repozitoriji su izvedeni iz baznog razreda </w:t>
       </w:r>
-      <w:proofErr w:type="spellStart"/>
-      <w:r>
+      <w:r>
+        <w:rPr>
+          <w:i/>
+        </w:rPr>
         <w:t>EFRepository</w:t>
       </w:r>
-      <w:proofErr w:type="spellEnd"/>
       <w:r>
         <w:tab/>
         <w:t xml:space="preserve">i njih kreira </w:t>
       </w:r>
-      <w:proofErr w:type="spellStart"/>
-      <w:r>
+      <w:r>
+        <w:rPr>
+          <w:i/>
+        </w:rPr>
         <w:t>UnitOfWork</w:t>
       </w:r>
-      <w:proofErr w:type="spellEnd"/>
       <w:r>
         <w:t xml:space="preserve"> objekt te im kao parametar predaje </w:t>
       </w:r>
-      <w:proofErr w:type="spellStart"/>
-      <w:r>
+      <w:r>
+        <w:rPr>
+          <w:i/>
+        </w:rPr>
         <w:t>DbContext</w:t>
       </w:r>
-      <w:proofErr w:type="spellEnd"/>
       <w:r>
         <w:t xml:space="preserve"> objekt</w:t>
       </w:r>
@@ -2141,145 +1819,2724 @@
       <w:r>
         <w:t xml:space="preserve">Repozitoriji primaju objekte iz domenskog sloja koje pomoću </w:t>
       </w:r>
-      <w:proofErr w:type="spellStart"/>
-      <w:r>
+      <w:r>
+        <w:rPr>
+          <w:i/>
+        </w:rPr>
         <w:t>ModelMapper</w:t>
       </w:r>
-      <w:proofErr w:type="spellEnd"/>
-      <w:r>
-        <w:t xml:space="preserve"> objekta preslikavaju u njihove reprezentacije u DAL sloju. Preslikavanje je nužno jer razredi u domenskom sloju nisu anemični već posjeduju i nekakve metode (npr. za izračunavanje reputacije nekog događa ili komentara). Objekti razreda koji </w:t>
-      </w:r>
-      <w:proofErr w:type="spellStart"/>
-      <w:r>
-        <w:t>implemetiraju</w:t>
-      </w:r>
-      <w:proofErr w:type="spellEnd"/>
-      <w:r>
+      <w:r>
+        <w:t xml:space="preserve"> objekta preslikavaju u njihove reprezentacije u DAL sloju. Preslikavanje je nužno jer razredi u domenskom sloju nisu anemični već posjeduju i nekakve metode (npr. za izračunavanje reputacije nekog događa ili komentara). Objekti razreda koji implemetiraju </w:t>
+      </w:r>
+      <w:r>
+        <w:rPr>
+          <w:i/>
+        </w:rPr>
+        <w:t>DbContext</w:t>
+      </w:r>
+      <w:r>
+        <w:t xml:space="preserve"> sučelje (a u našem je to slučaju instanca razreda </w:t>
+      </w:r>
+      <w:r>
+        <w:rPr>
+          <w:i/>
+        </w:rPr>
+        <w:t>TracktorDb</w:t>
+      </w:r>
+      <w:r>
+        <w:t xml:space="preserve">) prate promjene na svim objektima u </w:t>
+      </w:r>
+      <w:r>
+        <w:t>objektnom modelu</w:t>
+      </w:r>
+      <w:r>
+        <w:t xml:space="preserve"> te se prilikom poziva metode </w:t>
+      </w:r>
+      <w:r>
+        <w:rPr>
+          <w:i/>
+        </w:rPr>
+        <w:t>SaveChanges</w:t>
+      </w:r>
+      <w:r>
+        <w:t>() te promjene evidentiraju u bazi podataka.</w:t>
+      </w:r>
+    </w:p>
+    <w:p>
+      <w:pPr>
+        <w:jc w:val="both"/>
+      </w:pPr>
+      <w:r>
+        <w:t>Primjeri nekih metoda razreda PlaceRepository dani su u nastavku.</w:t>
+      </w:r>
+    </w:p>
+    <w:p>
+      <w:pPr>
+        <w:shd w:val="clear" w:color="auto" w:fill="F2F2F2" w:themeFill="background1" w:themeFillShade="F2"/>
+        <w:autoSpaceDE w:val="0"/>
+        <w:autoSpaceDN w:val="0"/>
+        <w:adjustRightInd w:val="0"/>
+        <w:spacing w:before="0" w:after="0"/>
+        <w:rPr>
+          <w:rFonts w:ascii="Consolas" w:hAnsi="Consolas" w:cs="Consolas"/>
+          <w:color w:val="000000"/>
+          <w:sz w:val="19"/>
+          <w:szCs w:val="19"/>
+          <w:lang w:val="en-US"/>
+        </w:rPr>
+      </w:pPr>
+      <w:r>
+        <w:rPr>
+          <w:rFonts w:ascii="Consolas" w:hAnsi="Consolas" w:cs="Consolas"/>
+          <w:color w:val="0000FF"/>
+          <w:sz w:val="19"/>
+          <w:szCs w:val="19"/>
+          <w:lang w:val="en-US"/>
+        </w:rPr>
+        <w:lastRenderedPageBreak/>
+        <w:t>public</w:t>
+      </w:r>
+      <w:r>
+        <w:rPr>
+          <w:rFonts w:ascii="Consolas" w:hAnsi="Consolas" w:cs="Consolas"/>
+          <w:color w:val="000000"/>
+          <w:sz w:val="19"/>
+          <w:szCs w:val="19"/>
+          <w:lang w:val="en-US"/>
+        </w:rPr>
         <w:t xml:space="preserve"> </w:t>
       </w:r>
-      <w:proofErr w:type="spellStart"/>
-      <w:r>
+      <w:r>
+        <w:rPr>
+          <w:rFonts w:ascii="Consolas" w:hAnsi="Consolas" w:cs="Consolas"/>
+          <w:color w:val="0000FF"/>
+          <w:sz w:val="19"/>
+          <w:szCs w:val="19"/>
+          <w:lang w:val="en-US"/>
+        </w:rPr>
+        <w:t>int</w:t>
+      </w:r>
+      <w:r>
+        <w:rPr>
+          <w:rFonts w:ascii="Consolas" w:hAnsi="Consolas" w:cs="Consolas"/>
+          <w:color w:val="000000"/>
+          <w:sz w:val="19"/>
+          <w:szCs w:val="19"/>
+          <w:lang w:val="en-US"/>
+        </w:rPr>
+        <w:t xml:space="preserve"> Insert(</w:t>
+      </w:r>
+      <w:r>
+        <w:rPr>
+          <w:rFonts w:ascii="Consolas" w:hAnsi="Consolas" w:cs="Consolas"/>
+          <w:color w:val="2B91AF"/>
+          <w:sz w:val="19"/>
+          <w:szCs w:val="19"/>
+          <w:lang w:val="en-US"/>
+        </w:rPr>
+        <w:t>PlaceEntity</w:t>
+      </w:r>
+      <w:r>
+        <w:rPr>
+          <w:rFonts w:ascii="Consolas" w:hAnsi="Consolas" w:cs="Consolas"/>
+          <w:color w:val="000000"/>
+          <w:sz w:val="19"/>
+          <w:szCs w:val="19"/>
+          <w:lang w:val="en-US"/>
+        </w:rPr>
+        <w:t xml:space="preserve"> placeDomain, </w:t>
+      </w:r>
+      <w:r>
+        <w:rPr>
+          <w:rFonts w:ascii="Consolas" w:hAnsi="Consolas" w:cs="Consolas"/>
+          <w:color w:val="2B91AF"/>
+          <w:sz w:val="19"/>
+          <w:szCs w:val="19"/>
+          <w:lang w:val="en-US"/>
+        </w:rPr>
+        <w:t>Action</w:t>
+      </w:r>
+      <w:r>
+        <w:rPr>
+          <w:rFonts w:ascii="Consolas" w:hAnsi="Consolas" w:cs="Consolas"/>
+          <w:color w:val="000000"/>
+          <w:sz w:val="19"/>
+          <w:szCs w:val="19"/>
+          <w:lang w:val="en-US"/>
+        </w:rPr>
+        <w:t xml:space="preserve"> saveChanges)</w:t>
+      </w:r>
+    </w:p>
+    <w:p>
+      <w:pPr>
+        <w:shd w:val="clear" w:color="auto" w:fill="F2F2F2" w:themeFill="background1" w:themeFillShade="F2"/>
+        <w:autoSpaceDE w:val="0"/>
+        <w:autoSpaceDN w:val="0"/>
+        <w:adjustRightInd w:val="0"/>
+        <w:spacing w:before="0" w:after="0"/>
+        <w:rPr>
+          <w:rFonts w:ascii="Consolas" w:hAnsi="Consolas" w:cs="Consolas"/>
+          <w:color w:val="000000"/>
+          <w:sz w:val="19"/>
+          <w:szCs w:val="19"/>
+          <w:lang w:val="en-US"/>
+        </w:rPr>
+      </w:pPr>
+      <w:r>
+        <w:rPr>
+          <w:rFonts w:ascii="Consolas" w:hAnsi="Consolas" w:cs="Consolas"/>
+          <w:color w:val="000000"/>
+          <w:sz w:val="19"/>
+          <w:szCs w:val="19"/>
+          <w:lang w:val="en-US"/>
+        </w:rPr>
+        <w:t>{</w:t>
+      </w:r>
+    </w:p>
+    <w:p>
+      <w:pPr>
+        <w:shd w:val="clear" w:color="auto" w:fill="F2F2F2" w:themeFill="background1" w:themeFillShade="F2"/>
+        <w:autoSpaceDE w:val="0"/>
+        <w:autoSpaceDN w:val="0"/>
+        <w:adjustRightInd w:val="0"/>
+        <w:spacing w:before="0" w:after="0"/>
+        <w:ind w:firstLine="708"/>
+        <w:rPr>
+          <w:rFonts w:ascii="Consolas" w:hAnsi="Consolas" w:cs="Consolas"/>
+          <w:color w:val="000000"/>
+          <w:sz w:val="19"/>
+          <w:szCs w:val="19"/>
+          <w:lang w:val="en-US"/>
+        </w:rPr>
+      </w:pPr>
+      <w:r>
+        <w:rPr>
+          <w:rFonts w:ascii="Consolas" w:hAnsi="Consolas" w:cs="Consolas"/>
+          <w:color w:val="2B91AF"/>
+          <w:sz w:val="19"/>
+          <w:szCs w:val="19"/>
+          <w:lang w:val="en-US"/>
+        </w:rPr>
+        <w:t>Place</w:t>
+      </w:r>
+      <w:r>
+        <w:rPr>
+          <w:rFonts w:ascii="Consolas" w:hAnsi="Consolas" w:cs="Consolas"/>
+          <w:color w:val="000000"/>
+          <w:sz w:val="19"/>
+          <w:szCs w:val="19"/>
+          <w:lang w:val="en-US"/>
+        </w:rPr>
+        <w:t xml:space="preserve"> placeDAL = Mapper.ToDALModel(placeDomain);</w:t>
+      </w:r>
+    </w:p>
+    <w:p>
+      <w:pPr>
+        <w:shd w:val="clear" w:color="auto" w:fill="F2F2F2" w:themeFill="background1" w:themeFillShade="F2"/>
+        <w:autoSpaceDE w:val="0"/>
+        <w:autoSpaceDN w:val="0"/>
+        <w:adjustRightInd w:val="0"/>
+        <w:spacing w:before="0" w:after="0"/>
+        <w:rPr>
+          <w:rFonts w:ascii="Consolas" w:hAnsi="Consolas" w:cs="Consolas"/>
+          <w:color w:val="000000"/>
+          <w:sz w:val="19"/>
+          <w:szCs w:val="19"/>
+          <w:lang w:val="en-US"/>
+        </w:rPr>
+      </w:pPr>
+      <w:r>
+        <w:rPr>
+          <w:rFonts w:ascii="Consolas" w:hAnsi="Consolas" w:cs="Consolas"/>
+          <w:color w:val="000000"/>
+          <w:sz w:val="19"/>
+          <w:szCs w:val="19"/>
+          <w:lang w:val="en-US"/>
+        </w:rPr>
+        <w:t xml:space="preserve">       DbSet.Add(placeDAL);</w:t>
+      </w:r>
+    </w:p>
+    <w:p>
+      <w:pPr>
+        <w:shd w:val="clear" w:color="auto" w:fill="F2F2F2" w:themeFill="background1" w:themeFillShade="F2"/>
+        <w:autoSpaceDE w:val="0"/>
+        <w:autoSpaceDN w:val="0"/>
+        <w:adjustRightInd w:val="0"/>
+        <w:spacing w:before="0" w:after="0"/>
+        <w:rPr>
+          <w:rFonts w:ascii="Consolas" w:hAnsi="Consolas" w:cs="Consolas"/>
+          <w:color w:val="000000"/>
+          <w:sz w:val="19"/>
+          <w:szCs w:val="19"/>
+          <w:lang w:val="en-US"/>
+        </w:rPr>
+      </w:pPr>
+      <w:r>
+        <w:rPr>
+          <w:rFonts w:ascii="Consolas" w:hAnsi="Consolas" w:cs="Consolas"/>
+          <w:color w:val="000000"/>
+          <w:sz w:val="19"/>
+          <w:szCs w:val="19"/>
+          <w:lang w:val="en-US"/>
+        </w:rPr>
+        <w:t xml:space="preserve">       saveChanges();</w:t>
+      </w:r>
+    </w:p>
+    <w:p>
+      <w:pPr>
+        <w:shd w:val="clear" w:color="auto" w:fill="F2F2F2" w:themeFill="background1" w:themeFillShade="F2"/>
+        <w:autoSpaceDE w:val="0"/>
+        <w:autoSpaceDN w:val="0"/>
+        <w:adjustRightInd w:val="0"/>
+        <w:spacing w:before="0" w:after="0"/>
+        <w:rPr>
+          <w:rFonts w:ascii="Consolas" w:hAnsi="Consolas" w:cs="Consolas"/>
+          <w:color w:val="000000"/>
+          <w:sz w:val="19"/>
+          <w:szCs w:val="19"/>
+          <w:lang w:val="en-US"/>
+        </w:rPr>
+      </w:pPr>
+      <w:r>
+        <w:rPr>
+          <w:rFonts w:ascii="Consolas" w:hAnsi="Consolas" w:cs="Consolas"/>
+          <w:color w:val="000000"/>
+          <w:sz w:val="19"/>
+          <w:szCs w:val="19"/>
+          <w:lang w:val="en-US"/>
+        </w:rPr>
+        <w:t xml:space="preserve">       </w:t>
+      </w:r>
+      <w:r>
+        <w:rPr>
+          <w:rFonts w:ascii="Consolas" w:hAnsi="Consolas" w:cs="Consolas"/>
+          <w:color w:val="0000FF"/>
+          <w:sz w:val="19"/>
+          <w:szCs w:val="19"/>
+          <w:lang w:val="en-US"/>
+        </w:rPr>
+        <w:t>return</w:t>
+      </w:r>
+      <w:r>
+        <w:rPr>
+          <w:rFonts w:ascii="Consolas" w:hAnsi="Consolas" w:cs="Consolas"/>
+          <w:color w:val="000000"/>
+          <w:sz w:val="19"/>
+          <w:szCs w:val="19"/>
+          <w:lang w:val="en-US"/>
+        </w:rPr>
+        <w:t xml:space="preserve"> placeDAL.Id;</w:t>
+      </w:r>
+    </w:p>
+    <w:p>
+      <w:pPr>
+        <w:shd w:val="clear" w:color="auto" w:fill="F2F2F2" w:themeFill="background1" w:themeFillShade="F2"/>
+        <w:jc w:val="both"/>
+        <w:rPr>
+          <w:rFonts w:ascii="Consolas" w:hAnsi="Consolas" w:cs="Consolas"/>
+          <w:color w:val="000000"/>
+          <w:sz w:val="19"/>
+          <w:szCs w:val="19"/>
+          <w:lang w:val="en-US"/>
+        </w:rPr>
+      </w:pPr>
+      <w:r>
+        <w:rPr>
+          <w:rFonts w:ascii="Consolas" w:hAnsi="Consolas" w:cs="Consolas"/>
+          <w:color w:val="000000"/>
+          <w:sz w:val="19"/>
+          <w:szCs w:val="19"/>
+          <w:lang w:val="en-US"/>
+        </w:rPr>
+        <w:t>}</w:t>
+      </w:r>
+    </w:p>
+    <w:p>
+      <w:pPr>
+        <w:jc w:val="both"/>
+      </w:pPr>
+      <w:r>
+        <w:t xml:space="preserve">Metoda </w:t>
+      </w:r>
+      <w:r>
+        <w:rPr>
+          <w:i/>
+        </w:rPr>
+        <w:t>Insert()</w:t>
+      </w:r>
+      <w:r>
+        <w:t xml:space="preserve"> prima objekt domenskog sloja</w:t>
+      </w:r>
+      <w:r>
+        <w:t xml:space="preserve"> (parametar</w:t>
+      </w:r>
+      <w:r>
+        <w:t xml:space="preserve"> </w:t>
+      </w:r>
+      <w:r>
+        <w:rPr>
+          <w:i/>
+        </w:rPr>
+        <w:t>placeDomain</w:t>
+      </w:r>
+      <w:r>
+        <w:t>)</w:t>
+      </w:r>
+      <w:r>
+        <w:t xml:space="preserve"> i delegat na void funkciju</w:t>
+      </w:r>
+      <w:r>
+        <w:t xml:space="preserve"> (parametar </w:t>
+      </w:r>
+      <w:r>
+        <w:rPr>
+          <w:i/>
+        </w:rPr>
+        <w:t>saveChanges</w:t>
+      </w:r>
+      <w:r>
+        <w:t xml:space="preserve">) za spremanje promjena u bazu koje </w:t>
+      </w:r>
+      <w:r>
+        <w:rPr>
+          <w:i/>
+        </w:rPr>
         <w:t>DbContext</w:t>
       </w:r>
-      <w:proofErr w:type="spellEnd"/>
-      <w:r>
-        <w:t xml:space="preserve"> sučelje (a u našem je to slučaju instanca razreda </w:t>
-      </w:r>
-      <w:proofErr w:type="spellStart"/>
-      <w:r>
+      <w:r>
+        <w:t xml:space="preserve"> objekt prati. Drugi parametar je potreban jer na taj način </w:t>
+      </w:r>
+      <w:r>
+        <w:rPr>
+          <w:i/>
+        </w:rPr>
+        <w:t>Entity</w:t>
+      </w:r>
+      <w:r>
+        <w:t xml:space="preserve"> </w:t>
+      </w:r>
+      <w:r>
+        <w:rPr>
+          <w:i/>
+        </w:rPr>
+        <w:t>Framework</w:t>
+      </w:r>
+      <w:r>
+        <w:t xml:space="preserve"> osvježi </w:t>
+      </w:r>
+      <w:r>
+        <w:rPr>
+          <w:i/>
+        </w:rPr>
+        <w:t>placeDAL</w:t>
+      </w:r>
+      <w:r>
+        <w:t xml:space="preserve"> objekt, odnosno dodijeli mu iz baze generirani </w:t>
+      </w:r>
+      <w:r>
+        <w:rPr>
+          <w:i/>
+        </w:rPr>
+        <w:t>Id</w:t>
+      </w:r>
+      <w:r>
+        <w:t xml:space="preserve">. Taj </w:t>
+      </w:r>
+      <w:r>
+        <w:rPr>
+          <w:i/>
+        </w:rPr>
+        <w:t>Id</w:t>
+      </w:r>
+      <w:r>
+        <w:t xml:space="preserve"> je ujedno i povratna vrijednost ove funkcije.</w:t>
+      </w:r>
+    </w:p>
+    <w:p>
+      <w:pPr>
+        <w:jc w:val="both"/>
+      </w:pPr>
+    </w:p>
+    <w:p>
+      <w:pPr>
+        <w:shd w:val="clear" w:color="auto" w:fill="F2F2F2" w:themeFill="background1" w:themeFillShade="F2"/>
+        <w:autoSpaceDE w:val="0"/>
+        <w:autoSpaceDN w:val="0"/>
+        <w:adjustRightInd w:val="0"/>
+        <w:spacing w:before="0" w:after="0"/>
+        <w:rPr>
+          <w:rFonts w:ascii="Consolas" w:hAnsi="Consolas" w:cs="Consolas"/>
+          <w:color w:val="000000"/>
+          <w:sz w:val="19"/>
+          <w:szCs w:val="19"/>
+          <w:lang w:val="en-US"/>
+        </w:rPr>
+      </w:pPr>
+      <w:r>
+        <w:rPr>
+          <w:rFonts w:ascii="Consolas" w:hAnsi="Consolas" w:cs="Consolas"/>
+          <w:color w:val="0000FF"/>
+          <w:sz w:val="19"/>
+          <w:szCs w:val="19"/>
+          <w:lang w:val="en-US"/>
+        </w:rPr>
+        <w:t>public</w:t>
+      </w:r>
+      <w:r>
+        <w:rPr>
+          <w:rFonts w:ascii="Consolas" w:hAnsi="Consolas" w:cs="Consolas"/>
+          <w:color w:val="000000"/>
+          <w:sz w:val="19"/>
+          <w:szCs w:val="19"/>
+          <w:lang w:val="en-US"/>
+        </w:rPr>
+        <w:t xml:space="preserve"> </w:t>
+      </w:r>
+      <w:r>
+        <w:rPr>
+          <w:rFonts w:ascii="Consolas" w:hAnsi="Consolas" w:cs="Consolas"/>
+          <w:color w:val="2B91AF"/>
+          <w:sz w:val="19"/>
+          <w:szCs w:val="19"/>
+          <w:lang w:val="en-US"/>
+        </w:rPr>
+        <w:t>IEnumerable</w:t>
+      </w:r>
+      <w:r>
+        <w:rPr>
+          <w:rFonts w:ascii="Consolas" w:hAnsi="Consolas" w:cs="Consolas"/>
+          <w:color w:val="000000"/>
+          <w:sz w:val="19"/>
+          <w:szCs w:val="19"/>
+          <w:lang w:val="en-US"/>
+        </w:rPr>
+        <w:t>&lt;</w:t>
+      </w:r>
+      <w:r>
+        <w:rPr>
+          <w:rFonts w:ascii="Consolas" w:hAnsi="Consolas" w:cs="Consolas"/>
+          <w:color w:val="2B91AF"/>
+          <w:sz w:val="19"/>
+          <w:szCs w:val="19"/>
+          <w:lang w:val="en-US"/>
+        </w:rPr>
+        <w:t>PlaceEntity</w:t>
+      </w:r>
+      <w:r>
+        <w:rPr>
+          <w:rFonts w:ascii="Consolas" w:hAnsi="Consolas" w:cs="Consolas"/>
+          <w:color w:val="000000"/>
+          <w:sz w:val="19"/>
+          <w:szCs w:val="19"/>
+          <w:lang w:val="en-US"/>
+        </w:rPr>
+        <w:t>&gt; GetMany(</w:t>
+      </w:r>
+      <w:r>
+        <w:rPr>
+          <w:rFonts w:ascii="Consolas" w:hAnsi="Consolas" w:cs="Consolas"/>
+          <w:color w:val="2B91AF"/>
+          <w:sz w:val="19"/>
+          <w:szCs w:val="19"/>
+          <w:lang w:val="en-US"/>
+        </w:rPr>
+        <w:t>IDictionary</w:t>
+      </w:r>
+      <w:r>
+        <w:rPr>
+          <w:rFonts w:ascii="Consolas" w:hAnsi="Consolas" w:cs="Consolas"/>
+          <w:color w:val="000000"/>
+          <w:sz w:val="19"/>
+          <w:szCs w:val="19"/>
+          <w:lang w:val="en-US"/>
+        </w:rPr>
+        <w:t>&lt;</w:t>
+      </w:r>
+      <w:r>
+        <w:rPr>
+          <w:rFonts w:ascii="Consolas" w:hAnsi="Consolas" w:cs="Consolas"/>
+          <w:color w:val="0000FF"/>
+          <w:sz w:val="19"/>
+          <w:szCs w:val="19"/>
+          <w:lang w:val="en-US"/>
+        </w:rPr>
+        <w:t>string</w:t>
+      </w:r>
+      <w:r>
+        <w:rPr>
+          <w:rFonts w:ascii="Consolas" w:hAnsi="Consolas" w:cs="Consolas"/>
+          <w:color w:val="000000"/>
+          <w:sz w:val="19"/>
+          <w:szCs w:val="19"/>
+          <w:lang w:val="en-US"/>
+        </w:rPr>
+        <w:t xml:space="preserve">, </w:t>
+      </w:r>
+      <w:r>
+        <w:rPr>
+          <w:rFonts w:ascii="Consolas" w:hAnsi="Consolas" w:cs="Consolas"/>
+          <w:color w:val="0000FF"/>
+          <w:sz w:val="19"/>
+          <w:szCs w:val="19"/>
+          <w:lang w:val="en-US"/>
+        </w:rPr>
+        <w:t>bool</w:t>
+      </w:r>
+      <w:r>
+        <w:rPr>
+          <w:rFonts w:ascii="Consolas" w:hAnsi="Consolas" w:cs="Consolas"/>
+          <w:color w:val="000000"/>
+          <w:sz w:val="19"/>
+          <w:szCs w:val="19"/>
+          <w:lang w:val="en-US"/>
+        </w:rPr>
+        <w:t xml:space="preserve">&gt; filters, </w:t>
+      </w:r>
+    </w:p>
+    <w:p>
+      <w:pPr>
+        <w:shd w:val="clear" w:color="auto" w:fill="F2F2F2" w:themeFill="background1" w:themeFillShade="F2"/>
+        <w:autoSpaceDE w:val="0"/>
+        <w:autoSpaceDN w:val="0"/>
+        <w:adjustRightInd w:val="0"/>
+        <w:spacing w:before="0" w:after="0"/>
+        <w:rPr>
+          <w:rFonts w:ascii="Consolas" w:hAnsi="Consolas" w:cs="Consolas"/>
+          <w:color w:val="000000"/>
+          <w:sz w:val="19"/>
+          <w:szCs w:val="19"/>
+          <w:lang w:val="en-US"/>
+        </w:rPr>
+      </w:pPr>
+      <w:r>
+        <w:rPr>
+          <w:rFonts w:ascii="Consolas" w:hAnsi="Consolas" w:cs="Consolas"/>
+          <w:color w:val="0000FF"/>
+          <w:sz w:val="19"/>
+          <w:szCs w:val="19"/>
+          <w:lang w:val="en-US"/>
+        </w:rPr>
+        <w:t>bool</w:t>
+      </w:r>
+      <w:r>
+        <w:rPr>
+          <w:rFonts w:ascii="Consolas" w:hAnsi="Consolas" w:cs="Consolas"/>
+          <w:color w:val="000000"/>
+          <w:sz w:val="19"/>
+          <w:szCs w:val="19"/>
+          <w:lang w:val="en-US"/>
+        </w:rPr>
+        <w:t xml:space="preserve"> active, </w:t>
+      </w:r>
+    </w:p>
+    <w:p>
+      <w:pPr>
+        <w:shd w:val="clear" w:color="auto" w:fill="F2F2F2" w:themeFill="background1" w:themeFillShade="F2"/>
+        <w:autoSpaceDE w:val="0"/>
+        <w:autoSpaceDN w:val="0"/>
+        <w:adjustRightInd w:val="0"/>
+        <w:spacing w:before="0" w:after="0"/>
+        <w:rPr>
+          <w:rFonts w:ascii="Consolas" w:hAnsi="Consolas" w:cs="Consolas"/>
+          <w:color w:val="000000"/>
+          <w:sz w:val="19"/>
+          <w:szCs w:val="19"/>
+          <w:lang w:val="en-US"/>
+        </w:rPr>
+      </w:pPr>
+      <w:r>
+        <w:rPr>
+          <w:rFonts w:ascii="Consolas" w:hAnsi="Consolas" w:cs="Consolas"/>
+          <w:color w:val="0000FF"/>
+          <w:sz w:val="19"/>
+          <w:szCs w:val="19"/>
+          <w:lang w:val="en-US"/>
+        </w:rPr>
+        <w:t>bool</w:t>
+      </w:r>
+      <w:r>
+        <w:rPr>
+          <w:rFonts w:ascii="Consolas" w:hAnsi="Consolas" w:cs="Consolas"/>
+          <w:color w:val="000000"/>
+          <w:sz w:val="19"/>
+          <w:szCs w:val="19"/>
+          <w:lang w:val="en-US"/>
+        </w:rPr>
+        <w:t xml:space="preserve"> future)</w:t>
+      </w:r>
+    </w:p>
+    <w:p>
+      <w:pPr>
+        <w:shd w:val="clear" w:color="auto" w:fill="F2F2F2" w:themeFill="background1" w:themeFillShade="F2"/>
+        <w:autoSpaceDE w:val="0"/>
+        <w:autoSpaceDN w:val="0"/>
+        <w:adjustRightInd w:val="0"/>
+        <w:spacing w:before="0" w:after="0"/>
+        <w:rPr>
+          <w:rFonts w:ascii="Consolas" w:hAnsi="Consolas" w:cs="Consolas"/>
+          <w:color w:val="000000"/>
+          <w:sz w:val="19"/>
+          <w:szCs w:val="19"/>
+          <w:lang w:val="en-US"/>
+        </w:rPr>
+      </w:pPr>
+      <w:r>
+        <w:rPr>
+          <w:rFonts w:ascii="Consolas" w:hAnsi="Consolas" w:cs="Consolas"/>
+          <w:color w:val="000000"/>
+          <w:sz w:val="19"/>
+          <w:szCs w:val="19"/>
+          <w:lang w:val="en-US"/>
+        </w:rPr>
+        <w:t>{</w:t>
+      </w:r>
+    </w:p>
+    <w:p>
+      <w:pPr>
+        <w:shd w:val="clear" w:color="auto" w:fill="F2F2F2" w:themeFill="background1" w:themeFillShade="F2"/>
+        <w:autoSpaceDE w:val="0"/>
+        <w:autoSpaceDN w:val="0"/>
+        <w:adjustRightInd w:val="0"/>
+        <w:spacing w:before="0" w:after="0"/>
+        <w:ind w:firstLine="708"/>
+        <w:rPr>
+          <w:rFonts w:ascii="Consolas" w:hAnsi="Consolas" w:cs="Consolas"/>
+          <w:color w:val="000000"/>
+          <w:sz w:val="19"/>
+          <w:szCs w:val="19"/>
+          <w:lang w:val="en-US"/>
+        </w:rPr>
+      </w:pPr>
+      <w:r>
+        <w:rPr>
+          <w:rFonts w:ascii="Consolas" w:hAnsi="Consolas" w:cs="Consolas"/>
+          <w:color w:val="008000"/>
+          <w:sz w:val="19"/>
+          <w:szCs w:val="19"/>
+          <w:lang w:val="en-US"/>
+        </w:rPr>
+        <w:t>//Dohvat svih aktivnih i buducih dogadjaja</w:t>
+      </w:r>
+    </w:p>
+    <w:p>
+      <w:pPr>
+        <w:shd w:val="clear" w:color="auto" w:fill="F2F2F2" w:themeFill="background1" w:themeFillShade="F2"/>
+        <w:autoSpaceDE w:val="0"/>
+        <w:autoSpaceDN w:val="0"/>
+        <w:adjustRightInd w:val="0"/>
+        <w:spacing w:before="0" w:after="0"/>
+        <w:rPr>
+          <w:rFonts w:ascii="Consolas" w:hAnsi="Consolas" w:cs="Consolas"/>
+          <w:color w:val="000000"/>
+          <w:sz w:val="19"/>
+          <w:szCs w:val="19"/>
+          <w:lang w:val="en-US"/>
+        </w:rPr>
+      </w:pPr>
+      <w:r>
+        <w:rPr>
+          <w:rFonts w:ascii="Consolas" w:hAnsi="Consolas" w:cs="Consolas"/>
+          <w:color w:val="000000"/>
+          <w:sz w:val="19"/>
+          <w:szCs w:val="19"/>
+          <w:lang w:val="en-US"/>
+        </w:rPr>
+        <w:t xml:space="preserve">       </w:t>
+      </w:r>
+      <w:r>
+        <w:rPr>
+          <w:rFonts w:ascii="Consolas" w:hAnsi="Consolas" w:cs="Consolas"/>
+          <w:color w:val="2B91AF"/>
+          <w:sz w:val="19"/>
+          <w:szCs w:val="19"/>
+          <w:lang w:val="en-US"/>
+        </w:rPr>
+        <w:t>List</w:t>
+      </w:r>
+      <w:r>
+        <w:rPr>
+          <w:rFonts w:ascii="Consolas" w:hAnsi="Consolas" w:cs="Consolas"/>
+          <w:color w:val="000000"/>
+          <w:sz w:val="19"/>
+          <w:szCs w:val="19"/>
+          <w:lang w:val="en-US"/>
+        </w:rPr>
+        <w:t>&lt;</w:t>
+      </w:r>
+      <w:r>
+        <w:rPr>
+          <w:rFonts w:ascii="Consolas" w:hAnsi="Consolas" w:cs="Consolas"/>
+          <w:color w:val="2B91AF"/>
+          <w:sz w:val="19"/>
+          <w:szCs w:val="19"/>
+          <w:lang w:val="en-US"/>
+        </w:rPr>
+        <w:t>Info</w:t>
+      </w:r>
+      <w:r>
+        <w:rPr>
+          <w:rFonts w:ascii="Consolas" w:hAnsi="Consolas" w:cs="Consolas"/>
+          <w:color w:val="000000"/>
+          <w:sz w:val="19"/>
+          <w:szCs w:val="19"/>
+          <w:lang w:val="en-US"/>
+        </w:rPr>
+        <w:t xml:space="preserve">&gt; activeInfos = </w:t>
+      </w:r>
+      <w:r>
+        <w:rPr>
+          <w:rFonts w:ascii="Consolas" w:hAnsi="Consolas" w:cs="Consolas"/>
+          <w:color w:val="0000FF"/>
+          <w:sz w:val="19"/>
+          <w:szCs w:val="19"/>
+          <w:lang w:val="en-US"/>
+        </w:rPr>
+        <w:t>this</w:t>
+      </w:r>
+      <w:r>
+        <w:rPr>
+          <w:rFonts w:ascii="Consolas" w:hAnsi="Consolas" w:cs="Consolas"/>
+          <w:color w:val="000000"/>
+          <w:sz w:val="19"/>
+          <w:szCs w:val="19"/>
+          <w:lang w:val="en-US"/>
+        </w:rPr>
+        <w:t>.Context.Set&lt;</w:t>
+      </w:r>
+      <w:r>
+        <w:rPr>
+          <w:rFonts w:ascii="Consolas" w:hAnsi="Consolas" w:cs="Consolas"/>
+          <w:color w:val="2B91AF"/>
+          <w:sz w:val="19"/>
+          <w:szCs w:val="19"/>
+          <w:lang w:val="en-US"/>
+        </w:rPr>
+        <w:t>Info</w:t>
+      </w:r>
+      <w:r>
+        <w:rPr>
+          <w:rFonts w:ascii="Consolas" w:hAnsi="Consolas" w:cs="Consolas"/>
+          <w:color w:val="000000"/>
+          <w:sz w:val="19"/>
+          <w:szCs w:val="19"/>
+          <w:lang w:val="en-US"/>
+        </w:rPr>
+        <w:t xml:space="preserve">&gt;().Where(i =&gt; i.Time &lt; </w:t>
+      </w:r>
+      <w:r>
+        <w:rPr>
+          <w:rFonts w:ascii="Consolas" w:hAnsi="Consolas" w:cs="Consolas"/>
+          <w:color w:val="2B91AF"/>
+          <w:sz w:val="19"/>
+          <w:szCs w:val="19"/>
+          <w:lang w:val="en-US"/>
+        </w:rPr>
+        <w:t>DateTime</w:t>
+      </w:r>
+      <w:r>
+        <w:rPr>
+          <w:rFonts w:ascii="Consolas" w:hAnsi="Consolas" w:cs="Consolas"/>
+          <w:color w:val="000000"/>
+          <w:sz w:val="19"/>
+          <w:szCs w:val="19"/>
+          <w:lang w:val="en-US"/>
+        </w:rPr>
+        <w:t xml:space="preserve">.Now &amp;&amp; i.EndTime &gt; </w:t>
+      </w:r>
+      <w:r>
+        <w:rPr>
+          <w:rFonts w:ascii="Consolas" w:hAnsi="Consolas" w:cs="Consolas"/>
+          <w:color w:val="2B91AF"/>
+          <w:sz w:val="19"/>
+          <w:szCs w:val="19"/>
+          <w:lang w:val="en-US"/>
+        </w:rPr>
+        <w:t>DateTime</w:t>
+      </w:r>
+      <w:r>
+        <w:rPr>
+          <w:rFonts w:ascii="Consolas" w:hAnsi="Consolas" w:cs="Consolas"/>
+          <w:color w:val="000000"/>
+          <w:sz w:val="19"/>
+          <w:szCs w:val="19"/>
+          <w:lang w:val="en-US"/>
+        </w:rPr>
+        <w:t>.Now).ToList();</w:t>
+      </w:r>
+    </w:p>
+    <w:p>
+      <w:pPr>
+        <w:shd w:val="clear" w:color="auto" w:fill="F2F2F2" w:themeFill="background1" w:themeFillShade="F2"/>
+        <w:autoSpaceDE w:val="0"/>
+        <w:autoSpaceDN w:val="0"/>
+        <w:adjustRightInd w:val="0"/>
+        <w:spacing w:before="0" w:after="0"/>
+        <w:rPr>
+          <w:rFonts w:ascii="Consolas" w:hAnsi="Consolas" w:cs="Consolas"/>
+          <w:color w:val="000000"/>
+          <w:sz w:val="19"/>
+          <w:szCs w:val="19"/>
+          <w:lang w:val="en-US"/>
+        </w:rPr>
+      </w:pPr>
+      <w:r>
+        <w:rPr>
+          <w:rFonts w:ascii="Consolas" w:hAnsi="Consolas" w:cs="Consolas"/>
+          <w:color w:val="000000"/>
+          <w:sz w:val="19"/>
+          <w:szCs w:val="19"/>
+          <w:lang w:val="en-US"/>
+        </w:rPr>
+        <w:t xml:space="preserve">       </w:t>
+      </w:r>
+    </w:p>
+    <w:p>
+      <w:pPr>
+        <w:shd w:val="clear" w:color="auto" w:fill="F2F2F2" w:themeFill="background1" w:themeFillShade="F2"/>
+        <w:autoSpaceDE w:val="0"/>
+        <w:autoSpaceDN w:val="0"/>
+        <w:adjustRightInd w:val="0"/>
+        <w:spacing w:before="0" w:after="0"/>
+        <w:ind w:firstLine="708"/>
+        <w:rPr>
+          <w:rFonts w:ascii="Consolas" w:hAnsi="Consolas" w:cs="Consolas"/>
+          <w:color w:val="000000"/>
+          <w:sz w:val="19"/>
+          <w:szCs w:val="19"/>
+          <w:lang w:val="en-US"/>
+        </w:rPr>
+      </w:pPr>
+      <w:r>
+        <w:rPr>
+          <w:rFonts w:ascii="Consolas" w:hAnsi="Consolas" w:cs="Consolas"/>
+          <w:color w:val="2B91AF"/>
+          <w:sz w:val="19"/>
+          <w:szCs w:val="19"/>
+          <w:lang w:val="en-US"/>
+        </w:rPr>
+        <w:t>List</w:t>
+      </w:r>
+      <w:r>
+        <w:rPr>
+          <w:rFonts w:ascii="Consolas" w:hAnsi="Consolas" w:cs="Consolas"/>
+          <w:color w:val="000000"/>
+          <w:sz w:val="19"/>
+          <w:szCs w:val="19"/>
+          <w:lang w:val="en-US"/>
+        </w:rPr>
+        <w:t>&lt;</w:t>
+      </w:r>
+      <w:r>
+        <w:rPr>
+          <w:rFonts w:ascii="Consolas" w:hAnsi="Consolas" w:cs="Consolas"/>
+          <w:color w:val="2B91AF"/>
+          <w:sz w:val="19"/>
+          <w:szCs w:val="19"/>
+          <w:lang w:val="en-US"/>
+        </w:rPr>
+        <w:t>Info</w:t>
+      </w:r>
+      <w:r>
+        <w:rPr>
+          <w:rFonts w:ascii="Consolas" w:hAnsi="Consolas" w:cs="Consolas"/>
+          <w:color w:val="000000"/>
+          <w:sz w:val="19"/>
+          <w:szCs w:val="19"/>
+          <w:lang w:val="en-US"/>
+        </w:rPr>
+        <w:t xml:space="preserve">&gt; futureInfos = </w:t>
+      </w:r>
+      <w:r>
+        <w:rPr>
+          <w:rFonts w:ascii="Consolas" w:hAnsi="Consolas" w:cs="Consolas"/>
+          <w:color w:val="0000FF"/>
+          <w:sz w:val="19"/>
+          <w:szCs w:val="19"/>
+          <w:lang w:val="en-US"/>
+        </w:rPr>
+        <w:t>this</w:t>
+      </w:r>
+      <w:r>
+        <w:rPr>
+          <w:rFonts w:ascii="Consolas" w:hAnsi="Consolas" w:cs="Consolas"/>
+          <w:color w:val="000000"/>
+          <w:sz w:val="19"/>
+          <w:szCs w:val="19"/>
+          <w:lang w:val="en-US"/>
+        </w:rPr>
+        <w:t>.Context.Set&lt;</w:t>
+      </w:r>
+      <w:r>
+        <w:rPr>
+          <w:rFonts w:ascii="Consolas" w:hAnsi="Consolas" w:cs="Consolas"/>
+          <w:color w:val="2B91AF"/>
+          <w:sz w:val="19"/>
+          <w:szCs w:val="19"/>
+          <w:lang w:val="en-US"/>
+        </w:rPr>
+        <w:t>Info</w:t>
+      </w:r>
+      <w:r>
+        <w:rPr>
+          <w:rFonts w:ascii="Consolas" w:hAnsi="Consolas" w:cs="Consolas"/>
+          <w:color w:val="000000"/>
+          <w:sz w:val="19"/>
+          <w:szCs w:val="19"/>
+          <w:lang w:val="en-US"/>
+        </w:rPr>
+        <w:t xml:space="preserve">&gt;().Where(i =&gt; i.Time &gt; </w:t>
+      </w:r>
+      <w:r>
+        <w:rPr>
+          <w:rFonts w:ascii="Consolas" w:hAnsi="Consolas" w:cs="Consolas"/>
+          <w:color w:val="2B91AF"/>
+          <w:sz w:val="19"/>
+          <w:szCs w:val="19"/>
+          <w:lang w:val="en-US"/>
+        </w:rPr>
+        <w:t>DateTime</w:t>
+      </w:r>
+      <w:r>
+        <w:rPr>
+          <w:rFonts w:ascii="Consolas" w:hAnsi="Consolas" w:cs="Consolas"/>
+          <w:color w:val="000000"/>
+          <w:sz w:val="19"/>
+          <w:szCs w:val="19"/>
+          <w:lang w:val="en-US"/>
+        </w:rPr>
+        <w:t>.Now).ToList();</w:t>
+      </w:r>
+    </w:p>
+    <w:p>
+      <w:pPr>
+        <w:shd w:val="clear" w:color="auto" w:fill="F2F2F2" w:themeFill="background1" w:themeFillShade="F2"/>
+        <w:autoSpaceDE w:val="0"/>
+        <w:autoSpaceDN w:val="0"/>
+        <w:adjustRightInd w:val="0"/>
+        <w:spacing w:before="0" w:after="0"/>
+        <w:rPr>
+          <w:rFonts w:ascii="Consolas" w:hAnsi="Consolas" w:cs="Consolas"/>
+          <w:color w:val="000000"/>
+          <w:sz w:val="19"/>
+          <w:szCs w:val="19"/>
+          <w:lang w:val="en-US"/>
+        </w:rPr>
+      </w:pPr>
+    </w:p>
+    <w:p>
+      <w:pPr>
+        <w:shd w:val="clear" w:color="auto" w:fill="F2F2F2" w:themeFill="background1" w:themeFillShade="F2"/>
+        <w:autoSpaceDE w:val="0"/>
+        <w:autoSpaceDN w:val="0"/>
+        <w:adjustRightInd w:val="0"/>
+        <w:spacing w:before="0" w:after="0"/>
+        <w:rPr>
+          <w:rFonts w:ascii="Consolas" w:hAnsi="Consolas" w:cs="Consolas"/>
+          <w:color w:val="000000"/>
+          <w:sz w:val="19"/>
+          <w:szCs w:val="19"/>
+          <w:lang w:val="en-US"/>
+        </w:rPr>
+      </w:pPr>
+      <w:r>
+        <w:rPr>
+          <w:rFonts w:ascii="Consolas" w:hAnsi="Consolas" w:cs="Consolas"/>
+          <w:color w:val="000000"/>
+          <w:sz w:val="19"/>
+          <w:szCs w:val="19"/>
+          <w:lang w:val="en-US"/>
+        </w:rPr>
+        <w:t xml:space="preserve">       </w:t>
+      </w:r>
+      <w:r>
+        <w:rPr>
+          <w:rFonts w:ascii="Consolas" w:hAnsi="Consolas" w:cs="Consolas"/>
+          <w:color w:val="008000"/>
+          <w:sz w:val="19"/>
+          <w:szCs w:val="19"/>
+          <w:lang w:val="en-US"/>
+        </w:rPr>
+        <w:t>//filter po active i future uvjetima</w:t>
+      </w:r>
+    </w:p>
+    <w:p>
+      <w:pPr>
+        <w:shd w:val="clear" w:color="auto" w:fill="F2F2F2" w:themeFill="background1" w:themeFillShade="F2"/>
+        <w:autoSpaceDE w:val="0"/>
+        <w:autoSpaceDN w:val="0"/>
+        <w:adjustRightInd w:val="0"/>
+        <w:spacing w:before="0" w:after="0"/>
+        <w:rPr>
+          <w:rFonts w:ascii="Consolas" w:hAnsi="Consolas" w:cs="Consolas"/>
+          <w:color w:val="000000"/>
+          <w:sz w:val="19"/>
+          <w:szCs w:val="19"/>
+          <w:lang w:val="en-US"/>
+        </w:rPr>
+      </w:pPr>
+      <w:r>
+        <w:rPr>
+          <w:rFonts w:ascii="Consolas" w:hAnsi="Consolas" w:cs="Consolas"/>
+          <w:color w:val="000000"/>
+          <w:sz w:val="19"/>
+          <w:szCs w:val="19"/>
+          <w:lang w:val="en-US"/>
+        </w:rPr>
+        <w:t xml:space="preserve">       </w:t>
+      </w:r>
+      <w:r>
+        <w:rPr>
+          <w:rFonts w:ascii="Consolas" w:hAnsi="Consolas" w:cs="Consolas"/>
+          <w:color w:val="2B91AF"/>
+          <w:sz w:val="19"/>
+          <w:szCs w:val="19"/>
+          <w:lang w:val="en-US"/>
+        </w:rPr>
+        <w:t>List</w:t>
+      </w:r>
+      <w:r>
+        <w:rPr>
+          <w:rFonts w:ascii="Consolas" w:hAnsi="Consolas" w:cs="Consolas"/>
+          <w:color w:val="000000"/>
+          <w:sz w:val="19"/>
+          <w:szCs w:val="19"/>
+          <w:lang w:val="en-US"/>
+        </w:rPr>
+        <w:t>&lt;</w:t>
+      </w:r>
+      <w:r>
+        <w:rPr>
+          <w:rFonts w:ascii="Consolas" w:hAnsi="Consolas" w:cs="Consolas"/>
+          <w:color w:val="2B91AF"/>
+          <w:sz w:val="19"/>
+          <w:szCs w:val="19"/>
+          <w:lang w:val="en-US"/>
+        </w:rPr>
+        <w:t>Info</w:t>
+      </w:r>
+      <w:r>
+        <w:rPr>
+          <w:rFonts w:ascii="Consolas" w:hAnsi="Consolas" w:cs="Consolas"/>
+          <w:color w:val="000000"/>
+          <w:sz w:val="19"/>
+          <w:szCs w:val="19"/>
+          <w:lang w:val="en-US"/>
+        </w:rPr>
+        <w:t xml:space="preserve">&gt; filterInfo = </w:t>
+      </w:r>
+      <w:r>
+        <w:rPr>
+          <w:rFonts w:ascii="Consolas" w:hAnsi="Consolas" w:cs="Consolas"/>
+          <w:color w:val="0000FF"/>
+          <w:sz w:val="19"/>
+          <w:szCs w:val="19"/>
+          <w:lang w:val="en-US"/>
+        </w:rPr>
+        <w:t>new</w:t>
+      </w:r>
+      <w:r>
+        <w:rPr>
+          <w:rFonts w:ascii="Consolas" w:hAnsi="Consolas" w:cs="Consolas"/>
+          <w:color w:val="000000"/>
+          <w:sz w:val="19"/>
+          <w:szCs w:val="19"/>
+          <w:lang w:val="en-US"/>
+        </w:rPr>
+        <w:t xml:space="preserve"> </w:t>
+      </w:r>
+      <w:r>
+        <w:rPr>
+          <w:rFonts w:ascii="Consolas" w:hAnsi="Consolas" w:cs="Consolas"/>
+          <w:color w:val="2B91AF"/>
+          <w:sz w:val="19"/>
+          <w:szCs w:val="19"/>
+          <w:lang w:val="en-US"/>
+        </w:rPr>
+        <w:t>List</w:t>
+      </w:r>
+      <w:r>
+        <w:rPr>
+          <w:rFonts w:ascii="Consolas" w:hAnsi="Consolas" w:cs="Consolas"/>
+          <w:color w:val="000000"/>
+          <w:sz w:val="19"/>
+          <w:szCs w:val="19"/>
+          <w:lang w:val="en-US"/>
+        </w:rPr>
+        <w:t>&lt;</w:t>
+      </w:r>
+      <w:r>
+        <w:rPr>
+          <w:rFonts w:ascii="Consolas" w:hAnsi="Consolas" w:cs="Consolas"/>
+          <w:color w:val="2B91AF"/>
+          <w:sz w:val="19"/>
+          <w:szCs w:val="19"/>
+          <w:lang w:val="en-US"/>
+        </w:rPr>
+        <w:t>Info</w:t>
+      </w:r>
+      <w:r>
+        <w:rPr>
+          <w:rFonts w:ascii="Consolas" w:hAnsi="Consolas" w:cs="Consolas"/>
+          <w:color w:val="000000"/>
+          <w:sz w:val="19"/>
+          <w:szCs w:val="19"/>
+          <w:lang w:val="en-US"/>
+        </w:rPr>
+        <w:t>&gt;();</w:t>
+      </w:r>
+    </w:p>
+    <w:p>
+      <w:pPr>
+        <w:shd w:val="clear" w:color="auto" w:fill="F2F2F2" w:themeFill="background1" w:themeFillShade="F2"/>
+        <w:autoSpaceDE w:val="0"/>
+        <w:autoSpaceDN w:val="0"/>
+        <w:adjustRightInd w:val="0"/>
+        <w:spacing w:before="0" w:after="0"/>
+        <w:rPr>
+          <w:rFonts w:ascii="Consolas" w:hAnsi="Consolas" w:cs="Consolas"/>
+          <w:color w:val="000000"/>
+          <w:sz w:val="19"/>
+          <w:szCs w:val="19"/>
+          <w:lang w:val="en-US"/>
+        </w:rPr>
+      </w:pPr>
+      <w:r>
+        <w:rPr>
+          <w:rFonts w:ascii="Consolas" w:hAnsi="Consolas" w:cs="Consolas"/>
+          <w:color w:val="000000"/>
+          <w:sz w:val="19"/>
+          <w:szCs w:val="19"/>
+          <w:lang w:val="en-US"/>
+        </w:rPr>
+        <w:t xml:space="preserve">       </w:t>
+      </w:r>
+      <w:r>
+        <w:rPr>
+          <w:rFonts w:ascii="Consolas" w:hAnsi="Consolas" w:cs="Consolas"/>
+          <w:color w:val="0000FF"/>
+          <w:sz w:val="19"/>
+          <w:szCs w:val="19"/>
+          <w:lang w:val="en-US"/>
+        </w:rPr>
+        <w:t>if</w:t>
+      </w:r>
+      <w:r>
+        <w:rPr>
+          <w:rFonts w:ascii="Consolas" w:hAnsi="Consolas" w:cs="Consolas"/>
+          <w:color w:val="000000"/>
+          <w:sz w:val="19"/>
+          <w:szCs w:val="19"/>
+          <w:lang w:val="en-US"/>
+        </w:rPr>
+        <w:t xml:space="preserve"> (active)</w:t>
+      </w:r>
+    </w:p>
+    <w:p>
+      <w:pPr>
+        <w:shd w:val="clear" w:color="auto" w:fill="F2F2F2" w:themeFill="background1" w:themeFillShade="F2"/>
+        <w:autoSpaceDE w:val="0"/>
+        <w:autoSpaceDN w:val="0"/>
+        <w:adjustRightInd w:val="0"/>
+        <w:spacing w:before="0" w:after="0"/>
+        <w:rPr>
+          <w:rFonts w:ascii="Consolas" w:hAnsi="Consolas" w:cs="Consolas"/>
+          <w:color w:val="000000"/>
+          <w:sz w:val="19"/>
+          <w:szCs w:val="19"/>
+          <w:lang w:val="en-US"/>
+        </w:rPr>
+      </w:pPr>
+      <w:r>
+        <w:rPr>
+          <w:rFonts w:ascii="Consolas" w:hAnsi="Consolas" w:cs="Consolas"/>
+          <w:color w:val="000000"/>
+          <w:sz w:val="19"/>
+          <w:szCs w:val="19"/>
+          <w:lang w:val="en-US"/>
+        </w:rPr>
+        <w:t xml:space="preserve">       </w:t>
+      </w:r>
+      <w:r>
+        <w:rPr>
+          <w:rFonts w:ascii="Consolas" w:hAnsi="Consolas" w:cs="Consolas"/>
+          <w:color w:val="000000"/>
+          <w:sz w:val="19"/>
+          <w:szCs w:val="19"/>
+          <w:lang w:val="en-US"/>
+        </w:rPr>
+        <w:tab/>
+      </w:r>
+      <w:r>
+        <w:rPr>
+          <w:rFonts w:ascii="Consolas" w:hAnsi="Consolas" w:cs="Consolas"/>
+          <w:color w:val="000000"/>
+          <w:sz w:val="19"/>
+          <w:szCs w:val="19"/>
+          <w:lang w:val="en-US"/>
+        </w:rPr>
+        <w:t>filterInfo.AddRange(activeInfos);</w:t>
+      </w:r>
+    </w:p>
+    <w:p>
+      <w:pPr>
+        <w:shd w:val="clear" w:color="auto" w:fill="F2F2F2" w:themeFill="background1" w:themeFillShade="F2"/>
+        <w:autoSpaceDE w:val="0"/>
+        <w:autoSpaceDN w:val="0"/>
+        <w:adjustRightInd w:val="0"/>
+        <w:spacing w:before="0" w:after="0"/>
+        <w:rPr>
+          <w:rFonts w:ascii="Consolas" w:hAnsi="Consolas" w:cs="Consolas"/>
+          <w:color w:val="000000"/>
+          <w:sz w:val="19"/>
+          <w:szCs w:val="19"/>
+          <w:lang w:val="en-US"/>
+        </w:rPr>
+      </w:pPr>
+      <w:r>
+        <w:rPr>
+          <w:rFonts w:ascii="Consolas" w:hAnsi="Consolas" w:cs="Consolas"/>
+          <w:color w:val="000000"/>
+          <w:sz w:val="19"/>
+          <w:szCs w:val="19"/>
+          <w:lang w:val="en-US"/>
+        </w:rPr>
+        <w:t xml:space="preserve">       </w:t>
+      </w:r>
+      <w:r>
+        <w:rPr>
+          <w:rFonts w:ascii="Consolas" w:hAnsi="Consolas" w:cs="Consolas"/>
+          <w:color w:val="0000FF"/>
+          <w:sz w:val="19"/>
+          <w:szCs w:val="19"/>
+          <w:lang w:val="en-US"/>
+        </w:rPr>
+        <w:t>if</w:t>
+      </w:r>
+      <w:r>
+        <w:rPr>
+          <w:rFonts w:ascii="Consolas" w:hAnsi="Consolas" w:cs="Consolas"/>
+          <w:color w:val="000000"/>
+          <w:sz w:val="19"/>
+          <w:szCs w:val="19"/>
+          <w:lang w:val="en-US"/>
+        </w:rPr>
+        <w:t xml:space="preserve"> (future)</w:t>
+      </w:r>
+    </w:p>
+    <w:p>
+      <w:pPr>
+        <w:shd w:val="clear" w:color="auto" w:fill="F2F2F2" w:themeFill="background1" w:themeFillShade="F2"/>
+        <w:autoSpaceDE w:val="0"/>
+        <w:autoSpaceDN w:val="0"/>
+        <w:adjustRightInd w:val="0"/>
+        <w:spacing w:before="0" w:after="0"/>
+        <w:rPr>
+          <w:rFonts w:ascii="Consolas" w:hAnsi="Consolas" w:cs="Consolas"/>
+          <w:color w:val="000000"/>
+          <w:sz w:val="19"/>
+          <w:szCs w:val="19"/>
+          <w:lang w:val="en-US"/>
+        </w:rPr>
+      </w:pPr>
+      <w:r>
+        <w:rPr>
+          <w:rFonts w:ascii="Consolas" w:hAnsi="Consolas" w:cs="Consolas"/>
+          <w:color w:val="000000"/>
+          <w:sz w:val="19"/>
+          <w:szCs w:val="19"/>
+          <w:lang w:val="en-US"/>
+        </w:rPr>
+        <w:t xml:space="preserve">       </w:t>
+      </w:r>
+      <w:r>
+        <w:rPr>
+          <w:rFonts w:ascii="Consolas" w:hAnsi="Consolas" w:cs="Consolas"/>
+          <w:color w:val="000000"/>
+          <w:sz w:val="19"/>
+          <w:szCs w:val="19"/>
+          <w:lang w:val="en-US"/>
+        </w:rPr>
+        <w:tab/>
+      </w:r>
+      <w:r>
+        <w:rPr>
+          <w:rFonts w:ascii="Consolas" w:hAnsi="Consolas" w:cs="Consolas"/>
+          <w:color w:val="000000"/>
+          <w:sz w:val="19"/>
+          <w:szCs w:val="19"/>
+          <w:lang w:val="en-US"/>
+        </w:rPr>
+        <w:t>filterInfo.AddRange(futureInfos);</w:t>
+      </w:r>
+    </w:p>
+    <w:p>
+      <w:pPr>
+        <w:shd w:val="clear" w:color="auto" w:fill="F2F2F2" w:themeFill="background1" w:themeFillShade="F2"/>
+        <w:autoSpaceDE w:val="0"/>
+        <w:autoSpaceDN w:val="0"/>
+        <w:adjustRightInd w:val="0"/>
+        <w:spacing w:before="0" w:after="0"/>
+        <w:rPr>
+          <w:rFonts w:ascii="Consolas" w:hAnsi="Consolas" w:cs="Consolas"/>
+          <w:color w:val="000000"/>
+          <w:sz w:val="19"/>
+          <w:szCs w:val="19"/>
+          <w:lang w:val="en-US"/>
+        </w:rPr>
+      </w:pPr>
+    </w:p>
+    <w:p>
+      <w:pPr>
+        <w:shd w:val="clear" w:color="auto" w:fill="F2F2F2" w:themeFill="background1" w:themeFillShade="F2"/>
+        <w:autoSpaceDE w:val="0"/>
+        <w:autoSpaceDN w:val="0"/>
+        <w:adjustRightInd w:val="0"/>
+        <w:spacing w:before="0" w:after="0"/>
+        <w:rPr>
+          <w:rFonts w:ascii="Consolas" w:hAnsi="Consolas" w:cs="Consolas"/>
+          <w:color w:val="000000"/>
+          <w:sz w:val="19"/>
+          <w:szCs w:val="19"/>
+          <w:lang w:val="en-US"/>
+        </w:rPr>
+      </w:pPr>
+      <w:r>
+        <w:rPr>
+          <w:rFonts w:ascii="Consolas" w:hAnsi="Consolas" w:cs="Consolas"/>
+          <w:color w:val="000000"/>
+          <w:sz w:val="19"/>
+          <w:szCs w:val="19"/>
+          <w:lang w:val="en-US"/>
+        </w:rPr>
+        <w:t xml:space="preserve">       </w:t>
+      </w:r>
+      <w:r>
+        <w:rPr>
+          <w:rFonts w:ascii="Consolas" w:hAnsi="Consolas" w:cs="Consolas"/>
+          <w:color w:val="008000"/>
+          <w:sz w:val="19"/>
+          <w:szCs w:val="19"/>
+          <w:lang w:val="en-US"/>
+        </w:rPr>
+        <w:t>//filter po kategorijama</w:t>
+      </w:r>
+    </w:p>
+    <w:p>
+      <w:pPr>
+        <w:shd w:val="clear" w:color="auto" w:fill="F2F2F2" w:themeFill="background1" w:themeFillShade="F2"/>
+        <w:autoSpaceDE w:val="0"/>
+        <w:autoSpaceDN w:val="0"/>
+        <w:adjustRightInd w:val="0"/>
+        <w:spacing w:before="0" w:after="0"/>
+        <w:rPr>
+          <w:rFonts w:ascii="Consolas" w:hAnsi="Consolas" w:cs="Consolas"/>
+          <w:color w:val="000000"/>
+          <w:sz w:val="19"/>
+          <w:szCs w:val="19"/>
+          <w:lang w:val="en-US"/>
+        </w:rPr>
+      </w:pPr>
+      <w:r>
+        <w:rPr>
+          <w:rFonts w:ascii="Consolas" w:hAnsi="Consolas" w:cs="Consolas"/>
+          <w:color w:val="000000"/>
+          <w:sz w:val="19"/>
+          <w:szCs w:val="19"/>
+          <w:lang w:val="en-US"/>
+        </w:rPr>
+        <w:t xml:space="preserve">       </w:t>
+      </w:r>
+      <w:r>
+        <w:rPr>
+          <w:rFonts w:ascii="Consolas" w:hAnsi="Consolas" w:cs="Consolas"/>
+          <w:color w:val="2B91AF"/>
+          <w:sz w:val="19"/>
+          <w:szCs w:val="19"/>
+          <w:lang w:val="en-US"/>
+        </w:rPr>
+        <w:t>List</w:t>
+      </w:r>
+      <w:r>
+        <w:rPr>
+          <w:rFonts w:ascii="Consolas" w:hAnsi="Consolas" w:cs="Consolas"/>
+          <w:color w:val="000000"/>
+          <w:sz w:val="19"/>
+          <w:szCs w:val="19"/>
+          <w:lang w:val="en-US"/>
+        </w:rPr>
+        <w:t>&lt;</w:t>
+      </w:r>
+      <w:r>
+        <w:rPr>
+          <w:rFonts w:ascii="Consolas" w:hAnsi="Consolas" w:cs="Consolas"/>
+          <w:color w:val="2B91AF"/>
+          <w:sz w:val="19"/>
+          <w:szCs w:val="19"/>
+          <w:lang w:val="en-US"/>
+        </w:rPr>
+        <w:t>Info</w:t>
+      </w:r>
+      <w:r>
+        <w:rPr>
+          <w:rFonts w:ascii="Consolas" w:hAnsi="Consolas" w:cs="Consolas"/>
+          <w:color w:val="000000"/>
+          <w:sz w:val="19"/>
+          <w:szCs w:val="19"/>
+          <w:lang w:val="en-US"/>
+        </w:rPr>
+        <w:t xml:space="preserve">&gt; filtered = </w:t>
+      </w:r>
+      <w:r>
+        <w:rPr>
+          <w:rFonts w:ascii="Consolas" w:hAnsi="Consolas" w:cs="Consolas"/>
+          <w:color w:val="0000FF"/>
+          <w:sz w:val="19"/>
+          <w:szCs w:val="19"/>
+          <w:lang w:val="en-US"/>
+        </w:rPr>
+        <w:t>new</w:t>
+      </w:r>
+      <w:r>
+        <w:rPr>
+          <w:rFonts w:ascii="Consolas" w:hAnsi="Consolas" w:cs="Consolas"/>
+          <w:color w:val="000000"/>
+          <w:sz w:val="19"/>
+          <w:szCs w:val="19"/>
+          <w:lang w:val="en-US"/>
+        </w:rPr>
+        <w:t xml:space="preserve"> </w:t>
+      </w:r>
+      <w:r>
+        <w:rPr>
+          <w:rFonts w:ascii="Consolas" w:hAnsi="Consolas" w:cs="Consolas"/>
+          <w:color w:val="2B91AF"/>
+          <w:sz w:val="19"/>
+          <w:szCs w:val="19"/>
+          <w:lang w:val="en-US"/>
+        </w:rPr>
+        <w:t>List</w:t>
+      </w:r>
+      <w:r>
+        <w:rPr>
+          <w:rFonts w:ascii="Consolas" w:hAnsi="Consolas" w:cs="Consolas"/>
+          <w:color w:val="000000"/>
+          <w:sz w:val="19"/>
+          <w:szCs w:val="19"/>
+          <w:lang w:val="en-US"/>
+        </w:rPr>
+        <w:t>&lt;</w:t>
+      </w:r>
+      <w:r>
+        <w:rPr>
+          <w:rFonts w:ascii="Consolas" w:hAnsi="Consolas" w:cs="Consolas"/>
+          <w:color w:val="2B91AF"/>
+          <w:sz w:val="19"/>
+          <w:szCs w:val="19"/>
+          <w:lang w:val="en-US"/>
+        </w:rPr>
+        <w:t>Info</w:t>
+      </w:r>
+      <w:r>
+        <w:rPr>
+          <w:rFonts w:ascii="Consolas" w:hAnsi="Consolas" w:cs="Consolas"/>
+          <w:color w:val="000000"/>
+          <w:sz w:val="19"/>
+          <w:szCs w:val="19"/>
+          <w:lang w:val="en-US"/>
+        </w:rPr>
+        <w:t>&gt;();</w:t>
+      </w:r>
+    </w:p>
+    <w:p>
+      <w:pPr>
+        <w:shd w:val="clear" w:color="auto" w:fill="F2F2F2" w:themeFill="background1" w:themeFillShade="F2"/>
+        <w:autoSpaceDE w:val="0"/>
+        <w:autoSpaceDN w:val="0"/>
+        <w:adjustRightInd w:val="0"/>
+        <w:spacing w:before="0" w:after="0"/>
+        <w:rPr>
+          <w:rFonts w:ascii="Consolas" w:hAnsi="Consolas" w:cs="Consolas"/>
+          <w:color w:val="000000"/>
+          <w:sz w:val="19"/>
+          <w:szCs w:val="19"/>
+          <w:lang w:val="en-US"/>
+        </w:rPr>
+      </w:pPr>
+      <w:r>
+        <w:rPr>
+          <w:rFonts w:ascii="Consolas" w:hAnsi="Consolas" w:cs="Consolas"/>
+          <w:color w:val="000000"/>
+          <w:sz w:val="19"/>
+          <w:szCs w:val="19"/>
+          <w:lang w:val="en-US"/>
+        </w:rPr>
+        <w:t xml:space="preserve">       </w:t>
+      </w:r>
+      <w:r>
+        <w:rPr>
+          <w:rFonts w:ascii="Consolas" w:hAnsi="Consolas" w:cs="Consolas"/>
+          <w:color w:val="0000FF"/>
+          <w:sz w:val="19"/>
+          <w:szCs w:val="19"/>
+          <w:lang w:val="en-US"/>
+        </w:rPr>
+        <w:t>foreach</w:t>
+      </w:r>
+      <w:r>
+        <w:rPr>
+          <w:rFonts w:ascii="Consolas" w:hAnsi="Consolas" w:cs="Consolas"/>
+          <w:color w:val="000000"/>
+          <w:sz w:val="19"/>
+          <w:szCs w:val="19"/>
+          <w:lang w:val="en-US"/>
+        </w:rPr>
+        <w:t>(</w:t>
+      </w:r>
+      <w:r>
+        <w:rPr>
+          <w:rFonts w:ascii="Consolas" w:hAnsi="Consolas" w:cs="Consolas"/>
+          <w:color w:val="0000FF"/>
+          <w:sz w:val="19"/>
+          <w:szCs w:val="19"/>
+          <w:lang w:val="en-US"/>
+        </w:rPr>
+        <w:t>var</w:t>
+      </w:r>
+      <w:r>
+        <w:rPr>
+          <w:rFonts w:ascii="Consolas" w:hAnsi="Consolas" w:cs="Consolas"/>
+          <w:color w:val="000000"/>
+          <w:sz w:val="19"/>
+          <w:szCs w:val="19"/>
+          <w:lang w:val="en-US"/>
+        </w:rPr>
+        <w:t xml:space="preserve"> category </w:t>
+      </w:r>
+      <w:r>
+        <w:rPr>
+          <w:rFonts w:ascii="Consolas" w:hAnsi="Consolas" w:cs="Consolas"/>
+          <w:color w:val="0000FF"/>
+          <w:sz w:val="19"/>
+          <w:szCs w:val="19"/>
+          <w:lang w:val="en-US"/>
+        </w:rPr>
+        <w:t>in</w:t>
+      </w:r>
+      <w:r>
+        <w:rPr>
+          <w:rFonts w:ascii="Consolas" w:hAnsi="Consolas" w:cs="Consolas"/>
+          <w:color w:val="000000"/>
+          <w:sz w:val="19"/>
+          <w:szCs w:val="19"/>
+          <w:lang w:val="en-US"/>
+        </w:rPr>
+        <w:t xml:space="preserve"> filters)</w:t>
+      </w:r>
+    </w:p>
+    <w:p>
+      <w:pPr>
+        <w:shd w:val="clear" w:color="auto" w:fill="F2F2F2" w:themeFill="background1" w:themeFillShade="F2"/>
+        <w:autoSpaceDE w:val="0"/>
+        <w:autoSpaceDN w:val="0"/>
+        <w:adjustRightInd w:val="0"/>
+        <w:spacing w:before="0" w:after="0"/>
+        <w:rPr>
+          <w:rFonts w:ascii="Consolas" w:hAnsi="Consolas" w:cs="Consolas"/>
+          <w:color w:val="000000"/>
+          <w:sz w:val="19"/>
+          <w:szCs w:val="19"/>
+          <w:lang w:val="en-US"/>
+        </w:rPr>
+      </w:pPr>
+      <w:r>
+        <w:rPr>
+          <w:rFonts w:ascii="Consolas" w:hAnsi="Consolas" w:cs="Consolas"/>
+          <w:color w:val="000000"/>
+          <w:sz w:val="19"/>
+          <w:szCs w:val="19"/>
+          <w:lang w:val="en-US"/>
+        </w:rPr>
+        <w:t xml:space="preserve">       {</w:t>
+      </w:r>
+    </w:p>
+    <w:p>
+      <w:pPr>
+        <w:shd w:val="clear" w:color="auto" w:fill="F2F2F2" w:themeFill="background1" w:themeFillShade="F2"/>
+        <w:autoSpaceDE w:val="0"/>
+        <w:autoSpaceDN w:val="0"/>
+        <w:adjustRightInd w:val="0"/>
+        <w:spacing w:before="0" w:after="0"/>
+        <w:rPr>
+          <w:rFonts w:ascii="Consolas" w:hAnsi="Consolas" w:cs="Consolas"/>
+          <w:color w:val="000000"/>
+          <w:sz w:val="19"/>
+          <w:szCs w:val="19"/>
+          <w:lang w:val="en-US"/>
+        </w:rPr>
+      </w:pPr>
+      <w:r>
+        <w:rPr>
+          <w:rFonts w:ascii="Consolas" w:hAnsi="Consolas" w:cs="Consolas"/>
+          <w:color w:val="000000"/>
+          <w:sz w:val="19"/>
+          <w:szCs w:val="19"/>
+          <w:lang w:val="en-US"/>
+        </w:rPr>
+        <w:t xml:space="preserve">       </w:t>
+      </w:r>
+      <w:r>
+        <w:rPr>
+          <w:rFonts w:ascii="Consolas" w:hAnsi="Consolas" w:cs="Consolas"/>
+          <w:color w:val="000000"/>
+          <w:sz w:val="19"/>
+          <w:szCs w:val="19"/>
+          <w:lang w:val="en-US"/>
+        </w:rPr>
+        <w:tab/>
+      </w:r>
+      <w:r>
+        <w:rPr>
+          <w:rFonts w:ascii="Consolas" w:hAnsi="Consolas" w:cs="Consolas"/>
+          <w:color w:val="0000FF"/>
+          <w:sz w:val="19"/>
+          <w:szCs w:val="19"/>
+          <w:lang w:val="en-US"/>
+        </w:rPr>
+        <w:t>if</w:t>
+      </w:r>
+      <w:r>
+        <w:rPr>
+          <w:rFonts w:ascii="Consolas" w:hAnsi="Consolas" w:cs="Consolas"/>
+          <w:color w:val="000000"/>
+          <w:sz w:val="19"/>
+          <w:szCs w:val="19"/>
+          <w:lang w:val="en-US"/>
+        </w:rPr>
+        <w:t>(category.Value)</w:t>
+      </w:r>
+    </w:p>
+    <w:p>
+      <w:pPr>
+        <w:shd w:val="clear" w:color="auto" w:fill="F2F2F2" w:themeFill="background1" w:themeFillShade="F2"/>
+        <w:autoSpaceDE w:val="0"/>
+        <w:autoSpaceDN w:val="0"/>
+        <w:adjustRightInd w:val="0"/>
+        <w:spacing w:before="0" w:after="0"/>
+        <w:ind w:firstLine="708"/>
+        <w:rPr>
+          <w:rFonts w:ascii="Consolas" w:hAnsi="Consolas" w:cs="Consolas"/>
+          <w:color w:val="000000"/>
+          <w:sz w:val="19"/>
+          <w:szCs w:val="19"/>
+          <w:lang w:val="en-US"/>
+        </w:rPr>
+      </w:pPr>
+      <w:r>
+        <w:rPr>
+          <w:rFonts w:ascii="Consolas" w:hAnsi="Consolas" w:cs="Consolas"/>
+          <w:color w:val="000000"/>
+          <w:sz w:val="19"/>
+          <w:szCs w:val="19"/>
+          <w:lang w:val="en-US"/>
+        </w:rPr>
+        <w:t xml:space="preserve">       </w:t>
+      </w:r>
+      <w:r>
+        <w:rPr>
+          <w:rFonts w:ascii="Consolas" w:hAnsi="Consolas" w:cs="Consolas"/>
+          <w:color w:val="000000"/>
+          <w:sz w:val="19"/>
+          <w:szCs w:val="19"/>
+          <w:lang w:val="en-US"/>
+        </w:rPr>
+        <w:tab/>
+      </w:r>
+      <w:r>
+        <w:rPr>
+          <w:rFonts w:ascii="Consolas" w:hAnsi="Consolas" w:cs="Consolas"/>
+          <w:color w:val="000000"/>
+          <w:sz w:val="19"/>
+          <w:szCs w:val="19"/>
+          <w:lang w:val="en-US"/>
+        </w:rPr>
+        <w:t>filtered.AddRange(</w:t>
+      </w:r>
+    </w:p>
+    <w:p>
+      <w:pPr>
+        <w:shd w:val="clear" w:color="auto" w:fill="F2F2F2" w:themeFill="background1" w:themeFillShade="F2"/>
+        <w:autoSpaceDE w:val="0"/>
+        <w:autoSpaceDN w:val="0"/>
+        <w:adjustRightInd w:val="0"/>
+        <w:spacing w:before="0" w:after="0"/>
+        <w:rPr>
+          <w:rFonts w:ascii="Consolas" w:hAnsi="Consolas" w:cs="Consolas"/>
+          <w:color w:val="000000"/>
+          <w:sz w:val="19"/>
+          <w:szCs w:val="19"/>
+          <w:lang w:val="en-US"/>
+        </w:rPr>
+      </w:pPr>
+      <w:r>
+        <w:rPr>
+          <w:rFonts w:ascii="Consolas" w:hAnsi="Consolas" w:cs="Consolas"/>
+          <w:color w:val="000000"/>
+          <w:sz w:val="19"/>
+          <w:szCs w:val="19"/>
+          <w:lang w:val="en-US"/>
+        </w:rPr>
+        <w:t xml:space="preserve">                                (</w:t>
+      </w:r>
+      <w:r>
+        <w:rPr>
+          <w:rFonts w:ascii="Consolas" w:hAnsi="Consolas" w:cs="Consolas"/>
+          <w:color w:val="0000FF"/>
+          <w:sz w:val="19"/>
+          <w:szCs w:val="19"/>
+          <w:lang w:val="en-US"/>
+        </w:rPr>
+        <w:t>from</w:t>
+      </w:r>
+      <w:r>
+        <w:rPr>
+          <w:rFonts w:ascii="Consolas" w:hAnsi="Consolas" w:cs="Consolas"/>
+          <w:color w:val="000000"/>
+          <w:sz w:val="19"/>
+          <w:szCs w:val="19"/>
+          <w:lang w:val="en-US"/>
+        </w:rPr>
+        <w:t xml:space="preserve"> info </w:t>
+      </w:r>
+      <w:r>
+        <w:rPr>
+          <w:rFonts w:ascii="Consolas" w:hAnsi="Consolas" w:cs="Consolas"/>
+          <w:color w:val="0000FF"/>
+          <w:sz w:val="19"/>
+          <w:szCs w:val="19"/>
+          <w:lang w:val="en-US"/>
+        </w:rPr>
+        <w:t>in</w:t>
+      </w:r>
+      <w:r>
+        <w:rPr>
+          <w:rFonts w:ascii="Consolas" w:hAnsi="Consolas" w:cs="Consolas"/>
+          <w:color w:val="000000"/>
+          <w:sz w:val="19"/>
+          <w:szCs w:val="19"/>
+          <w:lang w:val="en-US"/>
+        </w:rPr>
+        <w:t xml:space="preserve"> filterInfo</w:t>
+      </w:r>
+    </w:p>
+    <w:p>
+      <w:pPr>
+        <w:shd w:val="clear" w:color="auto" w:fill="F2F2F2" w:themeFill="background1" w:themeFillShade="F2"/>
+        <w:autoSpaceDE w:val="0"/>
+        <w:autoSpaceDN w:val="0"/>
+        <w:adjustRightInd w:val="0"/>
+        <w:spacing w:before="0" w:after="0"/>
+        <w:rPr>
+          <w:rFonts w:ascii="Consolas" w:hAnsi="Consolas" w:cs="Consolas"/>
+          <w:color w:val="000000"/>
+          <w:sz w:val="19"/>
+          <w:szCs w:val="19"/>
+          <w:lang w:val="en-US"/>
+        </w:rPr>
+      </w:pPr>
+      <w:r>
+        <w:rPr>
+          <w:rFonts w:ascii="Consolas" w:hAnsi="Consolas" w:cs="Consolas"/>
+          <w:color w:val="000000"/>
+          <w:sz w:val="19"/>
+          <w:szCs w:val="19"/>
+          <w:lang w:val="en-US"/>
+        </w:rPr>
+        <w:t xml:space="preserve">                                </w:t>
+      </w:r>
+      <w:r>
+        <w:rPr>
+          <w:rFonts w:ascii="Consolas" w:hAnsi="Consolas" w:cs="Consolas"/>
+          <w:color w:val="0000FF"/>
+          <w:sz w:val="19"/>
+          <w:szCs w:val="19"/>
+          <w:lang w:val="en-US"/>
+        </w:rPr>
+        <w:t>where</w:t>
+      </w:r>
+      <w:r>
+        <w:rPr>
+          <w:rFonts w:ascii="Consolas" w:hAnsi="Consolas" w:cs="Consolas"/>
+          <w:color w:val="000000"/>
+          <w:sz w:val="19"/>
+          <w:szCs w:val="19"/>
+          <w:lang w:val="en-US"/>
+        </w:rPr>
+        <w:t xml:space="preserve"> info.Category.Name.Equals(category.Key)</w:t>
+      </w:r>
+    </w:p>
+    <w:p>
+      <w:pPr>
+        <w:shd w:val="clear" w:color="auto" w:fill="F2F2F2" w:themeFill="background1" w:themeFillShade="F2"/>
+        <w:autoSpaceDE w:val="0"/>
+        <w:autoSpaceDN w:val="0"/>
+        <w:adjustRightInd w:val="0"/>
+        <w:spacing w:before="0" w:after="0"/>
+        <w:rPr>
+          <w:rFonts w:ascii="Consolas" w:hAnsi="Consolas" w:cs="Consolas"/>
+          <w:color w:val="000000"/>
+          <w:sz w:val="19"/>
+          <w:szCs w:val="19"/>
+          <w:lang w:val="en-US"/>
+        </w:rPr>
+      </w:pPr>
+      <w:r>
+        <w:rPr>
+          <w:rFonts w:ascii="Consolas" w:hAnsi="Consolas" w:cs="Consolas"/>
+          <w:color w:val="000000"/>
+          <w:sz w:val="19"/>
+          <w:szCs w:val="19"/>
+          <w:lang w:val="en-US"/>
+        </w:rPr>
+        <w:t xml:space="preserve">                                </w:t>
+      </w:r>
+      <w:r>
+        <w:rPr>
+          <w:rFonts w:ascii="Consolas" w:hAnsi="Consolas" w:cs="Consolas"/>
+          <w:color w:val="0000FF"/>
+          <w:sz w:val="19"/>
+          <w:szCs w:val="19"/>
+          <w:lang w:val="en-US"/>
+        </w:rPr>
+        <w:t>select</w:t>
+      </w:r>
+      <w:r>
+        <w:rPr>
+          <w:rFonts w:ascii="Consolas" w:hAnsi="Consolas" w:cs="Consolas"/>
+          <w:color w:val="000000"/>
+          <w:sz w:val="19"/>
+          <w:szCs w:val="19"/>
+          <w:lang w:val="en-US"/>
+        </w:rPr>
+        <w:t xml:space="preserve"> info).ToList()</w:t>
+      </w:r>
+    </w:p>
+    <w:p>
+      <w:pPr>
+        <w:shd w:val="clear" w:color="auto" w:fill="F2F2F2" w:themeFill="background1" w:themeFillShade="F2"/>
+        <w:autoSpaceDE w:val="0"/>
+        <w:autoSpaceDN w:val="0"/>
+        <w:adjustRightInd w:val="0"/>
+        <w:spacing w:before="0" w:after="0"/>
+        <w:rPr>
+          <w:rFonts w:ascii="Consolas" w:hAnsi="Consolas" w:cs="Consolas"/>
+          <w:color w:val="000000"/>
+          <w:sz w:val="19"/>
+          <w:szCs w:val="19"/>
+          <w:lang w:val="en-US"/>
+        </w:rPr>
+      </w:pPr>
+      <w:r>
+        <w:rPr>
+          <w:rFonts w:ascii="Consolas" w:hAnsi="Consolas" w:cs="Consolas"/>
+          <w:color w:val="000000"/>
+          <w:sz w:val="19"/>
+          <w:szCs w:val="19"/>
+          <w:lang w:val="en-US"/>
+        </w:rPr>
+        <w:t xml:space="preserve">                    );</w:t>
+      </w:r>
+    </w:p>
+    <w:p>
+      <w:pPr>
+        <w:shd w:val="clear" w:color="auto" w:fill="F2F2F2" w:themeFill="background1" w:themeFillShade="F2"/>
+        <w:autoSpaceDE w:val="0"/>
+        <w:autoSpaceDN w:val="0"/>
+        <w:adjustRightInd w:val="0"/>
+        <w:spacing w:before="0" w:after="0"/>
+        <w:rPr>
+          <w:rFonts w:ascii="Consolas" w:hAnsi="Consolas" w:cs="Consolas"/>
+          <w:color w:val="000000"/>
+          <w:sz w:val="19"/>
+          <w:szCs w:val="19"/>
+          <w:lang w:val="en-US"/>
+        </w:rPr>
+      </w:pPr>
+      <w:r>
+        <w:rPr>
+          <w:rFonts w:ascii="Consolas" w:hAnsi="Consolas" w:cs="Consolas"/>
+          <w:color w:val="000000"/>
+          <w:sz w:val="19"/>
+          <w:szCs w:val="19"/>
+          <w:lang w:val="en-US"/>
+        </w:rPr>
+        <w:t xml:space="preserve">       </w:t>
+      </w:r>
+      <w:r>
+        <w:rPr>
+          <w:rFonts w:ascii="Consolas" w:hAnsi="Consolas" w:cs="Consolas"/>
+          <w:color w:val="000000"/>
+          <w:sz w:val="19"/>
+          <w:szCs w:val="19"/>
+          <w:lang w:val="en-US"/>
+        </w:rPr>
+        <w:t>}</w:t>
+      </w:r>
+    </w:p>
+    <w:p>
+      <w:pPr>
+        <w:shd w:val="clear" w:color="auto" w:fill="F2F2F2" w:themeFill="background1" w:themeFillShade="F2"/>
+        <w:autoSpaceDE w:val="0"/>
+        <w:autoSpaceDN w:val="0"/>
+        <w:adjustRightInd w:val="0"/>
+        <w:spacing w:before="0" w:after="0"/>
+        <w:rPr>
+          <w:rFonts w:ascii="Consolas" w:hAnsi="Consolas" w:cs="Consolas"/>
+          <w:color w:val="000000"/>
+          <w:sz w:val="19"/>
+          <w:szCs w:val="19"/>
+          <w:lang w:val="en-US"/>
+        </w:rPr>
+      </w:pPr>
+    </w:p>
+    <w:p>
+      <w:pPr>
+        <w:shd w:val="clear" w:color="auto" w:fill="F2F2F2" w:themeFill="background1" w:themeFillShade="F2"/>
+        <w:autoSpaceDE w:val="0"/>
+        <w:autoSpaceDN w:val="0"/>
+        <w:adjustRightInd w:val="0"/>
+        <w:spacing w:before="0" w:after="0"/>
+        <w:rPr>
+          <w:rFonts w:ascii="Consolas" w:hAnsi="Consolas" w:cs="Consolas"/>
+          <w:color w:val="000000"/>
+          <w:sz w:val="19"/>
+          <w:szCs w:val="19"/>
+          <w:lang w:val="en-US"/>
+        </w:rPr>
+      </w:pPr>
+      <w:r>
+        <w:rPr>
+          <w:rFonts w:ascii="Consolas" w:hAnsi="Consolas" w:cs="Consolas"/>
+          <w:color w:val="000000"/>
+          <w:sz w:val="19"/>
+          <w:szCs w:val="19"/>
+          <w:lang w:val="en-US"/>
+        </w:rPr>
+        <w:t xml:space="preserve">       </w:t>
+      </w:r>
+      <w:r>
+        <w:rPr>
+          <w:rFonts w:ascii="Consolas" w:hAnsi="Consolas" w:cs="Consolas"/>
+          <w:color w:val="2B91AF"/>
+          <w:sz w:val="19"/>
+          <w:szCs w:val="19"/>
+          <w:lang w:val="en-US"/>
+        </w:rPr>
+        <w:t>List</w:t>
+      </w:r>
+      <w:r>
+        <w:rPr>
+          <w:rFonts w:ascii="Consolas" w:hAnsi="Consolas" w:cs="Consolas"/>
+          <w:color w:val="000000"/>
+          <w:sz w:val="19"/>
+          <w:szCs w:val="19"/>
+          <w:lang w:val="en-US"/>
+        </w:rPr>
+        <w:t>&lt;</w:t>
+      </w:r>
+      <w:r>
+        <w:rPr>
+          <w:rFonts w:ascii="Consolas" w:hAnsi="Consolas" w:cs="Consolas"/>
+          <w:color w:val="2B91AF"/>
+          <w:sz w:val="19"/>
+          <w:szCs w:val="19"/>
+          <w:lang w:val="en-US"/>
+        </w:rPr>
+        <w:t>Place</w:t>
+      </w:r>
+      <w:r>
+        <w:rPr>
+          <w:rFonts w:ascii="Consolas" w:hAnsi="Consolas" w:cs="Consolas"/>
+          <w:color w:val="000000"/>
+          <w:sz w:val="19"/>
+          <w:szCs w:val="19"/>
+          <w:lang w:val="en-US"/>
+        </w:rPr>
+        <w:t>&gt; placesDAL = filtered.Select(i =&gt; i.Place).ToList();</w:t>
+      </w:r>
+    </w:p>
+    <w:p>
+      <w:pPr>
+        <w:shd w:val="clear" w:color="auto" w:fill="F2F2F2" w:themeFill="background1" w:themeFillShade="F2"/>
+        <w:autoSpaceDE w:val="0"/>
+        <w:autoSpaceDN w:val="0"/>
+        <w:adjustRightInd w:val="0"/>
+        <w:spacing w:before="0" w:after="0"/>
+        <w:rPr>
+          <w:rFonts w:ascii="Consolas" w:hAnsi="Consolas" w:cs="Consolas"/>
+          <w:color w:val="000000"/>
+          <w:sz w:val="19"/>
+          <w:szCs w:val="19"/>
+          <w:lang w:val="en-US"/>
+        </w:rPr>
+      </w:pPr>
+      <w:r>
+        <w:rPr>
+          <w:rFonts w:ascii="Consolas" w:hAnsi="Consolas" w:cs="Consolas"/>
+          <w:color w:val="000000"/>
+          <w:sz w:val="19"/>
+          <w:szCs w:val="19"/>
+          <w:lang w:val="en-US"/>
+        </w:rPr>
+        <w:t xml:space="preserve">       placesDAL = placesDAL.GroupBy(p =&gt; p.Id).Select(grp =&gt; grp.First()).ToList();</w:t>
+      </w:r>
+    </w:p>
+    <w:p>
+      <w:pPr>
+        <w:shd w:val="clear" w:color="auto" w:fill="F2F2F2" w:themeFill="background1" w:themeFillShade="F2"/>
+        <w:autoSpaceDE w:val="0"/>
+        <w:autoSpaceDN w:val="0"/>
+        <w:adjustRightInd w:val="0"/>
+        <w:spacing w:before="0" w:after="0"/>
+        <w:rPr>
+          <w:rFonts w:ascii="Consolas" w:hAnsi="Consolas" w:cs="Consolas"/>
+          <w:color w:val="000000"/>
+          <w:sz w:val="19"/>
+          <w:szCs w:val="19"/>
+          <w:lang w:val="en-US"/>
+        </w:rPr>
+      </w:pPr>
+    </w:p>
+    <w:p>
+      <w:pPr>
+        <w:shd w:val="clear" w:color="auto" w:fill="F2F2F2" w:themeFill="background1" w:themeFillShade="F2"/>
+        <w:autoSpaceDE w:val="0"/>
+        <w:autoSpaceDN w:val="0"/>
+        <w:adjustRightInd w:val="0"/>
+        <w:spacing w:before="0" w:after="0"/>
+        <w:rPr>
+          <w:rFonts w:ascii="Consolas" w:hAnsi="Consolas" w:cs="Consolas"/>
+          <w:color w:val="000000"/>
+          <w:sz w:val="19"/>
+          <w:szCs w:val="19"/>
+          <w:lang w:val="en-US"/>
+        </w:rPr>
+      </w:pPr>
+      <w:r>
+        <w:rPr>
+          <w:rFonts w:ascii="Consolas" w:hAnsi="Consolas" w:cs="Consolas"/>
+          <w:color w:val="000000"/>
+          <w:sz w:val="19"/>
+          <w:szCs w:val="19"/>
+          <w:lang w:val="en-US"/>
+        </w:rPr>
+        <w:t xml:space="preserve">       </w:t>
+      </w:r>
+      <w:r>
+        <w:rPr>
+          <w:rFonts w:ascii="Consolas" w:hAnsi="Consolas" w:cs="Consolas"/>
+          <w:color w:val="2B91AF"/>
+          <w:sz w:val="19"/>
+          <w:szCs w:val="19"/>
+          <w:lang w:val="en-US"/>
+        </w:rPr>
+        <w:t>List</w:t>
+      </w:r>
+      <w:r>
+        <w:rPr>
+          <w:rFonts w:ascii="Consolas" w:hAnsi="Consolas" w:cs="Consolas"/>
+          <w:color w:val="000000"/>
+          <w:sz w:val="19"/>
+          <w:szCs w:val="19"/>
+          <w:lang w:val="en-US"/>
+        </w:rPr>
+        <w:t>&lt;</w:t>
+      </w:r>
+      <w:r>
+        <w:rPr>
+          <w:rFonts w:ascii="Consolas" w:hAnsi="Consolas" w:cs="Consolas"/>
+          <w:color w:val="2B91AF"/>
+          <w:sz w:val="19"/>
+          <w:szCs w:val="19"/>
+          <w:lang w:val="en-US"/>
+        </w:rPr>
+        <w:t>PlaceEntity</w:t>
+      </w:r>
+      <w:r>
+        <w:rPr>
+          <w:rFonts w:ascii="Consolas" w:hAnsi="Consolas" w:cs="Consolas"/>
+          <w:color w:val="000000"/>
+          <w:sz w:val="19"/>
+          <w:szCs w:val="19"/>
+          <w:lang w:val="en-US"/>
+        </w:rPr>
+        <w:t xml:space="preserve">&gt; placesDomain = </w:t>
+      </w:r>
+      <w:r>
+        <w:rPr>
+          <w:rFonts w:ascii="Consolas" w:hAnsi="Consolas" w:cs="Consolas"/>
+          <w:color w:val="0000FF"/>
+          <w:sz w:val="19"/>
+          <w:szCs w:val="19"/>
+          <w:lang w:val="en-US"/>
+        </w:rPr>
+        <w:t>new</w:t>
+      </w:r>
+      <w:r>
+        <w:rPr>
+          <w:rFonts w:ascii="Consolas" w:hAnsi="Consolas" w:cs="Consolas"/>
+          <w:color w:val="000000"/>
+          <w:sz w:val="19"/>
+          <w:szCs w:val="19"/>
+          <w:lang w:val="en-US"/>
+        </w:rPr>
+        <w:t xml:space="preserve"> </w:t>
+      </w:r>
+      <w:r>
+        <w:rPr>
+          <w:rFonts w:ascii="Consolas" w:hAnsi="Consolas" w:cs="Consolas"/>
+          <w:color w:val="2B91AF"/>
+          <w:sz w:val="19"/>
+          <w:szCs w:val="19"/>
+          <w:lang w:val="en-US"/>
+        </w:rPr>
+        <w:t>List</w:t>
+      </w:r>
+      <w:r>
+        <w:rPr>
+          <w:rFonts w:ascii="Consolas" w:hAnsi="Consolas" w:cs="Consolas"/>
+          <w:color w:val="000000"/>
+          <w:sz w:val="19"/>
+          <w:szCs w:val="19"/>
+          <w:lang w:val="en-US"/>
+        </w:rPr>
+        <w:t>&lt;</w:t>
+      </w:r>
+      <w:r>
+        <w:rPr>
+          <w:rFonts w:ascii="Consolas" w:hAnsi="Consolas" w:cs="Consolas"/>
+          <w:color w:val="2B91AF"/>
+          <w:sz w:val="19"/>
+          <w:szCs w:val="19"/>
+          <w:lang w:val="en-US"/>
+        </w:rPr>
+        <w:t>PlaceEntity</w:t>
+      </w:r>
+      <w:r>
+        <w:rPr>
+          <w:rFonts w:ascii="Consolas" w:hAnsi="Consolas" w:cs="Consolas"/>
+          <w:color w:val="000000"/>
+          <w:sz w:val="19"/>
+          <w:szCs w:val="19"/>
+          <w:lang w:val="en-US"/>
+        </w:rPr>
+        <w:t>&gt;();</w:t>
+      </w:r>
+    </w:p>
+    <w:p>
+      <w:pPr>
+        <w:shd w:val="clear" w:color="auto" w:fill="F2F2F2" w:themeFill="background1" w:themeFillShade="F2"/>
+        <w:autoSpaceDE w:val="0"/>
+        <w:autoSpaceDN w:val="0"/>
+        <w:adjustRightInd w:val="0"/>
+        <w:spacing w:before="0" w:after="0"/>
+        <w:rPr>
+          <w:rFonts w:ascii="Consolas" w:hAnsi="Consolas" w:cs="Consolas"/>
+          <w:color w:val="000000"/>
+          <w:sz w:val="19"/>
+          <w:szCs w:val="19"/>
+          <w:lang w:val="en-US"/>
+        </w:rPr>
+      </w:pPr>
+      <w:r>
+        <w:rPr>
+          <w:rFonts w:ascii="Consolas" w:hAnsi="Consolas" w:cs="Consolas"/>
+          <w:color w:val="000000"/>
+          <w:sz w:val="19"/>
+          <w:szCs w:val="19"/>
+          <w:lang w:val="en-US"/>
+        </w:rPr>
+        <w:t xml:space="preserve">       </w:t>
+      </w:r>
+      <w:r>
+        <w:rPr>
+          <w:rFonts w:ascii="Consolas" w:hAnsi="Consolas" w:cs="Consolas"/>
+          <w:color w:val="0000FF"/>
+          <w:sz w:val="19"/>
+          <w:szCs w:val="19"/>
+          <w:lang w:val="en-US"/>
+        </w:rPr>
+        <w:t>foreach</w:t>
+      </w:r>
+      <w:r>
+        <w:rPr>
+          <w:rFonts w:ascii="Consolas" w:hAnsi="Consolas" w:cs="Consolas"/>
+          <w:color w:val="000000"/>
+          <w:sz w:val="19"/>
+          <w:szCs w:val="19"/>
+          <w:lang w:val="en-US"/>
+        </w:rPr>
+        <w:t xml:space="preserve"> (</w:t>
+      </w:r>
+      <w:r>
+        <w:rPr>
+          <w:rFonts w:ascii="Consolas" w:hAnsi="Consolas" w:cs="Consolas"/>
+          <w:color w:val="0000FF"/>
+          <w:sz w:val="19"/>
+          <w:szCs w:val="19"/>
+          <w:lang w:val="en-US"/>
+        </w:rPr>
+        <w:t>var</w:t>
+      </w:r>
+      <w:r>
+        <w:rPr>
+          <w:rFonts w:ascii="Consolas" w:hAnsi="Consolas" w:cs="Consolas"/>
+          <w:color w:val="000000"/>
+          <w:sz w:val="19"/>
+          <w:szCs w:val="19"/>
+          <w:lang w:val="en-US"/>
+        </w:rPr>
+        <w:t xml:space="preserve"> place </w:t>
+      </w:r>
+      <w:r>
+        <w:rPr>
+          <w:rFonts w:ascii="Consolas" w:hAnsi="Consolas" w:cs="Consolas"/>
+          <w:color w:val="0000FF"/>
+          <w:sz w:val="19"/>
+          <w:szCs w:val="19"/>
+          <w:lang w:val="en-US"/>
+        </w:rPr>
+        <w:t>in</w:t>
+      </w:r>
+      <w:r>
+        <w:rPr>
+          <w:rFonts w:ascii="Consolas" w:hAnsi="Consolas" w:cs="Consolas"/>
+          <w:color w:val="000000"/>
+          <w:sz w:val="19"/>
+          <w:szCs w:val="19"/>
+          <w:lang w:val="en-US"/>
+        </w:rPr>
+        <w:t xml:space="preserve"> placesDAL)</w:t>
+      </w:r>
+    </w:p>
+    <w:p>
+      <w:pPr>
+        <w:shd w:val="clear" w:color="auto" w:fill="F2F2F2" w:themeFill="background1" w:themeFillShade="F2"/>
+        <w:autoSpaceDE w:val="0"/>
+        <w:autoSpaceDN w:val="0"/>
+        <w:adjustRightInd w:val="0"/>
+        <w:spacing w:before="0" w:after="0"/>
+        <w:rPr>
+          <w:rFonts w:ascii="Consolas" w:hAnsi="Consolas" w:cs="Consolas"/>
+          <w:color w:val="000000"/>
+          <w:sz w:val="19"/>
+          <w:szCs w:val="19"/>
+          <w:lang w:val="en-US"/>
+        </w:rPr>
+      </w:pPr>
+      <w:r>
+        <w:rPr>
+          <w:rFonts w:ascii="Consolas" w:hAnsi="Consolas" w:cs="Consolas"/>
+          <w:color w:val="000000"/>
+          <w:sz w:val="19"/>
+          <w:szCs w:val="19"/>
+          <w:lang w:val="en-US"/>
+        </w:rPr>
+        <w:t xml:space="preserve">       {</w:t>
+      </w:r>
+    </w:p>
+    <w:p>
+      <w:pPr>
+        <w:shd w:val="clear" w:color="auto" w:fill="F2F2F2" w:themeFill="background1" w:themeFillShade="F2"/>
+        <w:autoSpaceDE w:val="0"/>
+        <w:autoSpaceDN w:val="0"/>
+        <w:adjustRightInd w:val="0"/>
+        <w:spacing w:before="0" w:after="0"/>
+        <w:rPr>
+          <w:rFonts w:ascii="Consolas" w:hAnsi="Consolas" w:cs="Consolas"/>
+          <w:color w:val="000000"/>
+          <w:sz w:val="19"/>
+          <w:szCs w:val="19"/>
+          <w:lang w:val="en-US"/>
+        </w:rPr>
+      </w:pPr>
+      <w:r>
+        <w:rPr>
+          <w:rFonts w:ascii="Consolas" w:hAnsi="Consolas" w:cs="Consolas"/>
+          <w:color w:val="000000"/>
+          <w:sz w:val="19"/>
+          <w:szCs w:val="19"/>
+          <w:lang w:val="en-US"/>
+        </w:rPr>
+        <w:t xml:space="preserve">       </w:t>
+      </w:r>
+      <w:r>
+        <w:rPr>
+          <w:rFonts w:ascii="Consolas" w:hAnsi="Consolas" w:cs="Consolas"/>
+          <w:color w:val="000000"/>
+          <w:sz w:val="19"/>
+          <w:szCs w:val="19"/>
+          <w:lang w:val="en-US"/>
+        </w:rPr>
+        <w:t xml:space="preserve"> </w:t>
+      </w:r>
+      <w:r>
+        <w:rPr>
+          <w:rFonts w:ascii="Consolas" w:hAnsi="Consolas" w:cs="Consolas"/>
+          <w:color w:val="000000"/>
+          <w:sz w:val="19"/>
+          <w:szCs w:val="19"/>
+          <w:lang w:val="en-US"/>
+        </w:rPr>
+        <w:t xml:space="preserve">    placesDomain.Add(Mapper.ToDomainModel(place));</w:t>
+      </w:r>
+    </w:p>
+    <w:p>
+      <w:pPr>
+        <w:shd w:val="clear" w:color="auto" w:fill="F2F2F2" w:themeFill="background1" w:themeFillShade="F2"/>
+        <w:autoSpaceDE w:val="0"/>
+        <w:autoSpaceDN w:val="0"/>
+        <w:adjustRightInd w:val="0"/>
+        <w:spacing w:before="0" w:after="0"/>
+        <w:rPr>
+          <w:rFonts w:ascii="Consolas" w:hAnsi="Consolas" w:cs="Consolas"/>
+          <w:color w:val="000000"/>
+          <w:sz w:val="19"/>
+          <w:szCs w:val="19"/>
+          <w:lang w:val="en-US"/>
+        </w:rPr>
+      </w:pPr>
+      <w:r>
+        <w:rPr>
+          <w:rFonts w:ascii="Consolas" w:hAnsi="Consolas" w:cs="Consolas"/>
+          <w:color w:val="000000"/>
+          <w:sz w:val="19"/>
+          <w:szCs w:val="19"/>
+          <w:lang w:val="en-US"/>
+        </w:rPr>
+        <w:t xml:space="preserve">       }</w:t>
+      </w:r>
+    </w:p>
+    <w:p>
+      <w:pPr>
+        <w:shd w:val="clear" w:color="auto" w:fill="F2F2F2" w:themeFill="background1" w:themeFillShade="F2"/>
+        <w:autoSpaceDE w:val="0"/>
+        <w:autoSpaceDN w:val="0"/>
+        <w:adjustRightInd w:val="0"/>
+        <w:spacing w:before="0" w:after="0"/>
+        <w:rPr>
+          <w:rFonts w:ascii="Consolas" w:hAnsi="Consolas" w:cs="Consolas"/>
+          <w:color w:val="000000"/>
+          <w:sz w:val="19"/>
+          <w:szCs w:val="19"/>
+          <w:lang w:val="en-US"/>
+        </w:rPr>
+      </w:pPr>
+      <w:r>
+        <w:rPr>
+          <w:rFonts w:ascii="Consolas" w:hAnsi="Consolas" w:cs="Consolas"/>
+          <w:color w:val="000000"/>
+          <w:sz w:val="19"/>
+          <w:szCs w:val="19"/>
+          <w:lang w:val="en-US"/>
+        </w:rPr>
+        <w:t xml:space="preserve">       </w:t>
+      </w:r>
+      <w:r>
+        <w:rPr>
+          <w:rFonts w:ascii="Consolas" w:hAnsi="Consolas" w:cs="Consolas"/>
+          <w:color w:val="0000FF"/>
+          <w:sz w:val="19"/>
+          <w:szCs w:val="19"/>
+          <w:lang w:val="en-US"/>
+        </w:rPr>
+        <w:t>return</w:t>
+      </w:r>
+      <w:r>
+        <w:rPr>
+          <w:rFonts w:ascii="Consolas" w:hAnsi="Consolas" w:cs="Consolas"/>
+          <w:color w:val="000000"/>
+          <w:sz w:val="19"/>
+          <w:szCs w:val="19"/>
+          <w:lang w:val="en-US"/>
+        </w:rPr>
+        <w:t xml:space="preserve"> placesDomain;</w:t>
+      </w:r>
+    </w:p>
+    <w:p>
+      <w:pPr>
+        <w:shd w:val="clear" w:color="auto" w:fill="F2F2F2" w:themeFill="background1" w:themeFillShade="F2"/>
+        <w:jc w:val="both"/>
+        <w:rPr>
+          <w:rFonts w:ascii="Consolas" w:hAnsi="Consolas" w:cs="Consolas"/>
+          <w:color w:val="000000"/>
+          <w:sz w:val="19"/>
+          <w:szCs w:val="19"/>
+          <w:lang w:val="en-US"/>
+        </w:rPr>
+      </w:pPr>
+      <w:r>
+        <w:rPr>
+          <w:rFonts w:ascii="Consolas" w:hAnsi="Consolas" w:cs="Consolas"/>
+          <w:color w:val="000000"/>
+          <w:sz w:val="19"/>
+          <w:szCs w:val="19"/>
+          <w:lang w:val="en-US"/>
+        </w:rPr>
+        <w:t>}</w:t>
+      </w:r>
+    </w:p>
+    <w:p>
+      <w:pPr>
+        <w:jc w:val="both"/>
+      </w:pPr>
+      <w:r>
+        <w:t xml:space="preserve">Metoda </w:t>
+      </w:r>
+      <w:r>
+        <w:rPr>
+          <w:i/>
+        </w:rPr>
+        <w:t>GetMany()</w:t>
+      </w:r>
+      <w:r>
+        <w:t xml:space="preserve"> kao </w:t>
+      </w:r>
+      <w:r>
+        <w:t>parameta</w:t>
+      </w:r>
+      <w:r>
+        <w:t xml:space="preserve">r prima rječnik uvjeta za filtriranje. Svaki </w:t>
+      </w:r>
+      <w:r>
+        <w:t xml:space="preserve">uvjet je predstavljen kategorijom i </w:t>
+      </w:r>
+      <w:r>
+        <w:rPr>
+          <w:i/>
+        </w:rPr>
+        <w:t>bool</w:t>
+      </w:r>
+      <w:r>
+        <w:t xml:space="preserve"> vrijednošću koja označava uzimaju li se u obzir </w:t>
+      </w:r>
+      <w:r>
+        <w:lastRenderedPageBreak/>
+        <w:t xml:space="preserve">događaji koji pripadaju toj kategoriji ili ne. Parametri </w:t>
+      </w:r>
+      <w:r>
+        <w:rPr>
+          <w:i/>
+        </w:rPr>
+        <w:t>active</w:t>
+      </w:r>
+      <w:r>
+        <w:t xml:space="preserve"> i </w:t>
+      </w:r>
+      <w:r>
+        <w:rPr>
+          <w:i/>
+        </w:rPr>
+        <w:t>future</w:t>
+      </w:r>
+      <w:r>
+        <w:t xml:space="preserve"> označavaju koje događaje treba uzeti u obzir (one koji se trenutno odvijaju ili događaje u najavi). Iz konteksta se dohvaćaju događaji te se za svaki provjerava zadovoljava li uvjet filtriranja po kategorijama. Za svaki od događaja koji zadovoljava uvjet, njegovo mjesto događanja se sprema u </w:t>
+      </w:r>
+      <w:r>
+        <w:rPr>
+          <w:i/>
+        </w:rPr>
+        <w:t>placeDAL</w:t>
+      </w:r>
+      <w:r>
+        <w:t xml:space="preserve"> varijablu. Ta mjesta se uz pomoć </w:t>
+      </w:r>
+      <w:r>
+        <w:rPr>
+          <w:i/>
+        </w:rPr>
+        <w:t>Mapper</w:t>
+      </w:r>
+      <w:r>
+        <w:t xml:space="preserve"> objekta preslikavaju u entitete iz domenskog sloja i spremaju u listu (</w:t>
+      </w:r>
+      <w:r>
+        <w:rPr>
+          <w:i/>
+        </w:rPr>
+        <w:t>placesDomain</w:t>
+      </w:r>
+      <w:r>
+        <w:t>). Ta lista je ujedno i povratna vrijednost iz ove metode.</w:t>
+      </w:r>
+      <w:bookmarkStart w:id="7" w:name="_GoBack"/>
+      <w:bookmarkEnd w:id="7"/>
+    </w:p>
+    <w:p>
+      <w:pPr>
+        <w:pStyle w:val="Heading2"/>
+      </w:pPr>
+      <w:bookmarkStart w:id="8" w:name="_Toc473895880"/>
+      <w:r>
+        <w:t>Unit of Work</w:t>
+      </w:r>
+      <w:bookmarkEnd w:id="8"/>
+    </w:p>
+    <w:p>
+      <w:pPr>
+        <w:jc w:val="both"/>
+      </w:pPr>
+      <w:r>
+        <w:t xml:space="preserve">Servisi iz business sloja komuniciraju s repozitorijima preko razreda </w:t>
+      </w:r>
+      <w:r>
+        <w:rPr>
+          <w:i/>
+        </w:rPr>
+        <w:t>UnitOfWork</w:t>
+      </w:r>
+      <w:r>
+        <w:t xml:space="preserve">. </w:t>
+      </w:r>
+      <w:r>
+        <w:rPr>
+          <w:i/>
+        </w:rPr>
+        <w:t>UnitOfWork</w:t>
+      </w:r>
+      <w:r>
+        <w:t xml:space="preserve"> ima referencu na svaki od repozitorija u vidu privatnih članskih varijabli. Njima se pristupa preko sučelja odnosno javnih svojstava. Repozitoriji se instanciraju samo prvi put kad ih neki drugi objekt zatraži. Prilikom kreiranja repozitorija, njemu se u konstruktor prosljeđuje objekt tipa </w:t>
+      </w:r>
+      <w:r>
+        <w:rPr>
+          <w:i/>
+        </w:rPr>
         <w:t>TracktorDb</w:t>
       </w:r>
-      <w:proofErr w:type="spellEnd"/>
-      <w:r>
-        <w:t xml:space="preserve">) prate promjene na svim objektima u </w:t>
-      </w:r>
-      <w:r>
-        <w:t>objektnom modelu</w:t>
-      </w:r>
-      <w:r>
-        <w:t xml:space="preserve"> te se prilikom poziva metode </w:t>
-      </w:r>
-      <w:proofErr w:type="spellStart"/>
-      <w:r>
+      <w:r>
+        <w:t xml:space="preserve"> odnosno </w:t>
+      </w:r>
+      <w:r>
+        <w:rPr>
+          <w:i/>
+        </w:rPr>
+        <w:t>DbContext</w:t>
+      </w:r>
+      <w:r>
+        <w:t xml:space="preserve">. </w:t>
+      </w:r>
+      <w:r>
+        <w:rPr>
+          <w:i/>
+        </w:rPr>
+        <w:t>UnitOfWork</w:t>
+      </w:r>
+      <w:r>
+        <w:t xml:space="preserve"> može biti instanciran na način da mu se kroz konstruktor proslijedi </w:t>
+      </w:r>
+      <w:r>
+        <w:rPr>
+          <w:i/>
+        </w:rPr>
+        <w:t>DbContext</w:t>
+      </w:r>
+      <w:r>
+        <w:t xml:space="preserve"> ili da ga on sam kreira. Također, razred </w:t>
+      </w:r>
+      <w:r>
+        <w:rPr>
+          <w:i/>
+        </w:rPr>
+        <w:t>UnitOfWork</w:t>
+      </w:r>
+      <w:r>
+        <w:t xml:space="preserve"> implementira </w:t>
+      </w:r>
+      <w:r>
+        <w:rPr>
+          <w:i/>
+        </w:rPr>
+        <w:t>IDisposable</w:t>
+      </w:r>
+      <w:r>
+        <w:t xml:space="preserve"> sučelje.</w:t>
+      </w:r>
+    </w:p>
+    <w:p>
+      <w:pPr>
+        <w:jc w:val="both"/>
+      </w:pPr>
+      <w:r>
+        <w:t xml:space="preserve">Svaki od kreiranih repozitorija ima referencu na objekt tipa </w:t>
+      </w:r>
+      <w:r>
+        <w:rPr>
+          <w:i/>
+        </w:rPr>
+        <w:t>TracktorDb</w:t>
+      </w:r>
+      <w:r>
+        <w:t xml:space="preserve"> s kojim rade. Sve promjene koje pojedini repozitoriji naprave se pohranjuju u bazu podataka na način da se pozove metoda </w:t>
+      </w:r>
+      <w:r>
+        <w:rPr>
+          <w:i/>
+        </w:rPr>
+        <w:t>Save</w:t>
+      </w:r>
+      <w:r>
+        <w:rPr>
+          <w:i/>
+        </w:rPr>
+        <w:t>()</w:t>
+      </w:r>
+      <w:r>
+        <w:t xml:space="preserve"> klase </w:t>
+      </w:r>
+      <w:r>
+        <w:rPr>
+          <w:i/>
+        </w:rPr>
+        <w:t>UnitOfWork</w:t>
+      </w:r>
+      <w:r>
+        <w:t xml:space="preserve"> koja zatim na </w:t>
+      </w:r>
+      <w:r>
+        <w:rPr>
+          <w:i/>
+        </w:rPr>
+        <w:t>TracktorDb</w:t>
+      </w:r>
+      <w:r>
+        <w:t xml:space="preserve"> kontekstu poziva metodu </w:t>
+      </w:r>
+      <w:r>
+        <w:rPr>
+          <w:i/>
+        </w:rPr>
         <w:t>SaveChanges</w:t>
       </w:r>
-      <w:proofErr w:type="spellEnd"/>
-      <w:r>
-        <w:t>() te promjene evidentiraju u bazi podataka.</w:t>
-      </w:r>
-    </w:p>
-    <w:p>
-      <w:pPr>
-        <w:jc w:val="both"/>
-      </w:pPr>
-      <w:commentRangeStart w:id="8"/>
-      <w:r>
-        <w:t>Uzeti primjer jednog repozitorija, stavit kod za 1 – 2 metode i proći kroz to.</w:t>
-      </w:r>
-      <w:commentRangeEnd w:id="8"/>
-      <w:r>
-        <w:rPr>
-          <w:rStyle w:val="CommentReference"/>
-        </w:rPr>
-        <w:commentReference w:id="8"/>
-      </w:r>
-    </w:p>
-    <w:p>
-      <w:pPr>
-        <w:pStyle w:val="Heading2"/>
-      </w:pPr>
-      <w:bookmarkStart w:id="9" w:name="_Toc473895880"/>
-      <w:proofErr w:type="spellStart"/>
-      <w:r>
-        <w:lastRenderedPageBreak/>
-        <w:t>Unit</w:t>
-      </w:r>
-      <w:proofErr w:type="spellEnd"/>
+      <w:r>
+        <w:rPr>
+          <w:i/>
+        </w:rPr>
+        <w:t>()</w:t>
+      </w:r>
+      <w:r>
+        <w:t>. Najčešće se poziv te metode delegira u konkretne metode repozitorija kako bi se od baze podataka mogao dobiti identifikator (</w:t>
+      </w:r>
+      <w:r>
+        <w:rPr>
+          <w:i/>
+        </w:rPr>
+        <w:t>Id</w:t>
+      </w:r>
+      <w:r>
+        <w:t>) novog objekta koji se pohranjuje.</w:t>
+      </w:r>
       <w:r>
         <w:t xml:space="preserve"> </w:t>
       </w:r>
-      <w:proofErr w:type="spellStart"/>
-      <w:r>
-        <w:t>of</w:t>
-      </w:r>
-      <w:proofErr w:type="spellEnd"/>
-      <w:r>
-        <w:t xml:space="preserve"> </w:t>
-      </w:r>
-      <w:proofErr w:type="spellStart"/>
-      <w:r>
-        <w:t>Work</w:t>
-      </w:r>
-      <w:bookmarkEnd w:id="9"/>
-      <w:proofErr w:type="spellEnd"/>
-    </w:p>
-    <w:p>
-      <w:pPr>
-        <w:jc w:val="both"/>
-      </w:pPr>
-      <w:commentRangeStart w:id="10"/>
-      <w:r>
-        <w:t xml:space="preserve">Ja bi tu stavio neki detaljniji opis </w:t>
-      </w:r>
-      <w:proofErr w:type="spellStart"/>
-      <w:r>
-        <w:t>Unit</w:t>
-      </w:r>
-      <w:proofErr w:type="spellEnd"/>
-      <w:r>
-        <w:t xml:space="preserve"> </w:t>
-      </w:r>
-      <w:proofErr w:type="spellStart"/>
-      <w:r>
-        <w:t>of</w:t>
-      </w:r>
-      <w:proofErr w:type="spellEnd"/>
-      <w:r>
-        <w:t xml:space="preserve"> </w:t>
-      </w:r>
-      <w:proofErr w:type="spellStart"/>
-      <w:r>
-        <w:t>Work</w:t>
-      </w:r>
-      <w:proofErr w:type="spellEnd"/>
-      <w:r>
-        <w:t xml:space="preserve"> klase i onog, odnosno kako je </w:t>
-      </w:r>
-      <w:proofErr w:type="spellStart"/>
-      <w:r>
-        <w:t>rjeseno</w:t>
-      </w:r>
-      <w:proofErr w:type="spellEnd"/>
-      <w:r>
-        <w:t xml:space="preserve"> ono s transakcijama sto nas je pito na predaji </w:t>
-      </w:r>
-      <w:commentRangeEnd w:id="10"/>
-      <w:r>
-        <w:rPr>
-          <w:rStyle w:val="CommentReference"/>
-        </w:rPr>
-        <w:commentReference w:id="10"/>
-      </w:r>
     </w:p>
     <w:p>
       <w:pPr>
@@ -2288,6 +4545,7 @@
       <w:r>
         <w:rPr>
           <w:noProof/>
+          <w:lang w:val="en-US" w:eastAsia="en-US"/>
         </w:rPr>
         <w:drawing>
           <wp:inline distT="0" distB="0" distL="0" distR="0" wp14:anchorId="3F9FEA2A" wp14:editId="3C6E4D57">
@@ -2305,7 +4563,7 @@
                     <pic:cNvPicPr/>
                   </pic:nvPicPr>
                   <pic:blipFill>
-                    <a:blip r:embed="rId15"/>
+                    <a:blip r:embed="rId13"/>
                     <a:stretch>
                       <a:fillRect/>
                     </a:stretch>
@@ -2330,68 +4588,94 @@
       <w:pPr>
         <w:pStyle w:val="Heading2"/>
       </w:pPr>
-      <w:bookmarkStart w:id="11" w:name="_Toc473895881"/>
-      <w:proofErr w:type="spellStart"/>
-      <w:r>
+      <w:bookmarkStart w:id="9" w:name="_Toc473895881"/>
+      <w:r>
+        <w:t>Entity framework</w:t>
+      </w:r>
+      <w:bookmarkEnd w:id="9"/>
+    </w:p>
+    <w:p>
+      <w:pPr>
+        <w:jc w:val="both"/>
+      </w:pPr>
+      <w:r>
+        <w:rPr>
+          <w:i/>
+        </w:rPr>
+        <w:t>TracktorDb</w:t>
+      </w:r>
+      <w:r>
+        <w:t xml:space="preserve"> razred nasljeđuje </w:t>
+      </w:r>
+      <w:r>
+        <w:rPr>
+          <w:i/>
+        </w:rPr>
+        <w:t>DbContext</w:t>
+      </w:r>
+      <w:r>
+        <w:t xml:space="preserve">. </w:t>
+      </w:r>
+      <w:r>
+        <w:t xml:space="preserve">Kao javno sučelje pruža javna svojstva za dohvat </w:t>
+      </w:r>
+      <w:r>
+        <w:rPr>
+          <w:i/>
+        </w:rPr>
+        <w:t>DbSet</w:t>
+      </w:r>
+      <w:r>
+        <w:t xml:space="preserve"> kolekcija određenih tipova. Tipovi su objekti koje je </w:t>
+      </w:r>
+      <w:r>
+        <w:rPr>
+          <w:i/>
+        </w:rPr>
         <w:t>Entity</w:t>
       </w:r>
-      <w:proofErr w:type="spellEnd"/>
       <w:r>
         <w:t xml:space="preserve"> </w:t>
       </w:r>
-      <w:proofErr w:type="spellStart"/>
-      <w:r>
-        <w:t>framework</w:t>
-      </w:r>
-      <w:bookmarkEnd w:id="11"/>
-      <w:proofErr w:type="spellEnd"/>
-    </w:p>
-    <w:p>
-      <w:pPr>
-        <w:jc w:val="both"/>
-      </w:pPr>
-      <w:commentRangeStart w:id="12"/>
-      <w:r>
-        <w:t xml:space="preserve">Ja bi tu stavio sliku </w:t>
-      </w:r>
-      <w:proofErr w:type="spellStart"/>
-      <w:r>
-        <w:t>TracktorDb</w:t>
-      </w:r>
-      <w:proofErr w:type="spellEnd"/>
-      <w:r>
-        <w:t xml:space="preserve"> klase i objasnio par pojedinosti vezanih uz </w:t>
-      </w:r>
-      <w:proofErr w:type="spellStart"/>
-      <w:r>
-        <w:t>entity</w:t>
-      </w:r>
-      <w:proofErr w:type="spellEnd"/>
+      <w:r>
+        <w:rPr>
+          <w:i/>
+        </w:rPr>
+        <w:t>Framework</w:t>
+      </w:r>
+      <w:r>
+        <w:t xml:space="preserve"> mapirao iz relacijske sheme baze podataka. Veze, pre</w:t>
+      </w:r>
+      <w:r>
+        <w:t>d</w:t>
+      </w:r>
+      <w:r>
+        <w:t xml:space="preserve">stavljene relacijama u </w:t>
+      </w:r>
+      <w:r>
+        <w:lastRenderedPageBreak/>
+        <w:t xml:space="preserve">relacijskom modelu, su mapirane kao svojstva, odnosno virtualne kolekcije. Prilikom dohvaćanja </w:t>
+      </w:r>
+      <w:r>
+        <w:t xml:space="preserve">bilo kojeg entiteta iz baze podataka koristi se </w:t>
+      </w:r>
+      <w:r>
+        <w:rPr>
+          <w:i/>
+        </w:rPr>
+        <w:t>Eagerly</w:t>
+      </w:r>
       <w:r>
         <w:t xml:space="preserve"> </w:t>
       </w:r>
-      <w:proofErr w:type="spellStart"/>
-      <w:r>
-        <w:t>framework</w:t>
-      </w:r>
-      <w:proofErr w:type="spellEnd"/>
-      <w:r>
-        <w:t xml:space="preserve">, </w:t>
-      </w:r>
-      <w:proofErr w:type="spellStart"/>
-      <w:r>
-        <w:t>neznam</w:t>
-      </w:r>
-      <w:proofErr w:type="spellEnd"/>
-      <w:r>
-        <w:t xml:space="preserve"> sto bi drugo trebalo biti?</w:t>
-      </w:r>
-      <w:commentRangeEnd w:id="12"/>
-      <w:r>
-        <w:rPr>
-          <w:rStyle w:val="CommentReference"/>
-        </w:rPr>
-        <w:commentReference w:id="12"/>
+      <w:r>
+        <w:rPr>
+          <w:i/>
+        </w:rPr>
+        <w:t>Loading</w:t>
+      </w:r>
+      <w:r>
+        <w:t xml:space="preserve"> tehnika gdje se odmah dohvaćaju i svi ostali entiteti s njim povezani.</w:t>
       </w:r>
     </w:p>
     <w:p>
@@ -2401,6 +4685,7 @@
       <w:r>
         <w:rPr>
           <w:noProof/>
+          <w:lang w:val="en-US" w:eastAsia="en-US"/>
         </w:rPr>
         <w:drawing>
           <wp:inline distT="0" distB="0" distL="0" distR="0" wp14:anchorId="14EF8E6C" wp14:editId="18449730">
@@ -2420,7 +4705,7 @@
                     </pic:cNvPicPr>
                   </pic:nvPicPr>
                   <pic:blipFill>
-                    <a:blip r:embed="rId16">
+                    <a:blip r:embed="rId14">
                       <a:extLst>
                         <a:ext uri="{28A0092B-C50C-407E-A947-70E740481C1C}">
                           <a14:useLocalDpi xmlns:a14="http://schemas.microsoft.com/office/drawing/2010/main" val="0"/>
@@ -2453,9 +4738,9 @@
       </w:r>
     </w:p>
     <w:sectPr>
-      <w:headerReference w:type="even" r:id="rId17"/>
-      <w:headerReference w:type="default" r:id="rId18"/>
-      <w:footerReference w:type="default" r:id="rId19"/>
+      <w:headerReference w:type="even" r:id="rId15"/>
+      <w:headerReference w:type="default" r:id="rId16"/>
+      <w:footerReference w:type="default" r:id="rId17"/>
       <w:type w:val="continuous"/>
       <w:pgSz w:w="11906" w:h="16838" w:code="9"/>
       <w:pgMar w:top="1701" w:right="1134" w:bottom="1701" w:left="1701" w:header="680" w:footer="680" w:gutter="0"/>
@@ -2467,69 +4752,8 @@
 </w:document>
 </file>
 
-<file path=word/comments.xml><?xml version="1.0" encoding="utf-8"?>
-<w:comments xmlns:wpc="http://schemas.microsoft.com/office/word/2010/wordprocessingCanvas" xmlns:cx="http://schemas.microsoft.com/office/drawing/2014/chartex" xmlns:cx1="http://schemas.microsoft.com/office/drawing/2015/9/8/chartex" xmlns:cx2="http://schemas.microsoft.com/office/drawing/2015/10/21/chartex" xmlns:mc="http://schemas.openxmlformats.org/markup-compatibility/2006" xmlns:o="urn:schemas-microsoft-com:office:office" xmlns:r="http://schemas.openxmlformats.org/officeDocument/2006/relationships" xmlns:m="http://schemas.openxmlformats.org/officeDocument/2006/math" xmlns:v="urn:schemas-microsoft-com:vml" xmlns:wp14="http://schemas.microsoft.com/office/word/2010/wordprocessingDrawing" xmlns:wp="http://schemas.openxmlformats.org/drawingml/2006/wordprocessingDrawing" xmlns:w10="urn:schemas-microsoft-com:office:word" xmlns:w="http://schemas.openxmlformats.org/wordprocessingml/2006/main" xmlns:w14="http://schemas.microsoft.com/office/word/2010/wordml" xmlns:w15="http://schemas.microsoft.com/office/word/2012/wordml" xmlns:w16se="http://schemas.microsoft.com/office/word/2015/wordml/symex" xmlns:wpg="http://schemas.microsoft.com/office/word/2010/wordprocessingGroup" xmlns:wpi="http://schemas.microsoft.com/office/word/2010/wordprocessingInk" xmlns:wne="http://schemas.microsoft.com/office/word/2006/wordml" xmlns:wps="http://schemas.microsoft.com/office/word/2010/wordprocessingShape" mc:Ignorable="w14 w15 w16se wp14">
-  <w:comment w:id="8" w:author="Jan Kelemen" w:date="2017-02-02T16:11:00Z" w:initials="JK">
-    <w:p>
-      <w:pPr>
-        <w:pStyle w:val="CommentText"/>
-      </w:pPr>
-      <w:r>
-        <w:rPr>
-          <w:rStyle w:val="CommentReference"/>
-        </w:rPr>
-        <w:annotationRef/>
-      </w:r>
-      <w:r>
-        <w:t>TODO</w:t>
-      </w:r>
-    </w:p>
-  </w:comment>
-  <w:comment w:id="10" w:author="Jan Kelemen" w:date="2017-02-02T16:16:00Z" w:initials="JK">
-    <w:p>
-      <w:pPr>
-        <w:pStyle w:val="CommentText"/>
-      </w:pPr>
-      <w:r>
-        <w:rPr>
-          <w:rStyle w:val="CommentReference"/>
-        </w:rPr>
-        <w:annotationRef/>
-      </w:r>
-      <w:r>
-        <w:t>TODO</w:t>
-      </w:r>
-    </w:p>
-  </w:comment>
-  <w:comment w:id="12" w:author="Jan Kelemen" w:date="2017-02-02T16:16:00Z" w:initials="JK">
-    <w:p>
-      <w:pPr>
-        <w:pStyle w:val="CommentText"/>
-      </w:pPr>
-      <w:r>
-        <w:rPr>
-          <w:rStyle w:val="CommentReference"/>
-        </w:rPr>
-        <w:annotationRef/>
-      </w:r>
-      <w:r>
-        <w:t>TODO</w:t>
-      </w:r>
-    </w:p>
-  </w:comment>
-</w:comments>
-</file>
-
-<file path=word/commentsExtended.xml><?xml version="1.0" encoding="utf-8"?>
-<w15:commentsEx xmlns:wpc="http://schemas.microsoft.com/office/word/2010/wordprocessingCanvas" xmlns:cx="http://schemas.microsoft.com/office/drawing/2014/chartex" xmlns:cx1="http://schemas.microsoft.com/office/drawing/2015/9/8/chartex" xmlns:cx2="http://schemas.microsoft.com/office/drawing/2015/10/21/chartex" xmlns:mc="http://schemas.openxmlformats.org/markup-compatibility/2006" xmlns:o="urn:schemas-microsoft-com:office:office" xmlns:r="http://schemas.openxmlformats.org/officeDocument/2006/relationships" xmlns:m="http://schemas.openxmlformats.org/officeDocument/2006/math" xmlns:v="urn:schemas-microsoft-com:vml" xmlns:wp14="http://schemas.microsoft.com/office/word/2010/wordprocessingDrawing" xmlns:wp="http://schemas.openxmlformats.org/drawingml/2006/wordprocessingDrawing" xmlns:w10="urn:schemas-microsoft-com:office:word" xmlns:w="http://schemas.openxmlformats.org/wordprocessingml/2006/main" xmlns:w14="http://schemas.microsoft.com/office/word/2010/wordml" xmlns:w15="http://schemas.microsoft.com/office/word/2012/wordml" xmlns:w16se="http://schemas.microsoft.com/office/word/2015/wordml/symex" xmlns:wpg="http://schemas.microsoft.com/office/word/2010/wordprocessingGroup" xmlns:wpi="http://schemas.microsoft.com/office/word/2010/wordprocessingInk" xmlns:wne="http://schemas.microsoft.com/office/word/2006/wordml" xmlns:wps="http://schemas.microsoft.com/office/word/2010/wordprocessingShape" mc:Ignorable="w14 w15 w16se wp14">
-  <w15:commentEx w15:paraId="3E29BD0A" w15:done="0"/>
-  <w15:commentEx w15:paraId="6245FBBA" w15:done="0"/>
-  <w15:commentEx w15:paraId="31D6F945" w15:done="0"/>
-</w15:commentsEx>
-</file>
-
 <file path=word/endnotes.xml><?xml version="1.0" encoding="utf-8"?>
-<w:endnotes xmlns:wpc="http://schemas.microsoft.com/office/word/2010/wordprocessingCanvas" xmlns:cx="http://schemas.microsoft.com/office/drawing/2014/chartex" xmlns:cx1="http://schemas.microsoft.com/office/drawing/2015/9/8/chartex" xmlns:cx2="http://schemas.microsoft.com/office/drawing/2015/10/21/chartex" xmlns:mc="http://schemas.openxmlformats.org/markup-compatibility/2006" xmlns:o="urn:schemas-microsoft-com:office:office" xmlns:r="http://schemas.openxmlformats.org/officeDocument/2006/relationships" xmlns:m="http://schemas.openxmlformats.org/officeDocument/2006/math" xmlns:v="urn:schemas-microsoft-com:vml" xmlns:wp14="http://schemas.microsoft.com/office/word/2010/wordprocessingDrawing" xmlns:wp="http://schemas.openxmlformats.org/drawingml/2006/wordprocessingDrawing" xmlns:w10="urn:schemas-microsoft-com:office:word" xmlns:w="http://schemas.openxmlformats.org/wordprocessingml/2006/main" xmlns:w14="http://schemas.microsoft.com/office/word/2010/wordml" xmlns:w15="http://schemas.microsoft.com/office/word/2012/wordml" xmlns:w16se="http://schemas.microsoft.com/office/word/2015/wordml/symex" xmlns:wpg="http://schemas.microsoft.com/office/word/2010/wordprocessingGroup" xmlns:wpi="http://schemas.microsoft.com/office/word/2010/wordprocessingInk" xmlns:wne="http://schemas.microsoft.com/office/word/2006/wordml" xmlns:wps="http://schemas.microsoft.com/office/word/2010/wordprocessingShape" mc:Ignorable="w14 w15 w16se wp14">
+<w:endnotes xmlns:wpc="http://schemas.microsoft.com/office/word/2010/wordprocessingCanvas" xmlns:mc="http://schemas.openxmlformats.org/markup-compatibility/2006" xmlns:o="urn:schemas-microsoft-com:office:office" xmlns:r="http://schemas.openxmlformats.org/officeDocument/2006/relationships" xmlns:m="http://schemas.openxmlformats.org/officeDocument/2006/math" xmlns:v="urn:schemas-microsoft-com:vml" xmlns:wp14="http://schemas.microsoft.com/office/word/2010/wordprocessingDrawing" xmlns:wp="http://schemas.openxmlformats.org/drawingml/2006/wordprocessingDrawing" xmlns:w10="urn:schemas-microsoft-com:office:word" xmlns:w="http://schemas.openxmlformats.org/wordprocessingml/2006/main" xmlns:w14="http://schemas.microsoft.com/office/word/2010/wordml" xmlns:w15="http://schemas.microsoft.com/office/word/2012/wordml" xmlns:wpg="http://schemas.microsoft.com/office/word/2010/wordprocessingGroup" xmlns:wpi="http://schemas.microsoft.com/office/word/2010/wordprocessingInk" xmlns:wne="http://schemas.microsoft.com/office/word/2006/wordml" xmlns:wps="http://schemas.microsoft.com/office/word/2010/wordprocessingShape" mc:Ignorable="w14 w15 wp14">
   <w:endnote w:type="separator" w:id="-1">
     <w:p>
       <w:r>
@@ -2554,7 +4778,7 @@
 </file>
 
 <file path=word/footer1.xml><?xml version="1.0" encoding="utf-8"?>
-<w:ftr xmlns:wpc="http://schemas.microsoft.com/office/word/2010/wordprocessingCanvas" xmlns:cx="http://schemas.microsoft.com/office/drawing/2014/chartex" xmlns:cx1="http://schemas.microsoft.com/office/drawing/2015/9/8/chartex" xmlns:cx2="http://schemas.microsoft.com/office/drawing/2015/10/21/chartex" xmlns:mc="http://schemas.openxmlformats.org/markup-compatibility/2006" xmlns:o="urn:schemas-microsoft-com:office:office" xmlns:r="http://schemas.openxmlformats.org/officeDocument/2006/relationships" xmlns:m="http://schemas.openxmlformats.org/officeDocument/2006/math" xmlns:v="urn:schemas-microsoft-com:vml" xmlns:wp14="http://schemas.microsoft.com/office/word/2010/wordprocessingDrawing" xmlns:wp="http://schemas.openxmlformats.org/drawingml/2006/wordprocessingDrawing" xmlns:w10="urn:schemas-microsoft-com:office:word" xmlns:w="http://schemas.openxmlformats.org/wordprocessingml/2006/main" xmlns:w14="http://schemas.microsoft.com/office/word/2010/wordml" xmlns:w15="http://schemas.microsoft.com/office/word/2012/wordml" xmlns:w16se="http://schemas.microsoft.com/office/word/2015/wordml/symex" xmlns:wpg="http://schemas.microsoft.com/office/word/2010/wordprocessingGroup" xmlns:wpi="http://schemas.microsoft.com/office/word/2010/wordprocessingInk" xmlns:wne="http://schemas.microsoft.com/office/word/2006/wordml" xmlns:wps="http://schemas.microsoft.com/office/word/2010/wordprocessingShape" mc:Ignorable="w14 w15 w16se wp14">
+<w:ftr xmlns:wpc="http://schemas.microsoft.com/office/word/2010/wordprocessingCanvas" xmlns:mc="http://schemas.openxmlformats.org/markup-compatibility/2006" xmlns:o="urn:schemas-microsoft-com:office:office" xmlns:r="http://schemas.openxmlformats.org/officeDocument/2006/relationships" xmlns:m="http://schemas.openxmlformats.org/officeDocument/2006/math" xmlns:v="urn:schemas-microsoft-com:vml" xmlns:wp14="http://schemas.microsoft.com/office/word/2010/wordprocessingDrawing" xmlns:wp="http://schemas.openxmlformats.org/drawingml/2006/wordprocessingDrawing" xmlns:w10="urn:schemas-microsoft-com:office:word" xmlns:w="http://schemas.openxmlformats.org/wordprocessingml/2006/main" xmlns:w14="http://schemas.microsoft.com/office/word/2010/wordml" xmlns:w15="http://schemas.microsoft.com/office/word/2012/wordml" xmlns:wpg="http://schemas.microsoft.com/office/word/2010/wordprocessingGroup" xmlns:wpi="http://schemas.microsoft.com/office/word/2010/wordprocessingInk" xmlns:wne="http://schemas.microsoft.com/office/word/2006/wordml" xmlns:wps="http://schemas.microsoft.com/office/word/2010/wordprocessingShape" mc:Ignorable="w14 w15 wp14">
   <w:p>
     <w:r>
       <w:tab/>
@@ -2584,7 +4808,7 @@
 </file>
 
 <file path=word/footer2.xml><?xml version="1.0" encoding="utf-8"?>
-<w:ftr xmlns:wpc="http://schemas.microsoft.com/office/word/2010/wordprocessingCanvas" xmlns:cx="http://schemas.microsoft.com/office/drawing/2014/chartex" xmlns:cx1="http://schemas.microsoft.com/office/drawing/2015/9/8/chartex" xmlns:cx2="http://schemas.microsoft.com/office/drawing/2015/10/21/chartex" xmlns:mc="http://schemas.openxmlformats.org/markup-compatibility/2006" xmlns:o="urn:schemas-microsoft-com:office:office" xmlns:r="http://schemas.openxmlformats.org/officeDocument/2006/relationships" xmlns:m="http://schemas.openxmlformats.org/officeDocument/2006/math" xmlns:v="urn:schemas-microsoft-com:vml" xmlns:wp14="http://schemas.microsoft.com/office/word/2010/wordprocessingDrawing" xmlns:wp="http://schemas.openxmlformats.org/drawingml/2006/wordprocessingDrawing" xmlns:w10="urn:schemas-microsoft-com:office:word" xmlns:w="http://schemas.openxmlformats.org/wordprocessingml/2006/main" xmlns:w14="http://schemas.microsoft.com/office/word/2010/wordml" xmlns:w15="http://schemas.microsoft.com/office/word/2012/wordml" xmlns:w16se="http://schemas.microsoft.com/office/word/2015/wordml/symex" xmlns:wpg="http://schemas.microsoft.com/office/word/2010/wordprocessingGroup" xmlns:wpi="http://schemas.microsoft.com/office/word/2010/wordprocessingInk" xmlns:wne="http://schemas.microsoft.com/office/word/2006/wordml" xmlns:wps="http://schemas.microsoft.com/office/word/2010/wordprocessingShape" mc:Ignorable="w14 w15 w16se wp14">
+<w:ftr xmlns:wpc="http://schemas.microsoft.com/office/word/2010/wordprocessingCanvas" xmlns:mc="http://schemas.openxmlformats.org/markup-compatibility/2006" xmlns:o="urn:schemas-microsoft-com:office:office" xmlns:r="http://schemas.openxmlformats.org/officeDocument/2006/relationships" xmlns:m="http://schemas.openxmlformats.org/officeDocument/2006/math" xmlns:v="urn:schemas-microsoft-com:vml" xmlns:wp14="http://schemas.microsoft.com/office/word/2010/wordprocessingDrawing" xmlns:wp="http://schemas.openxmlformats.org/drawingml/2006/wordprocessingDrawing" xmlns:w10="urn:schemas-microsoft-com:office:word" xmlns:w="http://schemas.openxmlformats.org/wordprocessingml/2006/main" xmlns:w14="http://schemas.microsoft.com/office/word/2010/wordml" xmlns:w15="http://schemas.microsoft.com/office/word/2012/wordml" xmlns:wpg="http://schemas.microsoft.com/office/word/2010/wordprocessingGroup" xmlns:wpi="http://schemas.microsoft.com/office/word/2010/wordprocessingInk" xmlns:wne="http://schemas.microsoft.com/office/word/2006/wordml" xmlns:wps="http://schemas.microsoft.com/office/word/2010/wordprocessingShape" mc:Ignorable="w14 w15 wp14">
   <w:p>
     <w:pPr>
       <w:pStyle w:val="Footer"/>
@@ -2613,7 +4837,7 @@
         <w:rStyle w:val="PageNumber"/>
         <w:noProof/>
       </w:rPr>
-      <w:t>8</w:t>
+      <w:t>10</w:t>
     </w:r>
     <w:r>
       <w:rPr>
@@ -2627,7 +4851,7 @@
 </file>
 
 <file path=word/footnotes.xml><?xml version="1.0" encoding="utf-8"?>
-<w:footnotes xmlns:wpc="http://schemas.microsoft.com/office/word/2010/wordprocessingCanvas" xmlns:cx="http://schemas.microsoft.com/office/drawing/2014/chartex" xmlns:cx1="http://schemas.microsoft.com/office/drawing/2015/9/8/chartex" xmlns:cx2="http://schemas.microsoft.com/office/drawing/2015/10/21/chartex" xmlns:mc="http://schemas.openxmlformats.org/markup-compatibility/2006" xmlns:o="urn:schemas-microsoft-com:office:office" xmlns:r="http://schemas.openxmlformats.org/officeDocument/2006/relationships" xmlns:m="http://schemas.openxmlformats.org/officeDocument/2006/math" xmlns:v="urn:schemas-microsoft-com:vml" xmlns:wp14="http://schemas.microsoft.com/office/word/2010/wordprocessingDrawing" xmlns:wp="http://schemas.openxmlformats.org/drawingml/2006/wordprocessingDrawing" xmlns:w10="urn:schemas-microsoft-com:office:word" xmlns:w="http://schemas.openxmlformats.org/wordprocessingml/2006/main" xmlns:w14="http://schemas.microsoft.com/office/word/2010/wordml" xmlns:w15="http://schemas.microsoft.com/office/word/2012/wordml" xmlns:w16se="http://schemas.microsoft.com/office/word/2015/wordml/symex" xmlns:wpg="http://schemas.microsoft.com/office/word/2010/wordprocessingGroup" xmlns:wpi="http://schemas.microsoft.com/office/word/2010/wordprocessingInk" xmlns:wne="http://schemas.microsoft.com/office/word/2006/wordml" xmlns:wps="http://schemas.microsoft.com/office/word/2010/wordprocessingShape" mc:Ignorable="w14 w15 w16se wp14">
+<w:footnotes xmlns:wpc="http://schemas.microsoft.com/office/word/2010/wordprocessingCanvas" xmlns:mc="http://schemas.openxmlformats.org/markup-compatibility/2006" xmlns:o="urn:schemas-microsoft-com:office:office" xmlns:r="http://schemas.openxmlformats.org/officeDocument/2006/relationships" xmlns:m="http://schemas.openxmlformats.org/officeDocument/2006/math" xmlns:v="urn:schemas-microsoft-com:vml" xmlns:wp14="http://schemas.microsoft.com/office/word/2010/wordprocessingDrawing" xmlns:wp="http://schemas.openxmlformats.org/drawingml/2006/wordprocessingDrawing" xmlns:w10="urn:schemas-microsoft-com:office:word" xmlns:w="http://schemas.openxmlformats.org/wordprocessingml/2006/main" xmlns:w14="http://schemas.microsoft.com/office/word/2010/wordml" xmlns:w15="http://schemas.microsoft.com/office/word/2012/wordml" xmlns:wpg="http://schemas.microsoft.com/office/word/2010/wordprocessingGroup" xmlns:wpi="http://schemas.microsoft.com/office/word/2010/wordprocessingInk" xmlns:wne="http://schemas.microsoft.com/office/word/2006/wordml" xmlns:wps="http://schemas.microsoft.com/office/word/2010/wordprocessingShape" mc:Ignorable="w14 w15 wp14">
   <w:footnote w:type="separator" w:id="-1">
     <w:p>
       <w:r>
@@ -2652,18 +4876,10 @@
 </file>
 
 <file path=word/header1.xml><?xml version="1.0" encoding="utf-8"?>
-<w:hdr xmlns:wpc="http://schemas.microsoft.com/office/word/2010/wordprocessingCanvas" xmlns:cx="http://schemas.microsoft.com/office/drawing/2014/chartex" xmlns:cx1="http://schemas.microsoft.com/office/drawing/2015/9/8/chartex" xmlns:cx2="http://schemas.microsoft.com/office/drawing/2015/10/21/chartex" xmlns:mc="http://schemas.openxmlformats.org/markup-compatibility/2006" xmlns:o="urn:schemas-microsoft-com:office:office" xmlns:r="http://schemas.openxmlformats.org/officeDocument/2006/relationships" xmlns:m="http://schemas.openxmlformats.org/officeDocument/2006/math" xmlns:v="urn:schemas-microsoft-com:vml" xmlns:wp14="http://schemas.microsoft.com/office/word/2010/wordprocessingDrawing" xmlns:wp="http://schemas.openxmlformats.org/drawingml/2006/wordprocessingDrawing" xmlns:w10="urn:schemas-microsoft-com:office:word" xmlns:w="http://schemas.openxmlformats.org/wordprocessingml/2006/main" xmlns:w14="http://schemas.microsoft.com/office/word/2010/wordml" xmlns:w15="http://schemas.microsoft.com/office/word/2012/wordml" xmlns:w16se="http://schemas.microsoft.com/office/word/2015/wordml/symex" xmlns:wpg="http://schemas.microsoft.com/office/word/2010/wordprocessingGroup" xmlns:wpi="http://schemas.microsoft.com/office/word/2010/wordprocessingInk" xmlns:wne="http://schemas.microsoft.com/office/word/2006/wordml" xmlns:wps="http://schemas.microsoft.com/office/word/2010/wordprocessingShape" mc:Ignorable="w14 w15 w16se wp14">
+<w:hdr xmlns:wpc="http://schemas.microsoft.com/office/word/2010/wordprocessingCanvas" xmlns:mc="http://schemas.openxmlformats.org/markup-compatibility/2006" xmlns:o="urn:schemas-microsoft-com:office:office" xmlns:r="http://schemas.openxmlformats.org/officeDocument/2006/relationships" xmlns:m="http://schemas.openxmlformats.org/officeDocument/2006/math" xmlns:v="urn:schemas-microsoft-com:vml" xmlns:wp14="http://schemas.microsoft.com/office/word/2010/wordprocessingDrawing" xmlns:wp="http://schemas.openxmlformats.org/drawingml/2006/wordprocessingDrawing" xmlns:w10="urn:schemas-microsoft-com:office:word" xmlns:w="http://schemas.openxmlformats.org/wordprocessingml/2006/main" xmlns:w14="http://schemas.microsoft.com/office/word/2010/wordml" xmlns:w15="http://schemas.microsoft.com/office/word/2012/wordml" xmlns:wpg="http://schemas.microsoft.com/office/word/2010/wordprocessingGroup" xmlns:wpi="http://schemas.microsoft.com/office/word/2010/wordprocessingInk" xmlns:wne="http://schemas.microsoft.com/office/word/2006/wordml" xmlns:wps="http://schemas.microsoft.com/office/word/2010/wordprocessingShape" mc:Ignorable="w14 w15 wp14">
   <w:p>
     <w:r>
-      <w:t xml:space="preserve">Kvaliteta usluge u </w:t>
-    </w:r>
-    <w:proofErr w:type="spellStart"/>
-    <w:r>
-      <w:t>OpenBSD</w:t>
-    </w:r>
-    <w:proofErr w:type="spellEnd"/>
-    <w:r>
-      <w:t>-u</w:t>
+      <w:t>Kvaliteta usluge u OpenBSD-u</w:t>
     </w:r>
   </w:p>
   <w:p/>
@@ -2672,13 +4888,13 @@
 </file>
 
 <file path=word/header2.xml><?xml version="1.0" encoding="utf-8"?>
-<w:hdr xmlns:wpc="http://schemas.microsoft.com/office/word/2010/wordprocessingCanvas" xmlns:cx="http://schemas.microsoft.com/office/drawing/2014/chartex" xmlns:cx1="http://schemas.microsoft.com/office/drawing/2015/9/8/chartex" xmlns:cx2="http://schemas.microsoft.com/office/drawing/2015/10/21/chartex" xmlns:mc="http://schemas.openxmlformats.org/markup-compatibility/2006" xmlns:o="urn:schemas-microsoft-com:office:office" xmlns:r="http://schemas.openxmlformats.org/officeDocument/2006/relationships" xmlns:m="http://schemas.openxmlformats.org/officeDocument/2006/math" xmlns:v="urn:schemas-microsoft-com:vml" xmlns:wp14="http://schemas.microsoft.com/office/word/2010/wordprocessingDrawing" xmlns:wp="http://schemas.openxmlformats.org/drawingml/2006/wordprocessingDrawing" xmlns:w10="urn:schemas-microsoft-com:office:word" xmlns:w="http://schemas.openxmlformats.org/wordprocessingml/2006/main" xmlns:w14="http://schemas.microsoft.com/office/word/2010/wordml" xmlns:w15="http://schemas.microsoft.com/office/word/2012/wordml" xmlns:w16se="http://schemas.microsoft.com/office/word/2015/wordml/symex" xmlns:wpg="http://schemas.microsoft.com/office/word/2010/wordprocessingGroup" xmlns:wpi="http://schemas.microsoft.com/office/word/2010/wordprocessingInk" xmlns:wne="http://schemas.microsoft.com/office/word/2006/wordml" xmlns:wps="http://schemas.microsoft.com/office/word/2010/wordprocessingShape" mc:Ignorable="w14 w15 w16se wp14">
+<w:hdr xmlns:wpc="http://schemas.microsoft.com/office/word/2010/wordprocessingCanvas" xmlns:mc="http://schemas.openxmlformats.org/markup-compatibility/2006" xmlns:o="urn:schemas-microsoft-com:office:office" xmlns:r="http://schemas.openxmlformats.org/officeDocument/2006/relationships" xmlns:m="http://schemas.openxmlformats.org/officeDocument/2006/math" xmlns:v="urn:schemas-microsoft-com:vml" xmlns:wp14="http://schemas.microsoft.com/office/word/2010/wordprocessingDrawing" xmlns:wp="http://schemas.openxmlformats.org/drawingml/2006/wordprocessingDrawing" xmlns:w10="urn:schemas-microsoft-com:office:word" xmlns:w="http://schemas.openxmlformats.org/wordprocessingml/2006/main" xmlns:w14="http://schemas.microsoft.com/office/word/2010/wordml" xmlns:w15="http://schemas.microsoft.com/office/word/2012/wordml" xmlns:wpg="http://schemas.microsoft.com/office/word/2010/wordprocessingGroup" xmlns:wpi="http://schemas.microsoft.com/office/word/2010/wordprocessingInk" xmlns:wne="http://schemas.microsoft.com/office/word/2006/wordml" xmlns:wps="http://schemas.microsoft.com/office/word/2010/wordprocessingShape" mc:Ignorable="w14 w15 wp14">
   <w:p/>
 </w:hdr>
 </file>
 
 <file path=word/header3.xml><?xml version="1.0" encoding="utf-8"?>
-<w:hdr xmlns:wpc="http://schemas.microsoft.com/office/word/2010/wordprocessingCanvas" xmlns:cx="http://schemas.microsoft.com/office/drawing/2014/chartex" xmlns:cx1="http://schemas.microsoft.com/office/drawing/2015/9/8/chartex" xmlns:cx2="http://schemas.microsoft.com/office/drawing/2015/10/21/chartex" xmlns:mc="http://schemas.openxmlformats.org/markup-compatibility/2006" xmlns:o="urn:schemas-microsoft-com:office:office" xmlns:r="http://schemas.openxmlformats.org/officeDocument/2006/relationships" xmlns:m="http://schemas.openxmlformats.org/officeDocument/2006/math" xmlns:v="urn:schemas-microsoft-com:vml" xmlns:wp14="http://schemas.microsoft.com/office/word/2010/wordprocessingDrawing" xmlns:wp="http://schemas.openxmlformats.org/drawingml/2006/wordprocessingDrawing" xmlns:w10="urn:schemas-microsoft-com:office:word" xmlns:w="http://schemas.openxmlformats.org/wordprocessingml/2006/main" xmlns:w14="http://schemas.microsoft.com/office/word/2010/wordml" xmlns:w15="http://schemas.microsoft.com/office/word/2012/wordml" xmlns:w16se="http://schemas.microsoft.com/office/word/2015/wordml/symex" xmlns:wpg="http://schemas.microsoft.com/office/word/2010/wordprocessingGroup" xmlns:wpi="http://schemas.microsoft.com/office/word/2010/wordprocessingInk" xmlns:wne="http://schemas.microsoft.com/office/word/2006/wordml" xmlns:wps="http://schemas.microsoft.com/office/word/2010/wordprocessingShape" mc:Ignorable="w14 w15 w16se wp14">
+<w:hdr xmlns:wpc="http://schemas.microsoft.com/office/word/2010/wordprocessingCanvas" xmlns:mc="http://schemas.openxmlformats.org/markup-compatibility/2006" xmlns:o="urn:schemas-microsoft-com:office:office" xmlns:r="http://schemas.openxmlformats.org/officeDocument/2006/relationships" xmlns:m="http://schemas.openxmlformats.org/officeDocument/2006/math" xmlns:v="urn:schemas-microsoft-com:vml" xmlns:wp14="http://schemas.microsoft.com/office/word/2010/wordprocessingDrawing" xmlns:wp="http://schemas.openxmlformats.org/drawingml/2006/wordprocessingDrawing" xmlns:w10="urn:schemas-microsoft-com:office:word" xmlns:w="http://schemas.openxmlformats.org/wordprocessingml/2006/main" xmlns:w14="http://schemas.microsoft.com/office/word/2010/wordml" xmlns:w15="http://schemas.microsoft.com/office/word/2012/wordml" xmlns:wpg="http://schemas.microsoft.com/office/word/2010/wordprocessingGroup" xmlns:wpi="http://schemas.microsoft.com/office/word/2010/wordprocessingInk" xmlns:wne="http://schemas.microsoft.com/office/word/2006/wordml" xmlns:wps="http://schemas.microsoft.com/office/word/2010/wordprocessingShape" mc:Ignorable="w14 w15 wp14">
   <w:p>
     <w:pPr>
       <w:pStyle w:val="Header"/>
@@ -2689,8 +4905,8 @@
 </file>
 
 <file path=word/numbering.xml><?xml version="1.0" encoding="utf-8"?>
-<w:numbering xmlns:wpc="http://schemas.microsoft.com/office/word/2010/wordprocessingCanvas" xmlns:cx="http://schemas.microsoft.com/office/drawing/2014/chartex" xmlns:cx1="http://schemas.microsoft.com/office/drawing/2015/9/8/chartex" xmlns:cx2="http://schemas.microsoft.com/office/drawing/2015/10/21/chartex" xmlns:mc="http://schemas.openxmlformats.org/markup-compatibility/2006" xmlns:o="urn:schemas-microsoft-com:office:office" xmlns:r="http://schemas.openxmlformats.org/officeDocument/2006/relationships" xmlns:m="http://schemas.openxmlformats.org/officeDocument/2006/math" xmlns:v="urn:schemas-microsoft-com:vml" xmlns:wp14="http://schemas.microsoft.com/office/word/2010/wordprocessingDrawing" xmlns:wp="http://schemas.openxmlformats.org/drawingml/2006/wordprocessingDrawing" xmlns:w10="urn:schemas-microsoft-com:office:word" xmlns:w="http://schemas.openxmlformats.org/wordprocessingml/2006/main" xmlns:w14="http://schemas.microsoft.com/office/word/2010/wordml" xmlns:w15="http://schemas.microsoft.com/office/word/2012/wordml" xmlns:w16se="http://schemas.microsoft.com/office/word/2015/wordml/symex" xmlns:wpg="http://schemas.microsoft.com/office/word/2010/wordprocessingGroup" xmlns:wpi="http://schemas.microsoft.com/office/word/2010/wordprocessingInk" xmlns:wne="http://schemas.microsoft.com/office/word/2006/wordml" xmlns:wps="http://schemas.microsoft.com/office/word/2010/wordprocessingShape" mc:Ignorable="w14 w15 w16se wp14">
-  <w:abstractNum w:abstractNumId="0" w15:restartNumberingAfterBreak="0">
+<w:numbering xmlns:wpc="http://schemas.microsoft.com/office/word/2010/wordprocessingCanvas" xmlns:mc="http://schemas.openxmlformats.org/markup-compatibility/2006" xmlns:o="urn:schemas-microsoft-com:office:office" xmlns:r="http://schemas.openxmlformats.org/officeDocument/2006/relationships" xmlns:m="http://schemas.openxmlformats.org/officeDocument/2006/math" xmlns:v="urn:schemas-microsoft-com:vml" xmlns:wp14="http://schemas.microsoft.com/office/word/2010/wordprocessingDrawing" xmlns:wp="http://schemas.openxmlformats.org/drawingml/2006/wordprocessingDrawing" xmlns:w10="urn:schemas-microsoft-com:office:word" xmlns:w="http://schemas.openxmlformats.org/wordprocessingml/2006/main" xmlns:w14="http://schemas.microsoft.com/office/word/2010/wordml" xmlns:w15="http://schemas.microsoft.com/office/word/2012/wordml" xmlns:wpg="http://schemas.microsoft.com/office/word/2010/wordprocessingGroup" xmlns:wpi="http://schemas.microsoft.com/office/word/2010/wordprocessingInk" xmlns:wne="http://schemas.microsoft.com/office/word/2006/wordml" xmlns:wps="http://schemas.microsoft.com/office/word/2010/wordprocessingShape" mc:Ignorable="w14 w15 wp14">
+  <w:abstractNum w:abstractNumId="0">
     <w:nsid w:val="00000001"/>
     <w:multiLevelType w:val="multilevel"/>
     <w:tmpl w:val="00000001"/>
@@ -2803,7 +5019,7 @@
       </w:pPr>
     </w:lvl>
   </w:abstractNum>
-  <w:abstractNum w:abstractNumId="1" w15:restartNumberingAfterBreak="0">
+  <w:abstractNum w:abstractNumId="1">
     <w:nsid w:val="00000002"/>
     <w:multiLevelType w:val="multilevel"/>
     <w:tmpl w:val="00000002"/>
@@ -2916,7 +5132,7 @@
       </w:pPr>
     </w:lvl>
   </w:abstractNum>
-  <w:abstractNum w:abstractNumId="2" w15:restartNumberingAfterBreak="0">
+  <w:abstractNum w:abstractNumId="2">
     <w:nsid w:val="00000003"/>
     <w:multiLevelType w:val="multilevel"/>
     <w:tmpl w:val="00000003"/>
@@ -3074,7 +5290,7 @@
       </w:rPr>
     </w:lvl>
   </w:abstractNum>
-  <w:abstractNum w:abstractNumId="3" w15:restartNumberingAfterBreak="0">
+  <w:abstractNum w:abstractNumId="3">
     <w:nsid w:val="00000004"/>
     <w:multiLevelType w:val="multilevel"/>
     <w:tmpl w:val="00000004"/>
@@ -3187,7 +5403,7 @@
       </w:pPr>
     </w:lvl>
   </w:abstractNum>
-  <w:abstractNum w:abstractNumId="4" w15:restartNumberingAfterBreak="0">
+  <w:abstractNum w:abstractNumId="4">
     <w:nsid w:val="00000005"/>
     <w:multiLevelType w:val="multilevel"/>
     <w:tmpl w:val="00000005"/>
@@ -3300,7 +5516,7 @@
       </w:pPr>
     </w:lvl>
   </w:abstractNum>
-  <w:abstractNum w:abstractNumId="5" w15:restartNumberingAfterBreak="0">
+  <w:abstractNum w:abstractNumId="5">
     <w:nsid w:val="00000006"/>
     <w:multiLevelType w:val="multilevel"/>
     <w:tmpl w:val="00000006"/>
@@ -3413,7 +5629,7 @@
       </w:pPr>
     </w:lvl>
   </w:abstractNum>
-  <w:abstractNum w:abstractNumId="6" w15:restartNumberingAfterBreak="0">
+  <w:abstractNum w:abstractNumId="6">
     <w:nsid w:val="00000007"/>
     <w:multiLevelType w:val="multilevel"/>
     <w:tmpl w:val="00000007"/>
@@ -3526,7 +5742,7 @@
       </w:pPr>
     </w:lvl>
   </w:abstractNum>
-  <w:abstractNum w:abstractNumId="7" w15:restartNumberingAfterBreak="0">
+  <w:abstractNum w:abstractNumId="7">
     <w:nsid w:val="05872B2C"/>
     <w:multiLevelType w:val="hybridMultilevel"/>
     <w:tmpl w:val="E876973C"/>
@@ -3639,7 +5855,7 @@
       </w:pPr>
     </w:lvl>
   </w:abstractNum>
-  <w:abstractNum w:abstractNumId="8" w15:restartNumberingAfterBreak="0">
+  <w:abstractNum w:abstractNumId="8">
     <w:nsid w:val="0FF14A94"/>
     <w:multiLevelType w:val="multilevel"/>
     <w:tmpl w:val="041A001D"/>
@@ -3752,7 +5968,7 @@
       </w:pPr>
     </w:lvl>
   </w:abstractNum>
-  <w:abstractNum w:abstractNumId="9" w15:restartNumberingAfterBreak="0">
+  <w:abstractNum w:abstractNumId="9">
     <w:nsid w:val="12382263"/>
     <w:multiLevelType w:val="hybridMultilevel"/>
     <w:tmpl w:val="EA12451C"/>
@@ -3865,7 +6081,7 @@
       </w:pPr>
     </w:lvl>
   </w:abstractNum>
-  <w:abstractNum w:abstractNumId="10" w15:restartNumberingAfterBreak="0">
+  <w:abstractNum w:abstractNumId="10">
     <w:nsid w:val="15C435F4"/>
     <w:multiLevelType w:val="multilevel"/>
     <w:tmpl w:val="3AC4F85C"/>
@@ -4014,7 +6230,7 @@
       </w:rPr>
     </w:lvl>
   </w:abstractNum>
-  <w:abstractNum w:abstractNumId="11" w15:restartNumberingAfterBreak="0">
+  <w:abstractNum w:abstractNumId="11">
     <w:nsid w:val="169D3380"/>
     <w:multiLevelType w:val="multilevel"/>
     <w:tmpl w:val="041A001D"/>
@@ -4127,7 +6343,7 @@
       </w:pPr>
     </w:lvl>
   </w:abstractNum>
-  <w:abstractNum w:abstractNumId="12" w15:restartNumberingAfterBreak="0">
+  <w:abstractNum w:abstractNumId="12">
     <w:nsid w:val="20D24341"/>
     <w:multiLevelType w:val="hybridMultilevel"/>
     <w:tmpl w:val="BFB8B164"/>
@@ -4240,7 +6456,7 @@
       </w:rPr>
     </w:lvl>
   </w:abstractNum>
-  <w:abstractNum w:abstractNumId="13" w15:restartNumberingAfterBreak="0">
+  <w:abstractNum w:abstractNumId="13">
     <w:nsid w:val="21795104"/>
     <w:multiLevelType w:val="multilevel"/>
     <w:tmpl w:val="8FA29FBC"/>
@@ -4389,7 +6605,7 @@
       </w:rPr>
     </w:lvl>
   </w:abstractNum>
-  <w:abstractNum w:abstractNumId="14" w15:restartNumberingAfterBreak="0">
+  <w:abstractNum w:abstractNumId="14">
     <w:nsid w:val="2B9241E0"/>
     <w:multiLevelType w:val="hybridMultilevel"/>
     <w:tmpl w:val="E1E251E4"/>
@@ -4502,7 +6718,7 @@
       </w:rPr>
     </w:lvl>
   </w:abstractNum>
-  <w:abstractNum w:abstractNumId="15" w15:restartNumberingAfterBreak="0">
+  <w:abstractNum w:abstractNumId="15">
     <w:nsid w:val="2BE368BC"/>
     <w:multiLevelType w:val="multilevel"/>
     <w:tmpl w:val="77B6F4D0"/>
@@ -4651,7 +6867,7 @@
       </w:rPr>
     </w:lvl>
   </w:abstractNum>
-  <w:abstractNum w:abstractNumId="16" w15:restartNumberingAfterBreak="0">
+  <w:abstractNum w:abstractNumId="16">
     <w:nsid w:val="343B00C5"/>
     <w:multiLevelType w:val="multilevel"/>
     <w:tmpl w:val="070CA452"/>
@@ -4767,7 +6983,7 @@
       </w:pPr>
     </w:lvl>
   </w:abstractNum>
-  <w:abstractNum w:abstractNumId="17" w15:restartNumberingAfterBreak="0">
+  <w:abstractNum w:abstractNumId="17">
     <w:nsid w:val="371B511C"/>
     <w:multiLevelType w:val="multilevel"/>
     <w:tmpl w:val="144E5EBC"/>
@@ -4880,7 +7096,7 @@
       </w:pPr>
     </w:lvl>
   </w:abstractNum>
-  <w:abstractNum w:abstractNumId="18" w15:restartNumberingAfterBreak="0">
+  <w:abstractNum w:abstractNumId="18">
     <w:nsid w:val="37D47806"/>
     <w:multiLevelType w:val="multilevel"/>
     <w:tmpl w:val="99FCED0E"/>
@@ -5029,7 +7245,7 @@
       </w:rPr>
     </w:lvl>
   </w:abstractNum>
-  <w:abstractNum w:abstractNumId="19" w15:restartNumberingAfterBreak="0">
+  <w:abstractNum w:abstractNumId="19">
     <w:nsid w:val="3BBB223D"/>
     <w:multiLevelType w:val="hybridMultilevel"/>
     <w:tmpl w:val="823C9D2C"/>
@@ -5169,7 +7385,7 @@
       </w:rPr>
     </w:lvl>
   </w:abstractNum>
-  <w:abstractNum w:abstractNumId="20" w15:restartNumberingAfterBreak="0">
+  <w:abstractNum w:abstractNumId="20">
     <w:nsid w:val="3CDF65B6"/>
     <w:multiLevelType w:val="hybridMultilevel"/>
     <w:tmpl w:val="6D109288"/>
@@ -5309,7 +7525,7 @@
       </w:rPr>
     </w:lvl>
   </w:abstractNum>
-  <w:abstractNum w:abstractNumId="21" w15:restartNumberingAfterBreak="0">
+  <w:abstractNum w:abstractNumId="21">
     <w:nsid w:val="44890AB3"/>
     <w:multiLevelType w:val="hybridMultilevel"/>
     <w:tmpl w:val="402AE3CC"/>
@@ -5425,7 +7641,7 @@
       </w:pPr>
     </w:lvl>
   </w:abstractNum>
-  <w:abstractNum w:abstractNumId="22" w15:restartNumberingAfterBreak="0">
+  <w:abstractNum w:abstractNumId="22">
     <w:nsid w:val="49225B52"/>
     <w:multiLevelType w:val="hybridMultilevel"/>
     <w:tmpl w:val="5A640010"/>
@@ -5565,7 +7781,7 @@
       </w:rPr>
     </w:lvl>
   </w:abstractNum>
-  <w:abstractNum w:abstractNumId="23" w15:restartNumberingAfterBreak="0">
+  <w:abstractNum w:abstractNumId="23">
     <w:nsid w:val="4D9102BC"/>
     <w:multiLevelType w:val="hybridMultilevel"/>
     <w:tmpl w:val="492C9FDC"/>
@@ -5705,7 +7921,7 @@
       </w:rPr>
     </w:lvl>
   </w:abstractNum>
-  <w:abstractNum w:abstractNumId="24" w15:restartNumberingAfterBreak="0">
+  <w:abstractNum w:abstractNumId="24">
     <w:nsid w:val="52F413D7"/>
     <w:multiLevelType w:val="hybridMultilevel"/>
     <w:tmpl w:val="B4105BBA"/>
@@ -5818,7 +8034,7 @@
       </w:pPr>
     </w:lvl>
   </w:abstractNum>
-  <w:abstractNum w:abstractNumId="25" w15:restartNumberingAfterBreak="0">
+  <w:abstractNum w:abstractNumId="25">
     <w:nsid w:val="5BCB4B99"/>
     <w:multiLevelType w:val="multilevel"/>
     <w:tmpl w:val="E79247BC"/>
@@ -5967,7 +8183,7 @@
       </w:rPr>
     </w:lvl>
   </w:abstractNum>
-  <w:abstractNum w:abstractNumId="26" w15:restartNumberingAfterBreak="0">
+  <w:abstractNum w:abstractNumId="26">
     <w:nsid w:val="5CFE3D8E"/>
     <w:multiLevelType w:val="multilevel"/>
     <w:tmpl w:val="431E3A62"/>
@@ -6080,7 +8296,7 @@
       </w:pPr>
     </w:lvl>
   </w:abstractNum>
-  <w:abstractNum w:abstractNumId="27" w15:restartNumberingAfterBreak="0">
+  <w:abstractNum w:abstractNumId="27">
     <w:nsid w:val="603D4E6C"/>
     <w:multiLevelType w:val="multilevel"/>
     <w:tmpl w:val="6C3A8304"/>
@@ -6196,7 +8412,7 @@
       </w:pPr>
     </w:lvl>
   </w:abstractNum>
-  <w:abstractNum w:abstractNumId="28" w15:restartNumberingAfterBreak="0">
+  <w:abstractNum w:abstractNumId="28">
     <w:nsid w:val="659F50CD"/>
     <w:multiLevelType w:val="hybridMultilevel"/>
     <w:tmpl w:val="0D8E3C04"/>
@@ -6309,7 +8525,7 @@
       </w:pPr>
     </w:lvl>
   </w:abstractNum>
-  <w:abstractNum w:abstractNumId="29" w15:restartNumberingAfterBreak="0">
+  <w:abstractNum w:abstractNumId="29">
     <w:nsid w:val="68DC7D57"/>
     <w:multiLevelType w:val="hybridMultilevel"/>
     <w:tmpl w:val="72708CEE"/>
@@ -6449,7 +8665,7 @@
       </w:rPr>
     </w:lvl>
   </w:abstractNum>
-  <w:abstractNum w:abstractNumId="30" w15:restartNumberingAfterBreak="0">
+  <w:abstractNum w:abstractNumId="30">
     <w:nsid w:val="6BF26A7C"/>
     <w:multiLevelType w:val="multilevel"/>
     <w:tmpl w:val="C9E26B10"/>
@@ -6589,7 +8805,7 @@
       </w:rPr>
     </w:lvl>
   </w:abstractNum>
-  <w:abstractNum w:abstractNumId="31" w15:restartNumberingAfterBreak="0">
+  <w:abstractNum w:abstractNumId="31">
     <w:nsid w:val="710E017E"/>
     <w:multiLevelType w:val="multilevel"/>
     <w:tmpl w:val="0DD295D4"/>
@@ -6702,7 +8918,7 @@
       </w:pPr>
     </w:lvl>
   </w:abstractNum>
-  <w:abstractNum w:abstractNumId="32" w15:restartNumberingAfterBreak="0">
+  <w:abstractNum w:abstractNumId="32">
     <w:nsid w:val="71AA469A"/>
     <w:multiLevelType w:val="hybridMultilevel"/>
     <w:tmpl w:val="A0741AB6"/>
@@ -6842,7 +9058,7 @@
       </w:rPr>
     </w:lvl>
   </w:abstractNum>
-  <w:abstractNum w:abstractNumId="33" w15:restartNumberingAfterBreak="0">
+  <w:abstractNum w:abstractNumId="33">
     <w:nsid w:val="72FB450B"/>
     <w:multiLevelType w:val="hybridMultilevel"/>
     <w:tmpl w:val="E19234D8"/>
@@ -6982,7 +9198,7 @@
       </w:rPr>
     </w:lvl>
   </w:abstractNum>
-  <w:abstractNum w:abstractNumId="34" w15:restartNumberingAfterBreak="0">
+  <w:abstractNum w:abstractNumId="34">
     <w:nsid w:val="754E7C63"/>
     <w:multiLevelType w:val="multilevel"/>
     <w:tmpl w:val="851C28D2"/>
@@ -7131,7 +9347,7 @@
       </w:rPr>
     </w:lvl>
   </w:abstractNum>
-  <w:abstractNum w:abstractNumId="35" w15:restartNumberingAfterBreak="0">
+  <w:abstractNum w:abstractNumId="35">
     <w:nsid w:val="75965314"/>
     <w:multiLevelType w:val="hybridMultilevel"/>
     <w:tmpl w:val="C9E26B10"/>
@@ -7271,7 +9487,7 @@
       </w:rPr>
     </w:lvl>
   </w:abstractNum>
-  <w:abstractNum w:abstractNumId="36" w15:restartNumberingAfterBreak="0">
+  <w:abstractNum w:abstractNumId="36">
     <w:nsid w:val="7C4B1464"/>
     <w:multiLevelType w:val="multilevel"/>
     <w:tmpl w:val="D004C664"/>
@@ -7543,16 +9759,8 @@
 </w:numbering>
 </file>
 
-<file path=word/people.xml><?xml version="1.0" encoding="utf-8"?>
-<w15:people xmlns:wpc="http://schemas.microsoft.com/office/word/2010/wordprocessingCanvas" xmlns:cx="http://schemas.microsoft.com/office/drawing/2014/chartex" xmlns:cx1="http://schemas.microsoft.com/office/drawing/2015/9/8/chartex" xmlns:cx2="http://schemas.microsoft.com/office/drawing/2015/10/21/chartex" xmlns:mc="http://schemas.openxmlformats.org/markup-compatibility/2006" xmlns:o="urn:schemas-microsoft-com:office:office" xmlns:r="http://schemas.openxmlformats.org/officeDocument/2006/relationships" xmlns:m="http://schemas.openxmlformats.org/officeDocument/2006/math" xmlns:v="urn:schemas-microsoft-com:vml" xmlns:wp14="http://schemas.microsoft.com/office/word/2010/wordprocessingDrawing" xmlns:wp="http://schemas.openxmlformats.org/drawingml/2006/wordprocessingDrawing" xmlns:w10="urn:schemas-microsoft-com:office:word" xmlns:w="http://schemas.openxmlformats.org/wordprocessingml/2006/main" xmlns:w14="http://schemas.microsoft.com/office/word/2010/wordml" xmlns:w15="http://schemas.microsoft.com/office/word/2012/wordml" xmlns:w16se="http://schemas.microsoft.com/office/word/2015/wordml/symex" xmlns:wpg="http://schemas.microsoft.com/office/word/2010/wordprocessingGroup" xmlns:wpi="http://schemas.microsoft.com/office/word/2010/wordprocessingInk" xmlns:wne="http://schemas.microsoft.com/office/word/2006/wordml" xmlns:wps="http://schemas.microsoft.com/office/word/2010/wordprocessingShape" mc:Ignorable="w14 w15 w16se wp14">
-  <w15:person w15:author="Jan Kelemen">
-    <w15:presenceInfo w15:providerId="Windows Live" w15:userId="0e761d12e7acaee6"/>
-  </w15:person>
-</w15:people>
-</file>
-
 <file path=word/styles.xml><?xml version="1.0" encoding="utf-8"?>
-<w:styles xmlns:mc="http://schemas.openxmlformats.org/markup-compatibility/2006" xmlns:r="http://schemas.openxmlformats.org/officeDocument/2006/relationships" xmlns:w="http://schemas.openxmlformats.org/wordprocessingml/2006/main" xmlns:w14="http://schemas.microsoft.com/office/word/2010/wordml" xmlns:w15="http://schemas.microsoft.com/office/word/2012/wordml" xmlns:w16se="http://schemas.microsoft.com/office/word/2015/wordml/symex" mc:Ignorable="w14 w15 w16se">
+<w:styles xmlns:mc="http://schemas.openxmlformats.org/markup-compatibility/2006" xmlns:r="http://schemas.openxmlformats.org/officeDocument/2006/relationships" xmlns:w="http://schemas.openxmlformats.org/wordprocessingml/2006/main" xmlns:w14="http://schemas.microsoft.com/office/word/2010/wordml" xmlns:w15="http://schemas.microsoft.com/office/word/2012/wordml" mc:Ignorable="w14 w15">
   <w:docDefaults>
     <w:rPrDefault>
       <w:rPr>
@@ -7562,7 +9770,7 @@
     </w:rPrDefault>
     <w:pPrDefault/>
   </w:docDefaults>
-  <w:latentStyles w:defLockedState="0" w:defUIPriority="0" w:defSemiHidden="0" w:defUnhideWhenUsed="0" w:defQFormat="0" w:count="372">
+  <w:latentStyles w:defLockedState="0" w:defUIPriority="0" w:defSemiHidden="0" w:defUnhideWhenUsed="0" w:defQFormat="0" w:count="371">
     <w:lsdException w:name="Normal" w:qFormat="1"/>
     <w:lsdException w:name="heading 1" w:qFormat="1"/>
     <w:lsdException w:name="heading 2" w:qFormat="1"/>
@@ -7841,7 +10049,6 @@
     <w:lsdException w:name="List Table 5 Dark Accent 6" w:uiPriority="50"/>
     <w:lsdException w:name="List Table 6 Colorful Accent 6" w:uiPriority="51"/>
     <w:lsdException w:name="List Table 7 Colorful Accent 6" w:uiPriority="52"/>
-    <w:lsdException w:name="Mention" w:semiHidden="1" w:uiPriority="99" w:unhideWhenUsed="1"/>
   </w:latentStyles>
   <w:style w:type="paragraph" w:default="1" w:styleId="Normal">
     <w:name w:val="Normal"/>

</xml_diff>